<commit_message>
fazendo diagramas de canadas para o DVP
</commit_message>
<xml_diff>
--- a/outros/Documento de Visão do Projeto/DVP E-commerce Sarajevo.docx
+++ b/outros/Documento de Visão do Projeto/DVP E-commerce Sarajevo.docx
@@ -1179,6 +1179,30 @@
           <w:noProof/>
         </w:rPr>
         <w:tab/>
+        <w:t xml:space="preserve">4  </w:t>
+      </w:r>
+    </w:p>
+    <w:p>
+      <w:pPr>
+        <w:pStyle w:val="Remissivo1"/>
+        <w:tabs>
+          <w:tab w:val="right" w:leader="dot" w:pos="10762"/>
+        </w:tabs>
+        <w:rPr>
+          <w:noProof/>
+        </w:rPr>
+      </w:pPr>
+      <w:r>
+        <w:rPr>
+          <w:noProof/>
+        </w:rPr>
+        <w:t>3. Objetivo do Projeto</w:t>
+      </w:r>
+      <w:r>
+        <w:rPr>
+          <w:noProof/>
+        </w:rPr>
+        <w:tab/>
       </w:r>
       <w:r>
         <w:rPr>
@@ -3901,13 +3925,7 @@
           <w:szCs w:val="24"/>
         </w:rPr>
         <w:lastRenderedPageBreak/>
-        <w:t>Diagrama de Casos de Uso Arquiteturalmente Significativos</w:t>
-      </w:r>
-      <w:r>
-        <w:rPr>
-          <w:szCs w:val="24"/>
-        </w:rPr>
-        <w:t xml:space="preserve"> </w:t>
+        <w:t xml:space="preserve">Diagrama de Casos de Uso Arquiteturalmente Significativos </w:t>
       </w:r>
     </w:p>
     <w:p>
@@ -4138,7 +4156,7 @@
           <w:noProof/>
         </w:rPr>
         <w:drawing>
-          <wp:inline distT="0" distB="0" distL="0" distR="0" wp14:anchorId="5B7CA168" wp14:editId="2B21AFFF">
+          <wp:inline distT="0" distB="0" distL="0" distR="0" wp14:anchorId="5B7CA168" wp14:editId="013500D3">
             <wp:extent cx="5476875" cy="4124325"/>
             <wp:effectExtent l="19050" t="19050" r="28575" b="28575"/>
             <wp:docPr id="1883239334" name="Imagem 2"/>
@@ -4219,27 +4237,7 @@
           <w:sz w:val="20"/>
           <w:szCs w:val="20"/>
         </w:rPr>
-        <w:t>Figura 3.</w:t>
-      </w:r>
-      <w:r>
-        <w:rPr>
-          <w:rFonts w:ascii="Arial-BoldMT" w:hAnsi="Arial-BoldMT" w:cs="Arial-BoldMT"/>
-          <w:b/>
-          <w:bCs/>
-          <w:sz w:val="20"/>
-          <w:szCs w:val="20"/>
-        </w:rPr>
-        <w:t>2</w:t>
-      </w:r>
-      <w:r>
-        <w:rPr>
-          <w:rFonts w:ascii="Arial-BoldMT" w:hAnsi="Arial-BoldMT" w:cs="Arial-BoldMT"/>
-          <w:b/>
-          <w:bCs/>
-          <w:sz w:val="20"/>
-          <w:szCs w:val="20"/>
-        </w:rPr>
-        <w:t xml:space="preserve"> - Caso de Uso de </w:t>
+        <w:t xml:space="preserve">Figura 3.2 - Caso de Uso de </w:t>
       </w:r>
       <w:r>
         <w:rPr>
@@ -4410,27 +4408,7 @@
           <w:sz w:val="20"/>
           <w:szCs w:val="20"/>
         </w:rPr>
-        <w:t>Figura 3.</w:t>
-      </w:r>
-      <w:r>
-        <w:rPr>
-          <w:rFonts w:ascii="Arial-BoldMT" w:hAnsi="Arial-BoldMT" w:cs="Arial-BoldMT"/>
-          <w:b/>
-          <w:bCs/>
-          <w:sz w:val="20"/>
-          <w:szCs w:val="20"/>
-        </w:rPr>
-        <w:t>3</w:t>
-      </w:r>
-      <w:r>
-        <w:rPr>
-          <w:rFonts w:ascii="Arial-BoldMT" w:hAnsi="Arial-BoldMT" w:cs="Arial-BoldMT"/>
-          <w:b/>
-          <w:bCs/>
-          <w:sz w:val="20"/>
-          <w:szCs w:val="20"/>
-        </w:rPr>
-        <w:t xml:space="preserve"> - Caso de Uso de</w:t>
+        <w:t>Figura 3.3 - Caso de Uso de</w:t>
       </w:r>
       <w:r>
         <w:t xml:space="preserve"> </w:t>
@@ -5394,31 +5372,37 @@
     <w:p/>
     <w:p>
       <w:pPr>
-        <w:ind w:left="360" w:firstLine="349"/>
+        <w:ind w:left="360" w:firstLine="348"/>
         <w:jc w:val="both"/>
       </w:pPr>
       <w:r>
-        <w:t>Esta visão apresenta elementos de design significativos do ponto de vista da arquitetura, descrevendo a organização do Sistema XXXX em pacotes, bem como a organização desses pacotes em camadas.</w:t>
-      </w:r>
-    </w:p>
-    <w:p>
-      <w:pPr>
-        <w:pStyle w:val="Recuodecorpodetexto3"/>
-      </w:pPr>
-    </w:p>
-    <w:p>
-      <w:pPr>
-        <w:ind w:firstLine="360"/>
+        <w:t>Esta visão apresenta elementos de design significativos do ponto de vista da arquitetura, descrevendo a organização do sistema de e-commerce de livros em camadas lógicas, seguindo o padrão MVC (Model-</w:t>
+      </w:r>
+      <w:proofErr w:type="spellStart"/>
+      <w:r>
+        <w:t>View</w:t>
+      </w:r>
+      <w:proofErr w:type="spellEnd"/>
+      <w:r>
+        <w:t>-</w:t>
+      </w:r>
+      <w:proofErr w:type="spellStart"/>
+      <w:r>
+        <w:t>Controller</w:t>
+      </w:r>
+      <w:proofErr w:type="spellEnd"/>
+      <w:r>
+        <w:t>) adotado pelo framework Spring Boot.</w:t>
+      </w:r>
+    </w:p>
+    <w:p>
+      <w:pPr>
+        <w:ind w:left="360" w:firstLine="348"/>
         <w:jc w:val="both"/>
       </w:pPr>
       <w:r>
-        <w:t xml:space="preserve">O Diagrama com as camadas do sistema XXX é ilustrado na figura 5.1. </w:t>
-      </w:r>
-    </w:p>
-    <w:p>
-      <w:pPr>
-        <w:jc w:val="both"/>
-      </w:pPr>
+        <w:t>O sistema está organizado em três camadas principais, conforme ilustrado na Figura 5.1:</w:t>
+      </w:r>
     </w:p>
     <w:p/>
     <w:p>
@@ -5430,10 +5414,10 @@
           <w:noProof/>
         </w:rPr>
         <w:drawing>
-          <wp:inline distT="0" distB="0" distL="0" distR="0" wp14:anchorId="3AC9A9BD" wp14:editId="65818150">
-            <wp:extent cx="828675" cy="3448050"/>
-            <wp:effectExtent l="0" t="0" r="9525" b="0"/>
-            <wp:docPr id="13" name="Imagem 11"/>
+          <wp:inline distT="0" distB="0" distL="0" distR="0" wp14:anchorId="214C6B5C" wp14:editId="631788E9">
+            <wp:extent cx="3924300" cy="3810679"/>
+            <wp:effectExtent l="19050" t="19050" r="19050" b="18415"/>
+            <wp:docPr id="1483091714" name="Imagem 1"/>
             <wp:cNvGraphicFramePr>
               <a:graphicFrameLocks xmlns:a="http://schemas.openxmlformats.org/drawingml/2006/main" noChangeAspect="1"/>
             </wp:cNvGraphicFramePr>
@@ -5441,13 +5425,19 @@
               <a:graphicData uri="http://schemas.openxmlformats.org/drawingml/2006/picture">
                 <pic:pic xmlns:pic="http://schemas.openxmlformats.org/drawingml/2006/picture">
                   <pic:nvPicPr>
-                    <pic:cNvPr id="0" name="Picture 11"/>
+                    <pic:cNvPr id="0" name="Picture 33"/>
                     <pic:cNvPicPr>
                       <a:picLocks noChangeAspect="1" noChangeArrowheads="1"/>
                     </pic:cNvPicPr>
                   </pic:nvPicPr>
                   <pic:blipFill>
-                    <a:blip r:embed="rId24" cstate="print"/>
+                    <a:blip r:embed="rId24">
+                      <a:extLst>
+                        <a:ext uri="{28A0092B-C50C-407E-A947-70E740481C1C}">
+                          <a14:useLocalDpi xmlns:a14="http://schemas.microsoft.com/office/drawing/2010/main" val="0"/>
+                        </a:ext>
+                      </a:extLst>
+                    </a:blip>
                     <a:srcRect/>
                     <a:stretch>
                       <a:fillRect/>
@@ -5456,17 +5446,16 @@
                   <pic:spPr bwMode="auto">
                     <a:xfrm>
                       <a:off x="0" y="0"/>
-                      <a:ext cx="828675" cy="3448050"/>
+                      <a:ext cx="3932559" cy="3818699"/>
                     </a:xfrm>
                     <a:prstGeom prst="rect">
                       <a:avLst/>
                     </a:prstGeom>
                     <a:noFill/>
-                    <a:ln w="9525">
-                      <a:noFill/>
-                      <a:miter lim="800000"/>
-                      <a:headEnd/>
-                      <a:tailEnd/>
+                    <a:ln>
+                      <a:solidFill>
+                        <a:schemeClr val="tx1"/>
+                      </a:solidFill>
                     </a:ln>
                   </pic:spPr>
                 </pic:pic>
@@ -5478,167 +5467,324 @@
     </w:p>
     <w:p>
       <w:pPr>
+        <w:ind w:firstLine="360"/>
         <w:jc w:val="center"/>
         <w:rPr>
-          <w:sz w:val="16"/>
-          <w:szCs w:val="16"/>
-        </w:rPr>
-      </w:pPr>
-      <w:r>
-        <w:rPr>
-          <w:sz w:val="16"/>
-          <w:szCs w:val="16"/>
-        </w:rPr>
-        <w:t>Figura 5.1 – Diagrama de camadas do XXXX</w:t>
+          <w:rFonts w:ascii="Arial-BoldMT" w:hAnsi="Arial-BoldMT" w:cs="Arial-BoldMT"/>
+          <w:b/>
+          <w:bCs/>
+          <w:sz w:val="20"/>
+          <w:szCs w:val="20"/>
+        </w:rPr>
+      </w:pPr>
+      <w:r>
+        <w:rPr>
+          <w:rFonts w:ascii="Arial-BoldMT" w:hAnsi="Arial-BoldMT" w:cs="Arial-BoldMT"/>
+          <w:b/>
+          <w:bCs/>
+          <w:sz w:val="20"/>
+          <w:szCs w:val="20"/>
+        </w:rPr>
+        <w:t xml:space="preserve">Figura </w:t>
+      </w:r>
+      <w:r>
+        <w:rPr>
+          <w:rFonts w:ascii="Arial-BoldMT" w:hAnsi="Arial-BoldMT" w:cs="Arial-BoldMT"/>
+          <w:b/>
+          <w:bCs/>
+          <w:sz w:val="20"/>
+          <w:szCs w:val="20"/>
+        </w:rPr>
+        <w:t>4.1</w:t>
+      </w:r>
+      <w:r>
+        <w:rPr>
+          <w:rFonts w:ascii="Arial-BoldMT" w:hAnsi="Arial-BoldMT" w:cs="Arial-BoldMT"/>
+          <w:b/>
+          <w:bCs/>
+          <w:sz w:val="20"/>
+          <w:szCs w:val="20"/>
+        </w:rPr>
+        <w:t xml:space="preserve"> </w:t>
+      </w:r>
+      <w:r>
+        <w:rPr>
+          <w:rFonts w:ascii="Arial-BoldMT" w:hAnsi="Arial-BoldMT" w:cs="Arial-BoldMT"/>
+          <w:b/>
+          <w:bCs/>
+          <w:sz w:val="20"/>
+          <w:szCs w:val="20"/>
+        </w:rPr>
+        <w:t>–</w:t>
+      </w:r>
+      <w:r>
+        <w:rPr>
+          <w:rFonts w:ascii="Arial-BoldMT" w:hAnsi="Arial-BoldMT" w:cs="Arial-BoldMT"/>
+          <w:b/>
+          <w:bCs/>
+          <w:sz w:val="20"/>
+          <w:szCs w:val="20"/>
+        </w:rPr>
+        <w:t xml:space="preserve"> </w:t>
+      </w:r>
+      <w:r>
+        <w:rPr>
+          <w:rFonts w:ascii="Arial-BoldMT" w:hAnsi="Arial-BoldMT" w:cs="Arial-BoldMT"/>
+          <w:b/>
+          <w:bCs/>
+          <w:sz w:val="20"/>
+          <w:szCs w:val="20"/>
+        </w:rPr>
+        <w:t>Diagrama de Camadas do E-commerce Sarajevo</w:t>
       </w:r>
     </w:p>
     <w:p/>
     <w:p>
       <w:pPr>
-        <w:ind w:left="709"/>
+        <w:ind w:left="360"/>
         <w:jc w:val="both"/>
       </w:pPr>
       <w:r>
         <w:rPr>
           <w:b/>
-        </w:rPr>
-        <w:t>Apresentação</w:t>
-      </w:r>
-      <w:r>
-        <w:t>: Contém classes para as interfaces gráficas com os usuários (GUI). Através destas interfaces os usuários conseguem interagir com o XXXX, com o intuito de incluir, alterar e excluir produtos.</w:t>
-      </w:r>
-    </w:p>
-    <w:p>
-      <w:pPr>
+          <w:bCs/>
+        </w:rPr>
+        <w:t>Apresentação:</w:t>
+      </w:r>
+      <w:r>
+        <w:t xml:space="preserve"> </w:t>
+      </w:r>
+      <w:r>
+        <w:t xml:space="preserve">Esta camada é composta pelos controladores REST do Spring (@RestController) e pela interface do usuário baseada em HTML, CSS e </w:t>
+      </w:r>
+      <w:proofErr w:type="spellStart"/>
+      <w:r>
+        <w:t>JavaScript</w:t>
+      </w:r>
+      <w:proofErr w:type="spellEnd"/>
+      <w:r>
+        <w:t xml:space="preserve">. A comunicação com o </w:t>
+      </w:r>
+      <w:proofErr w:type="spellStart"/>
+      <w:r>
+        <w:t>backend</w:t>
+      </w:r>
+      <w:proofErr w:type="spellEnd"/>
+      <w:r>
+        <w:t xml:space="preserve"> é feita por meio de chamadas assíncronas via </w:t>
+      </w:r>
+      <w:proofErr w:type="spellStart"/>
+      <w:r>
+        <w:t>fetch</w:t>
+      </w:r>
+      <w:proofErr w:type="spellEnd"/>
+      <w:r>
+        <w:t xml:space="preserve"> (AJAX), permitindo operações como cadastro de livros, finalização de pedidos e consulta de histórico.</w:t>
+      </w:r>
+    </w:p>
+    <w:p>
+      <w:pPr>
+        <w:ind w:left="360"/>
         <w:jc w:val="both"/>
       </w:pPr>
     </w:p>
     <w:p>
       <w:pPr>
-        <w:ind w:left="709"/>
+        <w:ind w:left="360"/>
         <w:jc w:val="both"/>
       </w:pPr>
       <w:r>
         <w:rPr>
           <w:b/>
-        </w:rPr>
-        <w:t>Negócio</w:t>
-      </w:r>
-      <w:r>
-        <w:t>: Contém classes que controlam a execução das funcionalidades do XXXX.</w:t>
+          <w:bCs/>
+        </w:rPr>
+        <w:t>Negócio:</w:t>
+      </w:r>
+      <w:r>
+        <w:t xml:space="preserve"> </w:t>
+      </w:r>
+      <w:r>
+        <w:t>Nesta camada estão concentradas as regras de negócio da aplicação. É representada pelas classes anotadas com @Service, que orquestram a lógica da aplicação, fazem validações, cálculos (como preços e descontos), e coordenam o acesso às entidades via repositórios.</w:t>
+      </w:r>
+    </w:p>
+    <w:p>
+      <w:pPr>
+        <w:ind w:left="360"/>
+        <w:jc w:val="both"/>
+      </w:pPr>
+    </w:p>
+    <w:p>
+      <w:pPr>
+        <w:ind w:left="360"/>
+        <w:jc w:val="both"/>
+      </w:pPr>
+      <w:r>
+        <w:rPr>
+          <w:b/>
+          <w:bCs/>
+        </w:rPr>
+        <w:t>Persistência:</w:t>
+      </w:r>
+      <w:r>
+        <w:t xml:space="preserve"> </w:t>
+      </w:r>
+      <w:r>
+        <w:t>Responsável pela comunicação com o banco de dados relacional (MySQL), esta camada é composta por interfaces @Repository e pelas entidades @Entity que representam o modelo de domínio. A persistência dos dados é feita por meio do framework JPA (</w:t>
+      </w:r>
+      <w:proofErr w:type="spellStart"/>
+      <w:r>
+        <w:t>Hibernate</w:t>
+      </w:r>
+      <w:proofErr w:type="spellEnd"/>
+      <w:r>
+        <w:t>).</w:t>
       </w:r>
     </w:p>
     <w:p/>
     <w:p>
       <w:pPr>
-        <w:ind w:left="709"/>
-      </w:pPr>
-      <w:r>
-        <w:rPr>
-          <w:b/>
-        </w:rPr>
-        <w:t>Persistência</w:t>
-      </w:r>
-      <w:r>
-        <w:t>: Contém classes responsáveis por persistir as entidades de modelo. Por exemplo,</w:t>
-      </w:r>
-    </w:p>
-    <w:p>
-      <w:r>
-        <w:t>contém as classes que permitem ler e gravar os objetos no banco de dados relacional.</w:t>
-      </w:r>
-    </w:p>
-    <w:p/>
-    <w:p>
-      <w:pPr>
-        <w:ind w:firstLine="709"/>
-      </w:pPr>
-      <w:r>
-        <w:t xml:space="preserve">A </w:t>
-      </w:r>
-      <w:r>
-        <w:fldChar w:fldCharType="begin"/>
-      </w:r>
-      <w:r>
-        <w:instrText xml:space="preserve"> REF _Ref143684467 \h  \* MERGEFORMAT </w:instrText>
-      </w:r>
-      <w:r>
-        <w:fldChar w:fldCharType="separate"/>
-      </w:r>
-      <w:r>
-        <w:t xml:space="preserve">Figura </w:t>
-      </w:r>
-      <w:r>
-        <w:fldChar w:fldCharType="end"/>
-      </w:r>
-      <w:r>
-        <w:t>5.2 ilustra o diagrama de camadas com as tecnologias utilizadas no desenvolvimento, já descritas na figura 5.1.</w:t>
-      </w:r>
-    </w:p>
-    <w:p/>
-    <w:p>
-      <w:pPr>
-        <w:ind w:firstLine="709"/>
+        <w:spacing w:after="120"/>
+        <w:ind w:left="360" w:firstLine="348"/>
         <w:jc w:val="both"/>
       </w:pPr>
       <w:r>
-        <w:t xml:space="preserve">Neste momento, é importante ressaltar que a camada de apresentação envolve componentes que são executados na porção servidora e na porção cliente. Na porção servidora, são executados os componentes que montam as páginas </w:t>
+        <w:t xml:space="preserve">A Figura </w:t>
+      </w:r>
+      <w:r>
+        <w:t>4</w:t>
+      </w:r>
+      <w:r>
+        <w:t xml:space="preserve">.2 ilustra o diagrama de camadas do sistema, complementando a visão apresentada na Figura </w:t>
+      </w:r>
+      <w:r>
+        <w:t>4</w:t>
+      </w:r>
+      <w:r>
+        <w:t>.1, agora com as principais tecnologias utilizadas no desenvolvimento do projeto de e-commerce de livros.</w:t>
+      </w:r>
+    </w:p>
+    <w:p>
+      <w:pPr>
+        <w:spacing w:after="120"/>
+        <w:ind w:left="360" w:firstLine="348"/>
+        <w:jc w:val="both"/>
+      </w:pPr>
+      <w:r>
+        <w:t>A arquitetura segue uma estrutura em camadas bem definida, composta por: Apresentação, Negócio e Persistência. Cada camada possui responsabilidades distintas e interage de forma desacoplada por meio de interfaces bem definidas.</w:t>
+      </w:r>
+    </w:p>
+    <w:p>
+      <w:pPr>
+        <w:spacing w:after="120"/>
+        <w:ind w:left="360" w:firstLine="348"/>
+        <w:jc w:val="both"/>
+      </w:pPr>
+      <w:r>
+        <w:t>Na camada de apresentação, os componentes se dividem em duas partes:</w:t>
+      </w:r>
+    </w:p>
+    <w:p>
+      <w:pPr>
+        <w:numPr>
+          <w:ilvl w:val="0"/>
+          <w:numId w:val="44"/>
+        </w:numPr>
+        <w:tabs>
+          <w:tab w:val="clear" w:pos="720"/>
+          <w:tab w:val="num" w:pos="1080"/>
+        </w:tabs>
+        <w:spacing w:after="120"/>
+        <w:ind w:left="1080"/>
+        <w:jc w:val="both"/>
+      </w:pPr>
+      <w:r>
+        <w:t xml:space="preserve">Porção cliente: composta por HTML, CSS e </w:t>
       </w:r>
       <w:proofErr w:type="spellStart"/>
       <w:r>
-        <w:t>html</w:t>
+        <w:t>JavaScript</w:t>
       </w:r>
       <w:proofErr w:type="spellEnd"/>
       <w:r>
-        <w:t>/</w:t>
+        <w:t xml:space="preserve"> executados no navegador do usuário. Essa parte é responsável por renderizar as interfaces, realizar validações básicas (como campos obrigatórios) e interagir com o servidor por meio de requisições assíncronas utilizando a API </w:t>
       </w:r>
       <w:proofErr w:type="spellStart"/>
       <w:r>
-        <w:t>jsp</w:t>
+        <w:t>fetch</w:t>
       </w:r>
       <w:proofErr w:type="spellEnd"/>
       <w:r>
-        <w:t xml:space="preserve"> de resposta e controlam o fluxo de interação com o usuário. Assim, envolve interpretação de páginas </w:t>
+        <w:t>, viabilizando uma experiência dinâmica com chamadas AJAX.</w:t>
+      </w:r>
+    </w:p>
+    <w:p>
+      <w:pPr>
+        <w:numPr>
+          <w:ilvl w:val="0"/>
+          <w:numId w:val="44"/>
+        </w:numPr>
+        <w:tabs>
+          <w:tab w:val="clear" w:pos="720"/>
+          <w:tab w:val="num" w:pos="1080"/>
+        </w:tabs>
+        <w:spacing w:after="120"/>
+        <w:ind w:left="1080"/>
+        <w:jc w:val="both"/>
+      </w:pPr>
+      <w:r>
+        <w:t xml:space="preserve">Porção servidora: implementada com @RestController do Spring Boot, essa parte expõe </w:t>
       </w:r>
       <w:proofErr w:type="spellStart"/>
       <w:r>
-        <w:t>jsp</w:t>
+        <w:t>endpoints</w:t>
       </w:r>
       <w:proofErr w:type="spellEnd"/>
       <w:r>
-        <w:t xml:space="preserve">, utilização de </w:t>
+        <w:t xml:space="preserve"> REST que recebem e processam requisições do front-end. Os dados trafegam no formato JSON, promovendo uma integração leve e eficiente entre cliente e servidor.</w:t>
+      </w:r>
+    </w:p>
+    <w:p>
+      <w:pPr>
+        <w:spacing w:after="120"/>
+        <w:ind w:left="360" w:firstLine="348"/>
+        <w:jc w:val="both"/>
+      </w:pPr>
+      <w:r>
+        <w:t>A camada de negócio centraliza as regras da aplicação e é composta por serviços (@Service), que orquestram os dados e a lógica necessária para atender às funcionalidades do sistema. Essa camada atua como intermediária entre o controlador REST e a persistência.</w:t>
+      </w:r>
+    </w:p>
+    <w:p>
+      <w:pPr>
+        <w:spacing w:after="120"/>
+        <w:ind w:left="360" w:firstLine="348"/>
+        <w:jc w:val="both"/>
+      </w:pPr>
+      <w:r>
+        <w:t xml:space="preserve">Por fim, a camada de persistência é responsável pelo acesso ao banco de dados relacional MySQL, utilizando o framework Spring Data JPA com suporte ao </w:t>
       </w:r>
       <w:proofErr w:type="spellStart"/>
       <w:r>
-        <w:t>helpers</w:t>
+        <w:t>Hibernate</w:t>
       </w:r>
       <w:proofErr w:type="spellEnd"/>
       <w:r>
-        <w:t xml:space="preserve"> para montagem das páginas de resposta, delegação de solicitação para a camada de negócio, obtenção de respostas da camada de negócio, dentre outros. Já na porção cliente, estão os códigos </w:t>
+        <w:t xml:space="preserve"> para realizar o mapeamento objeto-relacional (ORM). A comunicação entre as camadas segue o fluxo: </w:t>
       </w:r>
       <w:proofErr w:type="spellStart"/>
       <w:r>
-        <w:t>javascript</w:t>
+        <w:t>Controller</w:t>
       </w:r>
       <w:proofErr w:type="spellEnd"/>
       <w:r>
-        <w:t xml:space="preserve"> que são executados nos navegadores dos usuários com o intuito de facilitar a interação. Por exemplo, podem fazer uma </w:t>
+        <w:t xml:space="preserve"> → Service → </w:t>
       </w:r>
       <w:proofErr w:type="spellStart"/>
       <w:r>
-        <w:t>pré</w:t>
+        <w:t>Repository</w:t>
       </w:r>
       <w:proofErr w:type="spellEnd"/>
       <w:r>
-        <w:t xml:space="preserve">-verificação dos dados digitados (como o preenchimento de campos obrigatórios), solicitação de páginas via </w:t>
-      </w:r>
-      <w:proofErr w:type="spellStart"/>
-      <w:r>
-        <w:t>ajax</w:t>
-      </w:r>
-      <w:proofErr w:type="spellEnd"/>
-      <w:r>
-        <w:t>, de modo a tornar mais dinâmica a interação com o usuário, dentre outros.</w:t>
+        <w:t xml:space="preserve"> → Banco de Dados.</w:t>
       </w:r>
     </w:p>
     <w:p>
@@ -5649,11 +5795,12 @@
         <w:rPr>
           <w:noProof/>
         </w:rPr>
+        <w:lastRenderedPageBreak/>
         <w:drawing>
-          <wp:inline distT="0" distB="0" distL="0" distR="0" wp14:anchorId="344AC91B" wp14:editId="3411F1FE">
-            <wp:extent cx="3438525" cy="3857625"/>
-            <wp:effectExtent l="0" t="0" r="0" b="0"/>
-            <wp:docPr id="9" name="Imagem 12"/>
+          <wp:inline distT="0" distB="0" distL="0" distR="0" wp14:anchorId="4E952DCA" wp14:editId="3F9CEFFD">
+            <wp:extent cx="4504312" cy="4096200"/>
+            <wp:effectExtent l="19050" t="19050" r="10795" b="19050"/>
+            <wp:docPr id="1754530931" name="Imagem 2"/>
             <wp:cNvGraphicFramePr>
               <a:graphicFrameLocks xmlns:a="http://schemas.openxmlformats.org/drawingml/2006/main" noChangeAspect="1"/>
             </wp:cNvGraphicFramePr>
@@ -5661,13 +5808,19 @@
               <a:graphicData uri="http://schemas.openxmlformats.org/drawingml/2006/picture">
                 <pic:pic xmlns:pic="http://schemas.openxmlformats.org/drawingml/2006/picture">
                   <pic:nvPicPr>
-                    <pic:cNvPr id="0" name="Picture 12"/>
+                    <pic:cNvPr id="0" name="Picture 34"/>
                     <pic:cNvPicPr>
                       <a:picLocks noChangeAspect="1" noChangeArrowheads="1"/>
                     </pic:cNvPicPr>
                   </pic:nvPicPr>
                   <pic:blipFill>
-                    <a:blip r:embed="rId25" cstate="print"/>
+                    <a:blip r:embed="rId25">
+                      <a:extLst>
+                        <a:ext uri="{28A0092B-C50C-407E-A947-70E740481C1C}">
+                          <a14:useLocalDpi xmlns:a14="http://schemas.microsoft.com/office/drawing/2010/main" val="0"/>
+                        </a:ext>
+                      </a:extLst>
+                    </a:blip>
                     <a:srcRect/>
                     <a:stretch>
                       <a:fillRect/>
@@ -5676,17 +5829,16 @@
                   <pic:spPr bwMode="auto">
                     <a:xfrm>
                       <a:off x="0" y="0"/>
-                      <a:ext cx="3438525" cy="3857625"/>
+                      <a:ext cx="4513606" cy="4104652"/>
                     </a:xfrm>
                     <a:prstGeom prst="rect">
                       <a:avLst/>
                     </a:prstGeom>
                     <a:noFill/>
-                    <a:ln w="9525">
-                      <a:noFill/>
-                      <a:miter lim="800000"/>
-                      <a:headEnd/>
-                      <a:tailEnd/>
+                    <a:ln>
+                      <a:solidFill>
+                        <a:schemeClr val="tx1"/>
+                      </a:solidFill>
                     </a:ln>
                   </pic:spPr>
                 </pic:pic>
@@ -5698,74 +5850,97 @@
     </w:p>
     <w:p>
       <w:pPr>
+        <w:ind w:firstLine="360"/>
         <w:jc w:val="center"/>
         <w:rPr>
-          <w:sz w:val="16"/>
-          <w:szCs w:val="16"/>
-        </w:rPr>
-      </w:pPr>
-      <w:bookmarkStart w:id="56" w:name="_Ref143684467"/>
-      <w:r>
-        <w:rPr>
-          <w:sz w:val="16"/>
-          <w:szCs w:val="16"/>
-        </w:rPr>
-        <w:t xml:space="preserve">Figura </w:t>
+          <w:rFonts w:ascii="Arial-BoldMT" w:hAnsi="Arial-BoldMT" w:cs="Arial-BoldMT"/>
+          <w:b/>
+          <w:bCs/>
+          <w:sz w:val="20"/>
+          <w:szCs w:val="20"/>
+        </w:rPr>
+      </w:pPr>
+      <w:r>
+        <w:rPr>
+          <w:rFonts w:ascii="Arial-BoldMT" w:hAnsi="Arial-BoldMT" w:cs="Arial-BoldMT"/>
+          <w:b/>
+          <w:bCs/>
+          <w:sz w:val="20"/>
+          <w:szCs w:val="20"/>
+        </w:rPr>
+        <w:t>Figura 4.</w:t>
+      </w:r>
+      <w:r>
+        <w:rPr>
+          <w:rFonts w:ascii="Arial-BoldMT" w:hAnsi="Arial-BoldMT" w:cs="Arial-BoldMT"/>
+          <w:b/>
+          <w:bCs/>
+          <w:sz w:val="20"/>
+          <w:szCs w:val="20"/>
+        </w:rPr>
+        <w:t>2</w:t>
+      </w:r>
+      <w:r>
+        <w:rPr>
+          <w:rFonts w:ascii="Arial-BoldMT" w:hAnsi="Arial-BoldMT" w:cs="Arial-BoldMT"/>
+          <w:b/>
+          <w:bCs/>
+          <w:sz w:val="20"/>
+          <w:szCs w:val="20"/>
+        </w:rPr>
+        <w:t xml:space="preserve"> –</w:t>
+      </w:r>
+      <w:r>
+        <w:rPr>
+          <w:rFonts w:ascii="Arial-BoldMT" w:hAnsi="Arial-BoldMT" w:cs="Arial-BoldMT"/>
+          <w:b/>
+          <w:bCs/>
+          <w:sz w:val="20"/>
+          <w:szCs w:val="20"/>
+        </w:rPr>
+        <w:t xml:space="preserve"> </w:t>
+      </w:r>
+      <w:r>
+        <w:rPr>
+          <w:rFonts w:ascii="Arial-BoldMT" w:hAnsi="Arial-BoldMT" w:cs="Arial-BoldMT"/>
+          <w:b/>
+          <w:bCs/>
+          <w:sz w:val="20"/>
+          <w:szCs w:val="20"/>
+        </w:rPr>
+        <w:t>Camadas do E-commerce Sarajevo</w:t>
+      </w:r>
+      <w:r>
+        <w:rPr>
+          <w:rFonts w:ascii="Arial-BoldMT" w:hAnsi="Arial-BoldMT" w:cs="Arial-BoldMT"/>
+          <w:b/>
+          <w:bCs/>
+          <w:sz w:val="20"/>
+          <w:szCs w:val="20"/>
+        </w:rPr>
+        <w:t xml:space="preserve"> com dependência de tecnologias</w:t>
+      </w:r>
+    </w:p>
+    <w:p/>
+    <w:p>
+      <w:pPr>
+        <w:pStyle w:val="PSDS-MarcadoresNivel2"/>
+        <w:rPr>
+          <w:szCs w:val="24"/>
+        </w:rPr>
+      </w:pPr>
+      <w:bookmarkStart w:id="56" w:name="_Toc144115979"/>
+      <w:bookmarkStart w:id="57" w:name="_Toc177443811"/>
+      <w:bookmarkStart w:id="58" w:name="_Toc261999371"/>
+      <w:r>
+        <w:rPr>
+          <w:szCs w:val="24"/>
+        </w:rPr>
+        <w:t>Camada de Apresentação</w:t>
       </w:r>
       <w:bookmarkEnd w:id="56"/>
-      <w:r>
-        <w:rPr>
-          <w:sz w:val="16"/>
-          <w:szCs w:val="16"/>
-        </w:rPr>
-        <w:t xml:space="preserve">5.2: Camadas do </w:t>
-      </w:r>
-      <w:proofErr w:type="spellStart"/>
-      <w:proofErr w:type="gramStart"/>
-      <w:r>
-        <w:rPr>
-          <w:sz w:val="16"/>
-          <w:szCs w:val="16"/>
-        </w:rPr>
-        <w:t>xxx</w:t>
-      </w:r>
-      <w:proofErr w:type="spellEnd"/>
-      <w:r>
-        <w:rPr>
-          <w:sz w:val="16"/>
-          <w:szCs w:val="16"/>
-        </w:rPr>
-        <w:t xml:space="preserve">  com</w:t>
-      </w:r>
-      <w:proofErr w:type="gramEnd"/>
-      <w:r>
-        <w:rPr>
-          <w:sz w:val="16"/>
-          <w:szCs w:val="16"/>
-        </w:rPr>
-        <w:t xml:space="preserve"> as dependências de tecnologia</w:t>
-      </w:r>
-    </w:p>
-    <w:p/>
-    <w:p>
-      <w:pPr>
-        <w:pStyle w:val="PSDS-MarcadoresNivel2"/>
-        <w:rPr>
-          <w:szCs w:val="24"/>
-        </w:rPr>
-      </w:pPr>
-      <w:bookmarkStart w:id="57" w:name="_Toc144115979"/>
-      <w:bookmarkStart w:id="58" w:name="_Toc177443811"/>
-      <w:bookmarkStart w:id="59" w:name="_Toc261999371"/>
-      <w:r>
-        <w:rPr>
-          <w:szCs w:val="24"/>
-        </w:rPr>
-        <w:t>Camada de Apresentação</w:t>
-      </w:r>
       <w:bookmarkEnd w:id="57"/>
       <w:bookmarkEnd w:id="58"/>
-      <w:bookmarkEnd w:id="59"/>
     </w:p>
     <w:p/>
     <w:p>
@@ -5827,8 +6002,8 @@
         <w:t>5.3.</w:t>
       </w:r>
     </w:p>
-    <w:bookmarkStart w:id="60" w:name="_MON_1251531689"/>
-    <w:bookmarkEnd w:id="60"/>
+    <w:bookmarkStart w:id="59" w:name="_MON_1251531689"/>
+    <w:bookmarkEnd w:id="59"/>
     <w:p>
       <w:pPr>
         <w:jc w:val="center"/>
@@ -5857,136 +6032,41 @@
             <v:path o:extrusionok="f" gradientshapeok="t" o:connecttype="rect"/>
             <o:lock v:ext="edit" aspectratio="t"/>
           </v:shapetype>
-          <v:shape id="_x0000_i1025" type="#_x0000_t75" alt="" style="width:315pt;height:204.75pt;mso-width-percent:0;mso-height-percent:0;mso-width-percent:0;mso-height-percent:0" o:ole="">
+          <v:shape id="_x0000_i1025" type="#_x0000_t75" alt="" style="width:314.8pt;height:204.5pt;mso-width-percent:0;mso-height-percent:0;mso-width-percent:0;mso-height-percent:0" o:ole="">
             <v:imagedata r:id="rId26" o:title=""/>
           </v:shape>
-          <o:OLEObject Type="Embed" ProgID="Word.Picture.8" ShapeID="_x0000_i1025" DrawAspect="Content" ObjectID="_1805994692" r:id="rId27"/>
+          <o:OLEObject Type="Embed" ProgID="Word.Picture.8" ShapeID="_x0000_i1025" DrawAspect="Content" ObjectID="_1806008088" r:id="rId27"/>
         </w:object>
       </w:r>
     </w:p>
     <w:p>
       <w:pPr>
         <w:jc w:val="center"/>
+      </w:pPr>
+      <w:bookmarkStart w:id="60" w:name="_Ref144109576"/>
+      <w:r>
         <w:rPr>
           <w:sz w:val="16"/>
           <w:szCs w:val="16"/>
         </w:rPr>
-      </w:pPr>
-      <w:bookmarkStart w:id="61" w:name="_Ref144109576"/>
+        <w:t xml:space="preserve">Figura </w:t>
+      </w:r>
+      <w:bookmarkEnd w:id="60"/>
       <w:r>
         <w:rPr>
           <w:sz w:val="16"/>
           <w:szCs w:val="16"/>
         </w:rPr>
-        <w:t xml:space="preserve">Figura </w:t>
-      </w:r>
-      <w:bookmarkEnd w:id="61"/>
-      <w:r>
-        <w:rPr>
-          <w:sz w:val="16"/>
-          <w:szCs w:val="16"/>
-        </w:rPr>
         <w:t>5.3: Camada de Apresentação</w:t>
       </w:r>
+      <w:r>
+        <w:rPr>
+          <w:vanish/>
+        </w:rPr>
+        <w:t xml:space="preserve"> </w:t>
+      </w:r>
     </w:p>
     <w:p/>
-    <w:p>
-      <w:pPr>
-        <w:pStyle w:val="Ttulo2"/>
-        <w:widowControl w:val="0"/>
-        <w:numPr>
-          <w:ilvl w:val="2"/>
-          <w:numId w:val="12"/>
-        </w:numPr>
-        <w:tabs>
-          <w:tab w:val="clear" w:pos="1134"/>
-        </w:tabs>
-        <w:spacing w:before="0" w:after="0"/>
-      </w:pPr>
-      <w:bookmarkStart w:id="62" w:name="_Toc144115980"/>
-      <w:r>
-        <w:rPr>
-          <w:vanish/>
-        </w:rPr>
-        <w:t xml:space="preserve"> </w:t>
-      </w:r>
-      <w:bookmarkStart w:id="63" w:name="_Toc177443812"/>
-      <w:r>
-        <w:t>Camada de Negócio</w:t>
-      </w:r>
-      <w:bookmarkEnd w:id="62"/>
-      <w:bookmarkEnd w:id="63"/>
-    </w:p>
-    <w:p/>
-    <w:p>
-      <w:pPr>
-        <w:ind w:firstLine="360"/>
-        <w:jc w:val="both"/>
-      </w:pPr>
-      <w:r>
-        <w:t xml:space="preserve">Nesta camada, temos o pacote controle que contém as classes responsáveis por controlar as regras de negócio da aplicação. O pacote model, contém as classes que representam o modelo, ou seja, aquelas que contém as informações sobre o Sistema XXX. O pacote </w:t>
-      </w:r>
-      <w:proofErr w:type="spellStart"/>
-      <w:r>
-        <w:t>controller</w:t>
-      </w:r>
-      <w:proofErr w:type="spellEnd"/>
-      <w:r>
-        <w:t xml:space="preserve"> contém as classes de controle do negócio. O pacote complementador contém classes que auxiliam na complementação de informações e o pacote filtro contém as classes que auxiliam na filtragem de informações.</w:t>
-      </w:r>
-    </w:p>
-    <w:p>
-      <w:pPr>
-        <w:ind w:firstLine="360"/>
-        <w:jc w:val="both"/>
-      </w:pPr>
-    </w:p>
-    <w:p>
-      <w:pPr>
-        <w:ind w:firstLine="360"/>
-      </w:pPr>
-      <w:r>
-        <w:t>A imagem 4.4 ilustra os pacotes descritos.</w:t>
-      </w:r>
-    </w:p>
-    <w:bookmarkStart w:id="64" w:name="_MON_1251533293"/>
-    <w:bookmarkStart w:id="65" w:name="_MON_1256973328"/>
-    <w:bookmarkEnd w:id="64"/>
-    <w:bookmarkEnd w:id="65"/>
-    <w:bookmarkStart w:id="66" w:name="_MON_1251188758"/>
-    <w:bookmarkEnd w:id="66"/>
-    <w:p>
-      <w:pPr>
-        <w:jc w:val="center"/>
-      </w:pPr>
-      <w:r>
-        <w:rPr>
-          <w:noProof/>
-        </w:rPr>
-        <w:object w:dxaOrig="6931" w:dyaOrig="4171" w14:anchorId="4BE134B7">
-          <v:shape id="_x0000_i1026" type="#_x0000_t75" alt="" style="width:346.5pt;height:208.5pt;mso-width-percent:0;mso-height-percent:0;mso-width-percent:0;mso-height-percent:0" o:ole="">
-            <v:imagedata r:id="rId28" o:title=""/>
-          </v:shape>
-          <o:OLEObject Type="Embed" ProgID="Word.Picture.8" ShapeID="_x0000_i1026" DrawAspect="Content" ObjectID="_1805994693" r:id="rId29"/>
-        </w:object>
-      </w:r>
-    </w:p>
-    <w:p>
-      <w:pPr>
-        <w:jc w:val="center"/>
-        <w:rPr>
-          <w:sz w:val="16"/>
-          <w:szCs w:val="16"/>
-        </w:rPr>
-      </w:pPr>
-      <w:r>
-        <w:rPr>
-          <w:sz w:val="16"/>
-          <w:szCs w:val="16"/>
-        </w:rPr>
-        <w:t>Figura 5.4: Camada de Negócios</w:t>
-      </w:r>
-    </w:p>
     <w:p/>
     <w:p>
       <w:pPr>
@@ -5996,8 +6076,114 @@
           <w:numId w:val="4"/>
         </w:numPr>
       </w:pPr>
-      <w:bookmarkStart w:id="67" w:name="_Toc177443813"/>
-      <w:bookmarkStart w:id="68" w:name="_Toc261999372"/>
+      <w:r>
+        <w:t>Camada de Negócio</w:t>
+      </w:r>
+    </w:p>
+    <w:p>
+      <w:pPr>
+        <w:pStyle w:val="PSDS-MarcadoresNivel2"/>
+        <w:numPr>
+          <w:ilvl w:val="0"/>
+          <w:numId w:val="0"/>
+        </w:numPr>
+      </w:pPr>
+    </w:p>
+    <w:p>
+      <w:pPr>
+        <w:jc w:val="both"/>
+      </w:pPr>
+      <w:r>
+        <w:t xml:space="preserve">Nesta camada, temos o pacote controle que contém as classes responsáveis por controlar as regras de negócio da aplicação. O pacote model, contém as classes que representam o modelo, ou seja, aquelas que contém as informações sobre o Sistema XXX. O pacote </w:t>
+      </w:r>
+      <w:proofErr w:type="spellStart"/>
+      <w:r>
+        <w:t>controller</w:t>
+      </w:r>
+      <w:proofErr w:type="spellEnd"/>
+      <w:r>
+        <w:t xml:space="preserve"> contém as classes de controle do negócio. O pacote complementador contém classes que auxiliam na complementação de informações e o pacote filtro contém as classes que auxiliam na filtragem de informações.</w:t>
+      </w:r>
+    </w:p>
+    <w:p>
+      <w:pPr>
+        <w:ind w:firstLine="360"/>
+        <w:jc w:val="both"/>
+      </w:pPr>
+    </w:p>
+    <w:p>
+      <w:pPr>
+        <w:ind w:firstLine="360"/>
+      </w:pPr>
+      <w:r>
+        <w:t>A imagem 4.4 ilustra os pacotes descritos.</w:t>
+      </w:r>
+    </w:p>
+    <w:bookmarkStart w:id="61" w:name="_MON_1256973328"/>
+    <w:bookmarkStart w:id="62" w:name="_MON_1251188758"/>
+    <w:bookmarkEnd w:id="61"/>
+    <w:bookmarkEnd w:id="62"/>
+    <w:bookmarkStart w:id="63" w:name="_MON_1251533293"/>
+    <w:bookmarkEnd w:id="63"/>
+    <w:p>
+      <w:pPr>
+        <w:jc w:val="center"/>
+      </w:pPr>
+      <w:r>
+        <w:rPr>
+          <w:noProof/>
+        </w:rPr>
+        <w:object w:dxaOrig="6931" w:dyaOrig="4171" w14:anchorId="558D0487">
+          <v:shape id="_x0000_i1074" type="#_x0000_t75" alt="" style="width:346.2pt;height:208.35pt;mso-width-percent:0;mso-height-percent:0;mso-width-percent:0;mso-height-percent:0" o:ole="">
+            <v:imagedata r:id="rId28" o:title=""/>
+          </v:shape>
+          <o:OLEObject Type="Embed" ProgID="Word.Picture.8" ShapeID="_x0000_i1074" DrawAspect="Content" ObjectID="_1806008089" r:id="rId29"/>
+        </w:object>
+      </w:r>
+    </w:p>
+    <w:p>
+      <w:pPr>
+        <w:jc w:val="center"/>
+        <w:rPr>
+          <w:sz w:val="16"/>
+          <w:szCs w:val="16"/>
+        </w:rPr>
+      </w:pPr>
+      <w:r>
+        <w:rPr>
+          <w:sz w:val="16"/>
+          <w:szCs w:val="16"/>
+        </w:rPr>
+        <w:t>Figura 5.4: Camada de Negócios</w:t>
+      </w:r>
+    </w:p>
+    <w:p>
+      <w:pPr>
+        <w:pStyle w:val="PSDS-MarcadoresNivel2"/>
+        <w:numPr>
+          <w:ilvl w:val="0"/>
+          <w:numId w:val="0"/>
+        </w:numPr>
+      </w:pPr>
+    </w:p>
+    <w:p>
+      <w:pPr>
+        <w:pStyle w:val="PSDS-MarcadoresNivel2"/>
+        <w:numPr>
+          <w:ilvl w:val="0"/>
+          <w:numId w:val="0"/>
+        </w:numPr>
+        <w:ind w:left="720"/>
+      </w:pPr>
+    </w:p>
+    <w:p>
+      <w:pPr>
+        <w:pStyle w:val="PSDS-MarcadoresNivel2"/>
+        <w:numPr>
+          <w:ilvl w:val="2"/>
+          <w:numId w:val="4"/>
+        </w:numPr>
+      </w:pPr>
       <w:r>
         <w:t xml:space="preserve">Pacote </w:t>
       </w:r>
@@ -6005,9 +6191,17 @@
       <w:r>
         <w:t>Controller</w:t>
       </w:r>
-      <w:bookmarkEnd w:id="67"/>
-      <w:bookmarkEnd w:id="68"/>
       <w:proofErr w:type="spellEnd"/>
+    </w:p>
+    <w:p>
+      <w:pPr>
+        <w:pStyle w:val="PSDS-MarcadoresNivel2"/>
+        <w:numPr>
+          <w:ilvl w:val="0"/>
+          <w:numId w:val="0"/>
+        </w:numPr>
+        <w:ind w:left="1224"/>
+      </w:pPr>
     </w:p>
     <w:p/>
     <w:p>
@@ -6098,26 +6292,32 @@
           <w:numId w:val="4"/>
         </w:numPr>
         <w:rPr>
-          <w:sz w:val="28"/>
-          <w:szCs w:val="28"/>
-        </w:rPr>
-      </w:pPr>
-      <w:bookmarkStart w:id="69" w:name="_Toc177443814"/>
-      <w:bookmarkStart w:id="70" w:name="_Toc261999373"/>
-      <w:r>
-        <w:rPr>
-          <w:sz w:val="28"/>
-          <w:szCs w:val="28"/>
+          <w:szCs w:val="24"/>
+        </w:rPr>
+      </w:pPr>
+      <w:bookmarkStart w:id="64" w:name="_Toc177443814"/>
+      <w:bookmarkStart w:id="65" w:name="_Toc261999373"/>
+      <w:r>
+        <w:rPr>
+          <w:szCs w:val="24"/>
         </w:rPr>
         <w:t>Pacote Model</w:t>
       </w:r>
-      <w:bookmarkEnd w:id="69"/>
-      <w:bookmarkEnd w:id="70"/>
-    </w:p>
-    <w:p/>
-    <w:p>
-      <w:r>
-        <w:tab/>
+      <w:bookmarkEnd w:id="64"/>
+      <w:bookmarkEnd w:id="65"/>
+    </w:p>
+    <w:p>
+      <w:pPr>
+        <w:pStyle w:val="PSDS-MarcadoresNivel2"/>
+        <w:numPr>
+          <w:ilvl w:val="0"/>
+          <w:numId w:val="0"/>
+        </w:numPr>
+        <w:ind w:left="792" w:hanging="432"/>
+      </w:pPr>
+    </w:p>
+    <w:p>
+      <w:r>
         <w:t>A figura 5.6. ilustra as principais classes do modelo.</w:t>
       </w:r>
     </w:p>
@@ -6130,7 +6330,7 @@
           <w:noProof/>
         </w:rPr>
         <w:drawing>
-          <wp:inline distT="0" distB="0" distL="0" distR="0" wp14:anchorId="4BD1D97D" wp14:editId="4C915F02">
+          <wp:inline distT="0" distB="0" distL="0" distR="0" wp14:anchorId="70EC252A" wp14:editId="2E5AAC80">
             <wp:extent cx="4905375" cy="3267075"/>
             <wp:effectExtent l="19050" t="0" r="9525" b="0"/>
             <wp:docPr id="16" name="Imagem 16"/>
@@ -6179,38 +6379,45 @@
     <w:p>
       <w:pPr>
         <w:jc w:val="center"/>
-      </w:pPr>
-      <w:r>
         <w:rPr>
           <w:sz w:val="16"/>
           <w:szCs w:val="16"/>
         </w:rPr>
+      </w:pPr>
+      <w:r>
+        <w:rPr>
+          <w:sz w:val="16"/>
+          <w:szCs w:val="16"/>
+        </w:rPr>
         <w:t>Figura 5.6: Classes do Modelo</w:t>
       </w:r>
     </w:p>
-    <w:p/>
-    <w:p>
-      <w:pPr>
-        <w:pStyle w:val="Ttulo2"/>
-        <w:widowControl w:val="0"/>
+    <w:p>
+      <w:pPr>
+        <w:jc w:val="center"/>
+        <w:rPr>
+          <w:szCs w:val="24"/>
+        </w:rPr>
+      </w:pPr>
+    </w:p>
+    <w:p>
+      <w:pPr>
+        <w:pStyle w:val="PSDS-MarcadoresNivel2"/>
         <w:numPr>
-          <w:ilvl w:val="1"/>
-          <w:numId w:val="12"/>
+          <w:ilvl w:val="2"/>
+          <w:numId w:val="4"/>
         </w:numPr>
-        <w:tabs>
-          <w:tab w:val="clear" w:pos="1134"/>
-        </w:tabs>
-        <w:spacing w:before="0" w:after="0"/>
-      </w:pPr>
-      <w:bookmarkStart w:id="71" w:name="_Toc144115981"/>
-      <w:bookmarkStart w:id="72" w:name="_Toc177443815"/>
-      <w:r>
+        <w:rPr>
+          <w:szCs w:val="24"/>
+        </w:rPr>
+      </w:pPr>
+      <w:r>
+        <w:rPr>
+          <w:szCs w:val="24"/>
+        </w:rPr>
         <w:t>Camada de Persistência</w:t>
       </w:r>
-      <w:bookmarkEnd w:id="71"/>
-      <w:bookmarkEnd w:id="72"/>
-    </w:p>
-    <w:p/>
+    </w:p>
     <w:p>
       <w:pPr>
         <w:ind w:firstLine="709"/>
@@ -6260,7 +6467,7 @@
           <w:noProof/>
         </w:rPr>
         <w:drawing>
-          <wp:inline distT="0" distB="0" distL="0" distR="0" wp14:anchorId="7FF6BE51" wp14:editId="37F02D86">
+          <wp:inline distT="0" distB="0" distL="0" distR="0" wp14:anchorId="774CCF57" wp14:editId="58BB3BC2">
             <wp:extent cx="3733800" cy="2486025"/>
             <wp:effectExtent l="0" t="0" r="0" b="0"/>
             <wp:docPr id="17" name="Imagem 17"/>
@@ -6310,7 +6517,7 @@
       <w:pPr>
         <w:jc w:val="center"/>
       </w:pPr>
-      <w:bookmarkStart w:id="73" w:name="_Ref144109735"/>
+      <w:bookmarkStart w:id="66" w:name="_Ref144109735"/>
       <w:r>
         <w:rPr>
           <w:sz w:val="16"/>
@@ -6318,7 +6525,7 @@
         </w:rPr>
         <w:t xml:space="preserve">Figura </w:t>
       </w:r>
-      <w:bookmarkEnd w:id="73"/>
+      <w:bookmarkEnd w:id="66"/>
       <w:r>
         <w:rPr>
           <w:sz w:val="16"/>
@@ -6330,36 +6537,84 @@
         <w:t>.</w:t>
       </w:r>
     </w:p>
-    <w:p/>
-    <w:p/>
-    <w:p/>
-    <w:p/>
-    <w:p/>
-    <w:p>
-      <w:pPr>
-        <w:pStyle w:val="Ttulo2"/>
-        <w:widowControl w:val="0"/>
+    <w:p>
+      <w:pPr>
+        <w:pStyle w:val="PSDS-MarcadoresNivel2"/>
         <w:numPr>
-          <w:ilvl w:val="1"/>
-          <w:numId w:val="12"/>
+          <w:ilvl w:val="0"/>
+          <w:numId w:val="0"/>
         </w:numPr>
-        <w:tabs>
-          <w:tab w:val="clear" w:pos="1134"/>
-        </w:tabs>
-        <w:spacing w:before="0" w:after="0"/>
-      </w:pPr>
-      <w:bookmarkStart w:id="74" w:name="_Toc23220630"/>
-      <w:bookmarkStart w:id="75" w:name="_Toc165867501"/>
-      <w:r>
-        <w:t xml:space="preserve">Realização </w:t>
-      </w:r>
-      <w:bookmarkEnd w:id="74"/>
-      <w:r>
-        <w:t>dos Casos de Uso Significativos</w:t>
-      </w:r>
-      <w:bookmarkEnd w:id="75"/>
-    </w:p>
-    <w:p/>
+        <w:ind w:left="792"/>
+      </w:pPr>
+    </w:p>
+    <w:p>
+      <w:pPr>
+        <w:pStyle w:val="PSDS-MarcadoresNivel2"/>
+        <w:numPr>
+          <w:ilvl w:val="0"/>
+          <w:numId w:val="0"/>
+        </w:numPr>
+        <w:ind w:left="792"/>
+      </w:pPr>
+    </w:p>
+    <w:p>
+      <w:pPr>
+        <w:pStyle w:val="PSDS-MarcadoresNivel2"/>
+        <w:numPr>
+          <w:ilvl w:val="0"/>
+          <w:numId w:val="0"/>
+        </w:numPr>
+        <w:ind w:left="792"/>
+      </w:pPr>
+    </w:p>
+    <w:p>
+      <w:pPr>
+        <w:pStyle w:val="PSDS-MarcadoresNivel2"/>
+        <w:numPr>
+          <w:ilvl w:val="0"/>
+          <w:numId w:val="0"/>
+        </w:numPr>
+        <w:ind w:left="792"/>
+      </w:pPr>
+    </w:p>
+    <w:p>
+      <w:pPr>
+        <w:pStyle w:val="PSDS-MarcadoresNivel2"/>
+        <w:numPr>
+          <w:ilvl w:val="0"/>
+          <w:numId w:val="0"/>
+        </w:numPr>
+        <w:ind w:left="792"/>
+      </w:pPr>
+    </w:p>
+    <w:p>
+      <w:pPr>
+        <w:pStyle w:val="PSDS-MarcadoresNivel2"/>
+        <w:numPr>
+          <w:ilvl w:val="2"/>
+          <w:numId w:val="4"/>
+        </w:numPr>
+        <w:rPr>
+          <w:szCs w:val="24"/>
+        </w:rPr>
+      </w:pPr>
+      <w:r>
+        <w:rPr>
+          <w:szCs w:val="24"/>
+        </w:rPr>
+        <w:t>Realização de Casos de Uso Significativos</w:t>
+      </w:r>
+    </w:p>
+    <w:p>
+      <w:pPr>
+        <w:rPr>
+          <w:szCs w:val="24"/>
+        </w:rPr>
+      </w:pPr>
+      <w:r>
+        <w:tab/>
+      </w:r>
+    </w:p>
     <w:p>
       <w:r>
         <w:rPr>
@@ -6418,21 +6673,22 @@
     <w:p/>
     <w:p/>
     <w:p>
-      <w:bookmarkStart w:id="76" w:name="_Toc482583597"/>
-      <w:bookmarkStart w:id="77" w:name="_Toc517092968"/>
+      <w:bookmarkStart w:id="67" w:name="_Toc482583597"/>
+      <w:bookmarkStart w:id="68" w:name="_Toc517092968"/>
     </w:p>
     <w:p>
       <w:pPr>
         <w:pStyle w:val="PSDS-Marcadores"/>
       </w:pPr>
-      <w:bookmarkStart w:id="78" w:name="_Toc177443817"/>
-      <w:bookmarkStart w:id="79" w:name="_Toc482605984"/>
-      <w:bookmarkStart w:id="80" w:name="_Toc19581830"/>
-      <w:bookmarkStart w:id="81" w:name="_Toc19584277"/>
-      <w:r>
+      <w:bookmarkStart w:id="69" w:name="_Toc177443817"/>
+      <w:bookmarkStart w:id="70" w:name="_Toc482605984"/>
+      <w:bookmarkStart w:id="71" w:name="_Toc19581830"/>
+      <w:bookmarkStart w:id="72" w:name="_Toc19584277"/>
+      <w:r>
+        <w:lastRenderedPageBreak/>
         <w:t>Visão de Implantação</w:t>
       </w:r>
-      <w:bookmarkEnd w:id="78"/>
+      <w:bookmarkEnd w:id="69"/>
     </w:p>
     <w:p/>
     <w:p>
@@ -6657,11 +6913,11 @@
       <w:pPr>
         <w:pStyle w:val="PSDS-Marcadores"/>
       </w:pPr>
-      <w:bookmarkStart w:id="82" w:name="_Toc177443818"/>
+      <w:bookmarkStart w:id="73" w:name="_Toc177443818"/>
       <w:r>
         <w:t>Visão de Implementação</w:t>
       </w:r>
-      <w:bookmarkEnd w:id="82"/>
+      <w:bookmarkEnd w:id="73"/>
     </w:p>
     <w:p/>
     <w:p>
@@ -6670,7 +6926,6 @@
         <w:jc w:val="both"/>
       </w:pPr>
       <w:r>
-        <w:lastRenderedPageBreak/>
         <w:t>Esta visão descreve a estrutura geral de implementação, a decomposição do software em camadas de implementação.</w:t>
       </w:r>
     </w:p>
@@ -6680,6 +6935,7 @@
         <w:jc w:val="both"/>
       </w:pPr>
       <w:r>
+        <w:lastRenderedPageBreak/>
         <w:t>A estrutura geral de implementação para o SISCAD é baseada na estrutura da Visão Lógica, assim, não há necessidade de detalhar os diagramas de camadas e pacotes de implementação, uma vez que são fortemente baseados naqueles desenvolvidos para Visão Lógica.</w:t>
       </w:r>
     </w:p>
@@ -6689,17 +6945,17 @@
       <w:pPr>
         <w:pStyle w:val="PSDS-Marcadores"/>
       </w:pPr>
-      <w:bookmarkStart w:id="83" w:name="_Toc482605987"/>
-      <w:bookmarkStart w:id="84" w:name="_Toc19581833"/>
-      <w:bookmarkStart w:id="85" w:name="_Toc19584280"/>
-      <w:bookmarkStart w:id="86" w:name="_Toc177443819"/>
+      <w:bookmarkStart w:id="74" w:name="_Toc482605987"/>
+      <w:bookmarkStart w:id="75" w:name="_Toc19581833"/>
+      <w:bookmarkStart w:id="76" w:name="_Toc19584280"/>
+      <w:bookmarkStart w:id="77" w:name="_Toc177443819"/>
       <w:r>
         <w:t>Visão de Dados</w:t>
       </w:r>
-      <w:bookmarkEnd w:id="83"/>
-      <w:bookmarkEnd w:id="84"/>
-      <w:bookmarkEnd w:id="85"/>
-      <w:bookmarkEnd w:id="86"/>
+      <w:bookmarkEnd w:id="74"/>
+      <w:bookmarkEnd w:id="75"/>
+      <w:bookmarkEnd w:id="76"/>
+      <w:bookmarkEnd w:id="77"/>
     </w:p>
     <w:p/>
     <w:p>
@@ -6993,7 +7249,7 @@
           <w:szCs w:val="16"/>
         </w:rPr>
       </w:pPr>
-      <w:bookmarkStart w:id="87" w:name="_Ref144112115"/>
+      <w:bookmarkStart w:id="78" w:name="_Ref144112115"/>
       <w:r>
         <w:rPr>
           <w:sz w:val="16"/>
@@ -7001,7 +7257,7 @@
         </w:rPr>
         <w:t xml:space="preserve">Tabela </w:t>
       </w:r>
-      <w:bookmarkEnd w:id="87"/>
+      <w:bookmarkEnd w:id="78"/>
       <w:r>
         <w:rPr>
           <w:sz w:val="16"/>
@@ -7327,27 +7583,27 @@
       </w:pPr>
     </w:p>
     <w:p>
-      <w:bookmarkStart w:id="88" w:name="_Toc482605988"/>
-      <w:bookmarkEnd w:id="76"/>
-      <w:bookmarkEnd w:id="77"/>
+      <w:bookmarkStart w:id="79" w:name="_Toc482605988"/>
+      <w:bookmarkEnd w:id="67"/>
+      <w:bookmarkEnd w:id="68"/>
+      <w:bookmarkEnd w:id="70"/>
+      <w:bookmarkEnd w:id="71"/>
+      <w:bookmarkEnd w:id="72"/>
+    </w:p>
+    <w:p>
+      <w:pPr>
+        <w:pStyle w:val="PSDS-Marcadores"/>
+      </w:pPr>
+      <w:bookmarkStart w:id="80" w:name="_Toc19581834"/>
+      <w:bookmarkStart w:id="81" w:name="_Toc19584281"/>
+      <w:bookmarkStart w:id="82" w:name="_Toc177443820"/>
+      <w:r>
+        <w:t>Tamanho e Performance</w:t>
+      </w:r>
       <w:bookmarkEnd w:id="79"/>
       <w:bookmarkEnd w:id="80"/>
       <w:bookmarkEnd w:id="81"/>
-    </w:p>
-    <w:p>
-      <w:pPr>
-        <w:pStyle w:val="PSDS-Marcadores"/>
-      </w:pPr>
-      <w:bookmarkStart w:id="89" w:name="_Toc19581834"/>
-      <w:bookmarkStart w:id="90" w:name="_Toc19584281"/>
-      <w:bookmarkStart w:id="91" w:name="_Toc177443820"/>
-      <w:r>
-        <w:t>Tamanho e Performance</w:t>
-      </w:r>
-      <w:bookmarkEnd w:id="88"/>
-      <w:bookmarkEnd w:id="89"/>
-      <w:bookmarkEnd w:id="90"/>
-      <w:bookmarkEnd w:id="91"/>
+      <w:bookmarkEnd w:id="82"/>
     </w:p>
     <w:p/>
     <w:p>
@@ -7390,17 +7646,17 @@
       <w:pPr>
         <w:pStyle w:val="PSDS-Marcadores"/>
       </w:pPr>
-      <w:bookmarkStart w:id="92" w:name="_Toc482605989"/>
-      <w:bookmarkStart w:id="93" w:name="_Toc19581835"/>
-      <w:bookmarkStart w:id="94" w:name="_Toc19584282"/>
-      <w:bookmarkStart w:id="95" w:name="_Toc177443821"/>
+      <w:bookmarkStart w:id="83" w:name="_Toc482605989"/>
+      <w:bookmarkStart w:id="84" w:name="_Toc19581835"/>
+      <w:bookmarkStart w:id="85" w:name="_Toc19584282"/>
+      <w:bookmarkStart w:id="86" w:name="_Toc177443821"/>
       <w:r>
         <w:t>Qualidade</w:t>
       </w:r>
-      <w:bookmarkEnd w:id="92"/>
-      <w:bookmarkEnd w:id="93"/>
-      <w:bookmarkEnd w:id="94"/>
-      <w:bookmarkEnd w:id="95"/>
+      <w:bookmarkEnd w:id="83"/>
+      <w:bookmarkEnd w:id="84"/>
+      <w:bookmarkEnd w:id="85"/>
+      <w:bookmarkEnd w:id="86"/>
     </w:p>
     <w:p/>
     <w:p>
@@ -7991,17 +8247,17 @@
       <w:pPr>
         <w:pStyle w:val="PSDS-Marcadores"/>
       </w:pPr>
-      <w:bookmarkStart w:id="96" w:name="_Toc482605990"/>
-      <w:bookmarkStart w:id="97" w:name="_Toc19581836"/>
-      <w:bookmarkStart w:id="98" w:name="_Toc19584283"/>
-      <w:bookmarkStart w:id="99" w:name="_Toc177443822"/>
+      <w:bookmarkStart w:id="87" w:name="_Toc482605990"/>
+      <w:bookmarkStart w:id="88" w:name="_Toc19581836"/>
+      <w:bookmarkStart w:id="89" w:name="_Toc19584283"/>
+      <w:bookmarkStart w:id="90" w:name="_Toc177443822"/>
       <w:r>
         <w:t>Referências</w:t>
       </w:r>
-      <w:bookmarkEnd w:id="96"/>
-      <w:bookmarkEnd w:id="97"/>
-      <w:bookmarkEnd w:id="98"/>
-      <w:bookmarkEnd w:id="99"/>
+      <w:bookmarkEnd w:id="87"/>
+      <w:bookmarkEnd w:id="88"/>
+      <w:bookmarkEnd w:id="89"/>
+      <w:bookmarkEnd w:id="90"/>
     </w:p>
     <w:p>
       <w:pPr>
@@ -12837,10 +13093,11 @@
   <w:abstractNum w:abstractNumId="25" w15:restartNumberingAfterBreak="0">
     <w:nsid w:val="44D27902"/>
     <w:multiLevelType w:val="multilevel"/>
-    <w:tmpl w:val="1F322ABC"/>
+    <w:tmpl w:val="1DEC5AEC"/>
     <w:lvl w:ilvl="0">
       <w:start w:val="5"/>
       <w:numFmt w:val="decimal"/>
+      <w:pStyle w:val="Ttulo2"/>
       <w:lvlText w:val="%1"/>
       <w:lvlJc w:val="left"/>
       <w:pPr>
@@ -15341,6 +15598,155 @@
           <w:tab w:val="num" w:pos="7200"/>
         </w:tabs>
         <w:ind w:left="7200" w:hanging="360"/>
+      </w:pPr>
+      <w:rPr>
+        <w:rFonts w:ascii="Wingdings" w:hAnsi="Wingdings" w:hint="default"/>
+        <w:sz w:val="20"/>
+      </w:rPr>
+    </w:lvl>
+  </w:abstractNum>
+  <w:abstractNum w:abstractNumId="43" w15:restartNumberingAfterBreak="0">
+    <w:nsid w:val="7FA24099"/>
+    <w:multiLevelType w:val="multilevel"/>
+    <w:tmpl w:val="F0B88D0E"/>
+    <w:lvl w:ilvl="0">
+      <w:start w:val="1"/>
+      <w:numFmt w:val="bullet"/>
+      <w:lvlText w:val=""/>
+      <w:lvlJc w:val="left"/>
+      <w:pPr>
+        <w:tabs>
+          <w:tab w:val="num" w:pos="720"/>
+        </w:tabs>
+        <w:ind w:left="720" w:hanging="360"/>
+      </w:pPr>
+      <w:rPr>
+        <w:rFonts w:ascii="Symbol" w:hAnsi="Symbol" w:hint="default"/>
+        <w:sz w:val="20"/>
+      </w:rPr>
+    </w:lvl>
+    <w:lvl w:ilvl="1" w:tentative="1">
+      <w:start w:val="1"/>
+      <w:numFmt w:val="bullet"/>
+      <w:lvlText w:val="o"/>
+      <w:lvlJc w:val="left"/>
+      <w:pPr>
+        <w:tabs>
+          <w:tab w:val="num" w:pos="1440"/>
+        </w:tabs>
+        <w:ind w:left="1440" w:hanging="360"/>
+      </w:pPr>
+      <w:rPr>
+        <w:rFonts w:ascii="Courier New" w:hAnsi="Courier New" w:hint="default"/>
+        <w:sz w:val="20"/>
+      </w:rPr>
+    </w:lvl>
+    <w:lvl w:ilvl="2" w:tentative="1">
+      <w:start w:val="1"/>
+      <w:numFmt w:val="bullet"/>
+      <w:lvlText w:val=""/>
+      <w:lvlJc w:val="left"/>
+      <w:pPr>
+        <w:tabs>
+          <w:tab w:val="num" w:pos="2160"/>
+        </w:tabs>
+        <w:ind w:left="2160" w:hanging="360"/>
+      </w:pPr>
+      <w:rPr>
+        <w:rFonts w:ascii="Wingdings" w:hAnsi="Wingdings" w:hint="default"/>
+        <w:sz w:val="20"/>
+      </w:rPr>
+    </w:lvl>
+    <w:lvl w:ilvl="3" w:tentative="1">
+      <w:start w:val="1"/>
+      <w:numFmt w:val="bullet"/>
+      <w:lvlText w:val=""/>
+      <w:lvlJc w:val="left"/>
+      <w:pPr>
+        <w:tabs>
+          <w:tab w:val="num" w:pos="2880"/>
+        </w:tabs>
+        <w:ind w:left="2880" w:hanging="360"/>
+      </w:pPr>
+      <w:rPr>
+        <w:rFonts w:ascii="Wingdings" w:hAnsi="Wingdings" w:hint="default"/>
+        <w:sz w:val="20"/>
+      </w:rPr>
+    </w:lvl>
+    <w:lvl w:ilvl="4" w:tentative="1">
+      <w:start w:val="1"/>
+      <w:numFmt w:val="bullet"/>
+      <w:lvlText w:val=""/>
+      <w:lvlJc w:val="left"/>
+      <w:pPr>
+        <w:tabs>
+          <w:tab w:val="num" w:pos="3600"/>
+        </w:tabs>
+        <w:ind w:left="3600" w:hanging="360"/>
+      </w:pPr>
+      <w:rPr>
+        <w:rFonts w:ascii="Wingdings" w:hAnsi="Wingdings" w:hint="default"/>
+        <w:sz w:val="20"/>
+      </w:rPr>
+    </w:lvl>
+    <w:lvl w:ilvl="5" w:tentative="1">
+      <w:start w:val="1"/>
+      <w:numFmt w:val="bullet"/>
+      <w:lvlText w:val=""/>
+      <w:lvlJc w:val="left"/>
+      <w:pPr>
+        <w:tabs>
+          <w:tab w:val="num" w:pos="4320"/>
+        </w:tabs>
+        <w:ind w:left="4320" w:hanging="360"/>
+      </w:pPr>
+      <w:rPr>
+        <w:rFonts w:ascii="Wingdings" w:hAnsi="Wingdings" w:hint="default"/>
+        <w:sz w:val="20"/>
+      </w:rPr>
+    </w:lvl>
+    <w:lvl w:ilvl="6" w:tentative="1">
+      <w:start w:val="1"/>
+      <w:numFmt w:val="bullet"/>
+      <w:lvlText w:val=""/>
+      <w:lvlJc w:val="left"/>
+      <w:pPr>
+        <w:tabs>
+          <w:tab w:val="num" w:pos="5040"/>
+        </w:tabs>
+        <w:ind w:left="5040" w:hanging="360"/>
+      </w:pPr>
+      <w:rPr>
+        <w:rFonts w:ascii="Wingdings" w:hAnsi="Wingdings" w:hint="default"/>
+        <w:sz w:val="20"/>
+      </w:rPr>
+    </w:lvl>
+    <w:lvl w:ilvl="7" w:tentative="1">
+      <w:start w:val="1"/>
+      <w:numFmt w:val="bullet"/>
+      <w:lvlText w:val=""/>
+      <w:lvlJc w:val="left"/>
+      <w:pPr>
+        <w:tabs>
+          <w:tab w:val="num" w:pos="5760"/>
+        </w:tabs>
+        <w:ind w:left="5760" w:hanging="360"/>
+      </w:pPr>
+      <w:rPr>
+        <w:rFonts w:ascii="Wingdings" w:hAnsi="Wingdings" w:hint="default"/>
+        <w:sz w:val="20"/>
+      </w:rPr>
+    </w:lvl>
+    <w:lvl w:ilvl="8" w:tentative="1">
+      <w:start w:val="1"/>
+      <w:numFmt w:val="bullet"/>
+      <w:lvlText w:val=""/>
+      <w:lvlJc w:val="left"/>
+      <w:pPr>
+        <w:tabs>
+          <w:tab w:val="num" w:pos="6480"/>
+        </w:tabs>
+        <w:ind w:left="6480" w:hanging="360"/>
       </w:pPr>
       <w:rPr>
         <w:rFonts w:ascii="Wingdings" w:hAnsi="Wingdings" w:hint="default"/>
@@ -15476,6 +15882,39 @@
   </w:num>
   <w:num w:numId="43" w16cid:durableId="618418272">
     <w:abstractNumId w:val="24"/>
+  </w:num>
+  <w:num w:numId="44" w16cid:durableId="1831167177">
+    <w:abstractNumId w:val="43"/>
+  </w:num>
+  <w:num w:numId="45" w16cid:durableId="252975656">
+    <w:abstractNumId w:val="32"/>
+    <w:lvlOverride w:ilvl="0">
+      <w:startOverride w:val="1"/>
+    </w:lvlOverride>
+    <w:lvlOverride w:ilvl="1">
+      <w:startOverride w:val="1"/>
+    </w:lvlOverride>
+    <w:lvlOverride w:ilvl="2">
+      <w:startOverride w:val="1"/>
+    </w:lvlOverride>
+    <w:lvlOverride w:ilvl="3">
+      <w:startOverride w:val="1"/>
+    </w:lvlOverride>
+    <w:lvlOverride w:ilvl="4">
+      <w:startOverride w:val="1"/>
+    </w:lvlOverride>
+    <w:lvlOverride w:ilvl="5">
+      <w:startOverride w:val="1"/>
+    </w:lvlOverride>
+    <w:lvlOverride w:ilvl="6">
+      <w:startOverride w:val="1"/>
+    </w:lvlOverride>
+    <w:lvlOverride w:ilvl="7">
+      <w:startOverride w:val="1"/>
+    </w:lvlOverride>
+    <w:lvlOverride w:ilvl="8">
+      <w:startOverride w:val="1"/>
+    </w:lvlOverride>
   </w:num>
   <w:numIdMacAtCleanup w:val="19"/>
 </w:numbering>
@@ -15899,13 +16338,13 @@
     <w:next w:val="Normal"/>
     <w:autoRedefine/>
     <w:qFormat/>
-    <w:rsid w:val="00E8334A"/>
+    <w:rsid w:val="00072852"/>
     <w:pPr>
       <w:keepNext/>
-      <w:tabs>
-        <w:tab w:val="left" w:pos="1134"/>
-      </w:tabs>
-      <w:spacing w:before="240" w:after="240"/>
+      <w:widowControl w:val="0"/>
+      <w:numPr>
+        <w:numId w:val="12"/>
+      </w:numPr>
       <w:outlineLvl w:val="1"/>
     </w:pPr>
     <w:rPr>
@@ -17193,10 +17632,6 @@
 </file>
 
 <file path=customXml/item1.xml><?xml version="1.0" encoding="utf-8"?>
-<b:Sources xmlns:b="http://schemas.openxmlformats.org/officeDocument/2006/bibliography" xmlns="http://schemas.openxmlformats.org/officeDocument/2006/bibliography" SelectedStyle="\APA.XSL" StyleName="APA"/>
-</file>
-
-<file path=customXml/item2.xml><?xml version="1.0" encoding="utf-8"?>
 <?mso-contentType ?>
 <FormTemplates xmlns="http://schemas.microsoft.com/sharepoint/v3/contenttype/forms">
   <Display>DocumentLibraryForm</Display>
@@ -17205,7 +17640,19 @@
 </FormTemplates>
 </file>
 
+<file path=customXml/item2.xml><?xml version="1.0" encoding="utf-8"?>
+<b:Sources xmlns:b="http://schemas.openxmlformats.org/officeDocument/2006/bibliography" xmlns="http://schemas.openxmlformats.org/officeDocument/2006/bibliography" SelectedStyle="\APA.XSL" StyleName="APA"/>
+</file>
+
 <file path=customXml/item3.xml><?xml version="1.0" encoding="utf-8"?>
+<p:properties xmlns:p="http://schemas.microsoft.com/office/2006/metadata/properties" xmlns:xsi="http://www.w3.org/2001/XMLSchema-instance" xmlns:pc="http://schemas.microsoft.com/office/infopath/2007/PartnerControls">
+  <documentManagement>
+    <ReferenceId xmlns="f9f3b390-cc4e-48c6-b220-f74dc9f0acc5" xsi:nil="true"/>
+  </documentManagement>
+</p:properties>
+</file>
+
+<file path=customXml/item4.xml><?xml version="1.0" encoding="utf-8"?>
 <ct:contentTypeSchema xmlns:ct="http://schemas.microsoft.com/office/2006/metadata/contentType" xmlns:ma="http://schemas.microsoft.com/office/2006/metadata/properties/metaAttributes" ct:_="" ma:_="" ma:contentTypeName="Documento" ma:contentTypeID="0x01010092D14325BC69B1499C60982993F18EDD" ma:contentTypeVersion="1" ma:contentTypeDescription="Crie um novo documento." ma:contentTypeScope="" ma:versionID="536a970dbbbc2be596134e2315b82733">
   <xsd:schema xmlns:xsd="http://www.w3.org/2001/XMLSchema" xmlns:xs="http://www.w3.org/2001/XMLSchema" xmlns:p="http://schemas.microsoft.com/office/2006/metadata/properties" xmlns:ns2="f9f3b390-cc4e-48c6-b220-f74dc9f0acc5" targetNamespace="http://schemas.microsoft.com/office/2006/metadata/properties" ma:root="true" ma:fieldsID="5f7b1888e7226a3f7244fdf5b286dcdc" ns2:_="">
     <xsd:import namespace="f9f3b390-cc4e-48c6-b220-f74dc9f0acc5"/>
@@ -17331,15 +17778,15 @@
 </ct:contentTypeSchema>
 </file>
 
-<file path=customXml/item4.xml><?xml version="1.0" encoding="utf-8"?>
-<p:properties xmlns:p="http://schemas.microsoft.com/office/2006/metadata/properties" xmlns:xsi="http://www.w3.org/2001/XMLSchema-instance" xmlns:pc="http://schemas.microsoft.com/office/infopath/2007/PartnerControls">
-  <documentManagement>
-    <ReferenceId xmlns="f9f3b390-cc4e-48c6-b220-f74dc9f0acc5" xsi:nil="true"/>
-  </documentManagement>
-</p:properties>
+<file path=customXml/itemProps1.xml><?xml version="1.0" encoding="utf-8"?>
+<ds:datastoreItem xmlns:ds="http://schemas.openxmlformats.org/officeDocument/2006/customXml" ds:itemID="{3A69442C-0C83-4D24-B10E-CCDDC83FA223}">
+  <ds:schemaRefs>
+    <ds:schemaRef ds:uri="http://schemas.microsoft.com/sharepoint/v3/contenttype/forms"/>
+  </ds:schemaRefs>
+</ds:datastoreItem>
 </file>
 
-<file path=customXml/itemProps1.xml><?xml version="1.0" encoding="utf-8"?>
+<file path=customXml/itemProps2.xml><?xml version="1.0" encoding="utf-8"?>
 <ds:datastoreItem xmlns:ds="http://schemas.openxmlformats.org/officeDocument/2006/customXml" ds:itemID="{E888FA76-4361-47A3-9E1F-E2C529BBBE0A}">
   <ds:schemaRefs>
     <ds:schemaRef ds:uri="http://schemas.openxmlformats.org/officeDocument/2006/bibliography"/>
@@ -17347,15 +17794,17 @@
 </ds:datastoreItem>
 </file>
 
-<file path=customXml/itemProps2.xml><?xml version="1.0" encoding="utf-8"?>
-<ds:datastoreItem xmlns:ds="http://schemas.openxmlformats.org/officeDocument/2006/customXml" ds:itemID="{3A69442C-0C83-4D24-B10E-CCDDC83FA223}">
+<file path=customXml/itemProps3.xml><?xml version="1.0" encoding="utf-8"?>
+<ds:datastoreItem xmlns:ds="http://schemas.openxmlformats.org/officeDocument/2006/customXml" ds:itemID="{B9C3AACD-0A58-46D7-BD98-205AEFA14D1F}">
   <ds:schemaRefs>
-    <ds:schemaRef ds:uri="http://schemas.microsoft.com/sharepoint/v3/contenttype/forms"/>
+    <ds:schemaRef ds:uri="http://schemas.microsoft.com/office/2006/metadata/properties"/>
+    <ds:schemaRef ds:uri="http://schemas.microsoft.com/office/infopath/2007/PartnerControls"/>
+    <ds:schemaRef ds:uri="f9f3b390-cc4e-48c6-b220-f74dc9f0acc5"/>
   </ds:schemaRefs>
 </ds:datastoreItem>
 </file>
 
-<file path=customXml/itemProps3.xml><?xml version="1.0" encoding="utf-8"?>
+<file path=customXml/itemProps4.xml><?xml version="1.0" encoding="utf-8"?>
 <ds:datastoreItem xmlns:ds="http://schemas.openxmlformats.org/officeDocument/2006/customXml" ds:itemID="{B9922779-B580-4CBA-AACE-0048779B239A}">
   <ds:schemaRefs>
     <ds:schemaRef ds:uri="http://schemas.microsoft.com/office/2006/metadata/contentType"/>
@@ -17371,14 +17820,4 @@
     <ds:schemaRef ds:uri="http://schemas.microsoft.com/internal/obd"/>
   </ds:schemaRefs>
 </ds:datastoreItem>
-</file>
-
-<file path=customXml/itemProps4.xml><?xml version="1.0" encoding="utf-8"?>
-<ds:datastoreItem xmlns:ds="http://schemas.openxmlformats.org/officeDocument/2006/customXml" ds:itemID="{B9C3AACD-0A58-46D7-BD98-205AEFA14D1F}">
-  <ds:schemaRefs>
-    <ds:schemaRef ds:uri="http://schemas.microsoft.com/office/2006/metadata/properties"/>
-    <ds:schemaRef ds:uri="http://schemas.microsoft.com/office/infopath/2007/PartnerControls"/>
-    <ds:schemaRef ds:uri="f9f3b390-cc4e-48c6-b220-f74dc9f0acc5"/>
-  </ds:schemaRefs>
-</ds:datastoreItem>
 </file>
</xml_diff>

<commit_message>
fazendo mais diagramas de camadas
</commit_message>
<xml_diff>
--- a/outros/Documento de Visão do Projeto/DVP E-commerce Sarajevo.docx
+++ b/outros/Documento de Visão do Projeto/DVP E-commerce Sarajevo.docx
@@ -2134,15 +2134,7 @@
         </w:numPr>
       </w:pPr>
       <w:r>
-        <w:t xml:space="preserve">O framework Spring Boot será utilizado na construção do </w:t>
-      </w:r>
-      <w:proofErr w:type="spellStart"/>
-      <w:r>
-        <w:t>backend</w:t>
-      </w:r>
-      <w:proofErr w:type="spellEnd"/>
-      <w:r>
-        <w:t xml:space="preserve"> da aplicação;</w:t>
+        <w:t>O framework Spring Boot será utilizado na construção do backend da aplicação;</w:t>
       </w:r>
     </w:p>
     <w:p>
@@ -2172,23 +2164,7 @@
         </w:numPr>
       </w:pPr>
       <w:r>
-        <w:t>A arquitetura do sistema deverá seguir o padrão MVC (Model-</w:t>
-      </w:r>
-      <w:proofErr w:type="spellStart"/>
-      <w:r>
-        <w:t>View</w:t>
-      </w:r>
-      <w:proofErr w:type="spellEnd"/>
-      <w:r>
-        <w:t>-</w:t>
-      </w:r>
-      <w:proofErr w:type="spellStart"/>
-      <w:r>
-        <w:t>Controller</w:t>
-      </w:r>
-      <w:proofErr w:type="spellEnd"/>
-      <w:r>
-        <w:t>);</w:t>
+        <w:t>A arquitetura do sistema deverá seguir o padrão MVC (Model-View-Controller);</w:t>
       </w:r>
     </w:p>
     <w:p>
@@ -2812,29 +2788,13 @@
         <w:jc w:val="both"/>
       </w:pPr>
       <w:r>
-        <w:t xml:space="preserve">Os sistemas serão desenvolvidos tendo como base a arquitetura ilustrada na Figura 1. Toda a arquitetura segue padrões tradicionais de projeto definidos pelo </w:t>
-      </w:r>
-      <w:proofErr w:type="spellStart"/>
-      <w:r>
-        <w:t>GoF</w:t>
-      </w:r>
-      <w:proofErr w:type="spellEnd"/>
-      <w:r>
-        <w:t>, assim como conceitos da arquitetura J2EE, que</w:t>
+        <w:t>Os sistemas serão desenvolvidos tendo como base a arquitetura ilustrada na Figura 1. Toda a arquitetura segue padrões tradicionais de projeto definidos pelo GoF, assim como conceitos da arquitetura J2EE, que</w:t>
       </w:r>
       <w:r>
         <w:t xml:space="preserve"> </w:t>
       </w:r>
       <w:r>
-        <w:t xml:space="preserve">continuam válidos como referência, mesmo com o uso de tecnologias modernas como </w:t>
-      </w:r>
-      <w:proofErr w:type="spellStart"/>
-      <w:r>
-        <w:t>SpringBoot</w:t>
-      </w:r>
-      <w:proofErr w:type="spellEnd"/>
-      <w:r>
-        <w:t>.</w:t>
+        <w:t>continuam válidos como referência, mesmo com o uso de tecnologias modernas como SpringBoot.</w:t>
       </w:r>
     </w:p>
     <w:p>
@@ -2938,71 +2898,7 @@
           <w:sz w:val="22"/>
           <w:szCs w:val="22"/>
         </w:rPr>
-        <w:t>A camada de apresentação será abrigada no Container WEB, e será composta por controladores e páginas que implementam o padrão Model-</w:t>
-      </w:r>
-      <w:proofErr w:type="spellStart"/>
-      <w:r>
-        <w:rPr>
-          <w:sz w:val="22"/>
-          <w:szCs w:val="22"/>
-        </w:rPr>
-        <w:t>View</w:t>
-      </w:r>
-      <w:proofErr w:type="spellEnd"/>
-      <w:r>
-        <w:rPr>
-          <w:sz w:val="22"/>
-          <w:szCs w:val="22"/>
-        </w:rPr>
-        <w:t>-</w:t>
-      </w:r>
-      <w:proofErr w:type="spellStart"/>
-      <w:r>
-        <w:rPr>
-          <w:sz w:val="22"/>
-          <w:szCs w:val="22"/>
-        </w:rPr>
-        <w:t>Controller</w:t>
-      </w:r>
-      <w:proofErr w:type="spellEnd"/>
-      <w:r>
-        <w:rPr>
-          <w:sz w:val="22"/>
-          <w:szCs w:val="22"/>
-        </w:rPr>
-        <w:t xml:space="preserve"> (MVC). Para esta camada, será utilizada uma solução baseada em Spring MVC e </w:t>
-      </w:r>
-      <w:proofErr w:type="spellStart"/>
-      <w:r>
-        <w:rPr>
-          <w:sz w:val="22"/>
-          <w:szCs w:val="22"/>
-        </w:rPr>
-        <w:t>templates</w:t>
-      </w:r>
-      <w:proofErr w:type="spellEnd"/>
-      <w:r>
-        <w:rPr>
-          <w:sz w:val="22"/>
-          <w:szCs w:val="22"/>
-        </w:rPr>
-        <w:t xml:space="preserve"> HTML com </w:t>
-      </w:r>
-      <w:proofErr w:type="spellStart"/>
-      <w:r>
-        <w:rPr>
-          <w:sz w:val="22"/>
-          <w:szCs w:val="22"/>
-        </w:rPr>
-        <w:t>Thymeleaf</w:t>
-      </w:r>
-      <w:proofErr w:type="spellEnd"/>
-      <w:r>
-        <w:rPr>
-          <w:sz w:val="22"/>
-          <w:szCs w:val="22"/>
-        </w:rPr>
-        <w:t>.</w:t>
+        <w:t>A camada de apresentação será abrigada no Container WEB, e será composta por controladores e páginas que implementam o padrão Model-View-Controller (MVC). Para esta camada, será utilizada uma solução baseada em Spring MVC e templates HTML com Thymeleaf.</w:t>
       </w:r>
     </w:p>
     <w:p>
@@ -3020,55 +2916,7 @@
           <w:sz w:val="22"/>
           <w:szCs w:val="22"/>
         </w:rPr>
-        <w:t>As Classes de Domínio representam as entidades do sistema, contendo atributos e métodos de acesso (</w:t>
-      </w:r>
-      <w:proofErr w:type="spellStart"/>
-      <w:r>
-        <w:rPr>
-          <w:sz w:val="22"/>
-          <w:szCs w:val="22"/>
-        </w:rPr>
-        <w:t>getters</w:t>
-      </w:r>
-      <w:proofErr w:type="spellEnd"/>
-      <w:r>
-        <w:rPr>
-          <w:sz w:val="22"/>
-          <w:szCs w:val="22"/>
-        </w:rPr>
-        <w:t xml:space="preserve"> e </w:t>
-      </w:r>
-      <w:proofErr w:type="spellStart"/>
-      <w:r>
-        <w:rPr>
-          <w:sz w:val="22"/>
-          <w:szCs w:val="22"/>
-        </w:rPr>
-        <w:t>setters</w:t>
-      </w:r>
-      <w:proofErr w:type="spellEnd"/>
-      <w:r>
-        <w:rPr>
-          <w:sz w:val="22"/>
-          <w:szCs w:val="22"/>
-        </w:rPr>
-        <w:t xml:space="preserve">), que refletem os dados manipulados pela aplicação (como livros, usuários, pedidos, </w:t>
-      </w:r>
-      <w:proofErr w:type="spellStart"/>
-      <w:r>
-        <w:rPr>
-          <w:sz w:val="22"/>
-          <w:szCs w:val="22"/>
-        </w:rPr>
-        <w:t>etc</w:t>
-      </w:r>
-      <w:proofErr w:type="spellEnd"/>
-      <w:r>
-        <w:rPr>
-          <w:sz w:val="22"/>
-          <w:szCs w:val="22"/>
-        </w:rPr>
-        <w:t>).</w:t>
+        <w:t>As Classes de Domínio representam as entidades do sistema, contendo atributos e métodos de acesso (getters e setters), que refletem os dados manipulados pela aplicação (como livros, usuários, pedidos, etc).</w:t>
       </w:r>
     </w:p>
     <w:p>
@@ -3086,23 +2934,7 @@
           <w:sz w:val="22"/>
           <w:szCs w:val="22"/>
         </w:rPr>
-        <w:t>As Classes de Negócio são responsáveis pelas regras de negócio do sistema e serão implementadas como serviços na arquitetura Spring (</w:t>
-      </w:r>
-      <w:proofErr w:type="spellStart"/>
-      <w:r>
-        <w:rPr>
-          <w:sz w:val="22"/>
-          <w:szCs w:val="22"/>
-        </w:rPr>
-        <w:t>annotated</w:t>
-      </w:r>
-      <w:proofErr w:type="spellEnd"/>
-      <w:r>
-        <w:rPr>
-          <w:sz w:val="22"/>
-          <w:szCs w:val="22"/>
-        </w:rPr>
-        <w:t xml:space="preserve"> com @Service). Estas classes fazem uso de repositórios JPA para realizar operações de persistência no banco de dados.</w:t>
+        <w:t>As Classes de Negócio são responsáveis pelas regras de negócio do sistema e serão implementadas como serviços na arquitetura Spring (annotated com @Service). Estas classes fazem uso de repositórios JPA para realizar operações de persistência no banco de dados.</w:t>
       </w:r>
     </w:p>
     <w:p>
@@ -3120,23 +2952,7 @@
           <w:sz w:val="22"/>
           <w:szCs w:val="22"/>
         </w:rPr>
-        <w:t xml:space="preserve">A camada de persistência será implementada com o </w:t>
-      </w:r>
-      <w:proofErr w:type="spellStart"/>
-      <w:r>
-        <w:rPr>
-          <w:sz w:val="22"/>
-          <w:szCs w:val="22"/>
-        </w:rPr>
-        <w:t>Hibernate</w:t>
-      </w:r>
-      <w:proofErr w:type="spellEnd"/>
-      <w:r>
-        <w:rPr>
-          <w:sz w:val="22"/>
-          <w:szCs w:val="22"/>
-        </w:rPr>
-        <w:t xml:space="preserve"> (JPA), e terá a função de intermediar o acesso ao banco de dados relacional (</w:t>
+        <w:t>A camada de persistência será implementada com o Hibernate (JPA), e terá a função de intermediar o acesso ao banco de dados relacional (</w:t>
       </w:r>
       <w:r>
         <w:rPr>
@@ -3175,23 +2991,7 @@
           <w:sz w:val="22"/>
           <w:szCs w:val="22"/>
         </w:rPr>
-        <w:t xml:space="preserve"> no framework Spring Boot, utilizando componentes como @Controller, @Service e @Repository para garantir uma separação clara de responsabilidades entre as camadas da aplicação. A persistência de dados será realizada por meio do </w:t>
-      </w:r>
-      <w:proofErr w:type="spellStart"/>
-      <w:r>
-        <w:rPr>
-          <w:sz w:val="22"/>
-          <w:szCs w:val="22"/>
-        </w:rPr>
-        <w:t>Hibernate</w:t>
-      </w:r>
-      <w:proofErr w:type="spellEnd"/>
-      <w:r>
-        <w:rPr>
-          <w:sz w:val="22"/>
-          <w:szCs w:val="22"/>
-        </w:rPr>
-        <w:t xml:space="preserve"> (JPA), que facilita a comunicação com o banco de dados relacional. Essa estrutura promove organização, manutenibilidade e facilita a escalabilidade do sistema.</w:t>
+        <w:t xml:space="preserve"> no framework Spring Boot, utilizando componentes como @Controller, @Service e @Repository para garantir uma separação clara de responsabilidades entre as camadas da aplicação. A persistência de dados será realizada por meio do Hibernate (JPA), que facilita a comunicação com o banco de dados relacional. Essa estrutura promove organização, manutenibilidade e facilita a escalabilidade do sistema.</w:t>
       </w:r>
     </w:p>
     <w:p>
@@ -3328,50 +3128,13 @@
         <w:jc w:val="both"/>
       </w:pPr>
       <w:r>
-        <w:t>A aplicação será estruturada com pacotes distintos para as camadas de apresentação (</w:t>
-      </w:r>
-      <w:proofErr w:type="spellStart"/>
-      <w:r>
-        <w:t>controller</w:t>
-      </w:r>
-      <w:proofErr w:type="spellEnd"/>
-      <w:r>
-        <w:t>), regra de negócio (</w:t>
-      </w:r>
-      <w:proofErr w:type="spellStart"/>
-      <w:r>
-        <w:t>service</w:t>
-      </w:r>
-      <w:proofErr w:type="spellEnd"/>
-      <w:r>
-        <w:t>), persistência de dados (</w:t>
-      </w:r>
-      <w:proofErr w:type="spellStart"/>
-      <w:r>
-        <w:t>repository</w:t>
-      </w:r>
-      <w:proofErr w:type="spellEnd"/>
-      <w:r>
-        <w:t xml:space="preserve">), modelo de dados (model), além de pacotes auxiliares como </w:t>
-      </w:r>
-      <w:proofErr w:type="spellStart"/>
-      <w:r>
-        <w:t>dto</w:t>
-      </w:r>
-      <w:proofErr w:type="spellEnd"/>
+        <w:t>A aplicação será estruturada com pacotes distintos para as camadas de apresentação (controller), regra de negócio (service), persistência de dados (repository), modelo de dados (model), além de pacotes auxiliares como dto</w:t>
+      </w:r>
       <w:r>
         <w:t xml:space="preserve"> e</w:t>
       </w:r>
       <w:r>
-        <w:t xml:space="preserve"> </w:t>
-      </w:r>
-      <w:proofErr w:type="spellStart"/>
-      <w:r>
-        <w:t>config</w:t>
-      </w:r>
-      <w:proofErr w:type="spellEnd"/>
-      <w:r>
-        <w:t>.</w:t>
+        <w:t xml:space="preserve"> config.</w:t>
       </w:r>
     </w:p>
     <w:p>
@@ -3381,15 +3144,7 @@
         <w:jc w:val="both"/>
       </w:pPr>
       <w:r>
-        <w:t xml:space="preserve">Essa abordagem elimina a necessidade de diferenciação entre aplicações J2SE e J2EE, bem como o uso de componentes complexos como </w:t>
-      </w:r>
-      <w:proofErr w:type="spellStart"/>
-      <w:r>
-        <w:t>EJBs</w:t>
-      </w:r>
-      <w:proofErr w:type="spellEnd"/>
-      <w:r>
-        <w:t>. A arquitetura aproveita os recursos nativos do Spring Boot, como a anotação @Service, @Repository, e @RestController, e se alinha aos padrões modernos de desenvolvimento de aplicações Java corporativas.</w:t>
+        <w:t>Essa abordagem elimina a necessidade de diferenciação entre aplicações J2SE e J2EE, bem como o uso de componentes complexos como EJBs. A arquitetura aproveita os recursos nativos do Spring Boot, como a anotação @Service, @Repository, e @RestController, e se alinha aos padrões modernos de desenvolvimento de aplicações Java corporativas.</w:t>
       </w:r>
     </w:p>
     <w:p>
@@ -3491,15 +3246,7 @@
         <w:ind w:left="1080"/>
       </w:pPr>
       <w:r>
-        <w:t xml:space="preserve">Utilização do framework </w:t>
-      </w:r>
-      <w:proofErr w:type="spellStart"/>
-      <w:r>
-        <w:t>Hibernate</w:t>
-      </w:r>
-      <w:proofErr w:type="spellEnd"/>
-      <w:r>
-        <w:t xml:space="preserve"> (JPA) para mapeamento objeto-relacional (ORM);</w:t>
+        <w:t>Utilização do framework Hibernate (JPA) para mapeamento objeto-relacional (ORM);</w:t>
       </w:r>
     </w:p>
     <w:p>
@@ -3531,39 +3278,7 @@
         <w:ind w:left="1080"/>
       </w:pPr>
       <w:r>
-        <w:t xml:space="preserve">Utilização de </w:t>
-      </w:r>
-      <w:proofErr w:type="spellStart"/>
-      <w:r>
-        <w:t>fetch</w:t>
-      </w:r>
-      <w:proofErr w:type="spellEnd"/>
-      <w:r>
-        <w:t xml:space="preserve"> API (</w:t>
-      </w:r>
-      <w:proofErr w:type="spellStart"/>
-      <w:r>
-        <w:t>JavaScript</w:t>
-      </w:r>
-      <w:proofErr w:type="spellEnd"/>
-      <w:r>
-        <w:t>) para realizar requisições assíncronas entre o front-</w:t>
-      </w:r>
-      <w:proofErr w:type="spellStart"/>
-      <w:r>
-        <w:t>end</w:t>
-      </w:r>
-      <w:proofErr w:type="spellEnd"/>
-      <w:r>
-        <w:t xml:space="preserve"> e a aplicação </w:t>
-      </w:r>
-      <w:proofErr w:type="spellStart"/>
-      <w:r>
-        <w:t>backend</w:t>
-      </w:r>
-      <w:proofErr w:type="spellEnd"/>
-      <w:r>
-        <w:t>;</w:t>
+        <w:t>Utilização de fetch API (JavaScript) para realizar requisições assíncronas entre o front-end e a aplicação backend;</w:t>
       </w:r>
     </w:p>
     <w:p>
@@ -3579,23 +3294,7 @@
         <w:ind w:left="1080"/>
       </w:pPr>
       <w:r>
-        <w:t xml:space="preserve">A aplicação será executada em servidores compatíveis com Spring Boot embutido, eliminando a necessidade de servidores de aplicação tradicionais como </w:t>
-      </w:r>
-      <w:proofErr w:type="spellStart"/>
-      <w:r>
-        <w:t>Tomcat</w:t>
-      </w:r>
-      <w:proofErr w:type="spellEnd"/>
-      <w:r>
-        <w:t xml:space="preserve"> externo ou Oracle </w:t>
-      </w:r>
-      <w:proofErr w:type="spellStart"/>
-      <w:r>
-        <w:t>Application</w:t>
-      </w:r>
-      <w:proofErr w:type="spellEnd"/>
-      <w:r>
-        <w:t xml:space="preserve"> Server;</w:t>
+        <w:t>A aplicação será executada em servidores compatíveis com Spring Boot embutido, eliminando a necessidade de servidores de aplicação tradicionais como Tomcat externo ou Oracle Application Server;</w:t>
       </w:r>
     </w:p>
     <w:p/>
@@ -3651,23 +3350,7 @@
         <w:jc w:val="both"/>
       </w:pPr>
       <w:r>
-        <w:t>A necessidade de garantir um modelo de persistência desacoplado, baseado em JPA/</w:t>
-      </w:r>
-      <w:proofErr w:type="spellStart"/>
-      <w:r>
-        <w:t>Hibernate</w:t>
-      </w:r>
-      <w:proofErr w:type="spellEnd"/>
-      <w:r>
-        <w:t xml:space="preserve">, facilitando a portabilidade entre diferentes </w:t>
-      </w:r>
-      <w:proofErr w:type="spellStart"/>
-      <w:r>
-        <w:t>SGBDs</w:t>
-      </w:r>
-      <w:proofErr w:type="spellEnd"/>
-      <w:r>
-        <w:t>;</w:t>
+        <w:t>A necessidade de garantir um modelo de persistência desacoplado, baseado em JPA/Hibernate, facilitando a portabilidade entre diferentes SGBDs;</w:t>
       </w:r>
     </w:p>
     <w:p>
@@ -3718,15 +3401,7 @@
         <w:jc w:val="both"/>
       </w:pPr>
       <w:r>
-        <w:t>A adoção de práticas modernas de desenvolvimento web, com comunicação entre cliente e servidor realizada via requisições assíncronas (</w:t>
-      </w:r>
-      <w:proofErr w:type="spellStart"/>
-      <w:r>
-        <w:t>fetch</w:t>
-      </w:r>
-      <w:proofErr w:type="spellEnd"/>
-      <w:r>
-        <w:t>/AJAX);</w:t>
+        <w:t>A adoção de práticas modernas de desenvolvimento web, com comunicação entre cliente e servidor realizada via requisições assíncronas (fetch/AJAX);</w:t>
       </w:r>
     </w:p>
     <w:p>
@@ -3799,15 +3474,7 @@
         <w:jc w:val="both"/>
       </w:pPr>
       <w:r>
-        <w:t xml:space="preserve">Esta seção apresenta os Casos de Uso </w:t>
-      </w:r>
-      <w:proofErr w:type="spellStart"/>
-      <w:r>
-        <w:t>arquiteturalmente</w:t>
-      </w:r>
-      <w:proofErr w:type="spellEnd"/>
-      <w:r>
-        <w:t xml:space="preserve"> significativos, que foram selecionados considerando-se o pacote do Modelo de Casos de Uso que representa o sistema da Livraria Virtual.</w:t>
+        <w:t>Esta seção apresenta os Casos de Uso arquiteturalmente significativos, que foram selecionados considerando-se o pacote do Modelo de Casos de Uso que representa o sistema da Livraria Virtual.</w:t>
       </w:r>
     </w:p>
     <w:p>
@@ -4746,27 +4413,7 @@
           <w:sz w:val="22"/>
           <w:szCs w:val="22"/>
         </w:rPr>
-        <w:t xml:space="preserve">Sistema valida e persiste no banco via camada Service e </w:t>
-      </w:r>
-      <w:proofErr w:type="spellStart"/>
-      <w:r>
-        <w:rPr>
-          <w:b w:val="0"/>
-          <w:bCs/>
-          <w:sz w:val="22"/>
-          <w:szCs w:val="22"/>
-        </w:rPr>
-        <w:t>Repository</w:t>
-      </w:r>
-      <w:proofErr w:type="spellEnd"/>
-      <w:r>
-        <w:rPr>
-          <w:b w:val="0"/>
-          <w:bCs/>
-          <w:sz w:val="22"/>
-          <w:szCs w:val="22"/>
-        </w:rPr>
-        <w:t>.</w:t>
+        <w:t>Sistema valida e persiste no banco via camada Service e Repository.</w:t>
       </w:r>
     </w:p>
     <w:p>
@@ -4791,67 +4438,7 @@
           <w:sz w:val="22"/>
           <w:szCs w:val="22"/>
         </w:rPr>
-        <w:t xml:space="preserve">Envolve as camadas: </w:t>
-      </w:r>
-      <w:proofErr w:type="spellStart"/>
-      <w:r>
-        <w:rPr>
-          <w:b w:val="0"/>
-          <w:bCs/>
-          <w:sz w:val="22"/>
-          <w:szCs w:val="22"/>
-        </w:rPr>
-        <w:t>Controller</w:t>
-      </w:r>
-      <w:proofErr w:type="spellEnd"/>
-      <w:r>
-        <w:rPr>
-          <w:b w:val="0"/>
-          <w:bCs/>
-          <w:sz w:val="22"/>
-          <w:szCs w:val="22"/>
-        </w:rPr>
-        <w:t xml:space="preserve"> → Service → </w:t>
-      </w:r>
-      <w:proofErr w:type="spellStart"/>
-      <w:r>
-        <w:rPr>
-          <w:b w:val="0"/>
-          <w:bCs/>
-          <w:sz w:val="22"/>
-          <w:szCs w:val="22"/>
-        </w:rPr>
-        <w:t>Repository</w:t>
-      </w:r>
-      <w:proofErr w:type="spellEnd"/>
-      <w:r>
-        <w:rPr>
-          <w:b w:val="0"/>
-          <w:bCs/>
-          <w:sz w:val="22"/>
-          <w:szCs w:val="22"/>
-        </w:rPr>
-        <w:t xml:space="preserve"> → </w:t>
-      </w:r>
-      <w:proofErr w:type="spellStart"/>
-      <w:r>
-        <w:rPr>
-          <w:b w:val="0"/>
-          <w:bCs/>
-          <w:sz w:val="22"/>
-          <w:szCs w:val="22"/>
-        </w:rPr>
-        <w:t>Hibernate</w:t>
-      </w:r>
-      <w:proofErr w:type="spellEnd"/>
-      <w:r>
-        <w:rPr>
-          <w:b w:val="0"/>
-          <w:bCs/>
-          <w:sz w:val="22"/>
-          <w:szCs w:val="22"/>
-        </w:rPr>
-        <w:t xml:space="preserve"> (JPA) → MySQL</w:t>
+        <w:t>Envolve as camadas: Controller → Service → Repository → Hibernate (JPA) → MySQL</w:t>
       </w:r>
     </w:p>
     <w:p>
@@ -5096,39 +4683,8 @@
           <w:sz w:val="22"/>
           <w:szCs w:val="22"/>
         </w:rPr>
-        <w:t xml:space="preserve">Envolve: </w:t>
-      </w:r>
-      <w:proofErr w:type="spellStart"/>
-      <w:r>
-        <w:rPr>
-          <w:b w:val="0"/>
-          <w:bCs/>
-          <w:sz w:val="22"/>
-          <w:szCs w:val="22"/>
-        </w:rPr>
-        <w:t>Controller</w:t>
-      </w:r>
-      <w:proofErr w:type="spellEnd"/>
-      <w:r>
-        <w:rPr>
-          <w:b w:val="0"/>
-          <w:bCs/>
-          <w:sz w:val="22"/>
-          <w:szCs w:val="22"/>
-        </w:rPr>
-        <w:t xml:space="preserve"> → Service (com lógica de negócio e cálculo) → </w:t>
-      </w:r>
-      <w:proofErr w:type="spellStart"/>
-      <w:r>
-        <w:rPr>
-          <w:b w:val="0"/>
-          <w:bCs/>
-          <w:sz w:val="22"/>
-          <w:szCs w:val="22"/>
-        </w:rPr>
-        <w:t>Repository</w:t>
-      </w:r>
-      <w:proofErr w:type="spellEnd"/>
+        <w:t>Envolve: Controller → Service (com lógica de negócio e cálculo) → Repository</w:t>
+      </w:r>
     </w:p>
     <w:p>
       <w:pPr>
@@ -5317,27 +4873,7 @@
           <w:sz w:val="22"/>
           <w:szCs w:val="22"/>
         </w:rPr>
-        <w:t xml:space="preserve">Pode envolver: chamadas assíncronas via </w:t>
-      </w:r>
-      <w:proofErr w:type="spellStart"/>
-      <w:r>
-        <w:rPr>
-          <w:b w:val="0"/>
-          <w:bCs/>
-          <w:sz w:val="22"/>
-          <w:szCs w:val="22"/>
-        </w:rPr>
-        <w:t>fetch</w:t>
-      </w:r>
-      <w:proofErr w:type="spellEnd"/>
-      <w:r>
-        <w:rPr>
-          <w:b w:val="0"/>
-          <w:bCs/>
-          <w:sz w:val="22"/>
-          <w:szCs w:val="22"/>
-        </w:rPr>
-        <w:t xml:space="preserve"> (AJAX), paginação e cache.</w:t>
+        <w:t>Pode envolver: chamadas assíncronas via fetch (AJAX), paginação e cache.</w:t>
       </w:r>
     </w:p>
     <w:p>
@@ -5376,23 +4912,7 @@
         <w:jc w:val="both"/>
       </w:pPr>
       <w:r>
-        <w:t>Esta visão apresenta elementos de design significativos do ponto de vista da arquitetura, descrevendo a organização do sistema de e-commerce de livros em camadas lógicas, seguindo o padrão MVC (Model-</w:t>
-      </w:r>
-      <w:proofErr w:type="spellStart"/>
-      <w:r>
-        <w:t>View</w:t>
-      </w:r>
-      <w:proofErr w:type="spellEnd"/>
-      <w:r>
-        <w:t>-</w:t>
-      </w:r>
-      <w:proofErr w:type="spellStart"/>
-      <w:r>
-        <w:t>Controller</w:t>
-      </w:r>
-      <w:proofErr w:type="spellEnd"/>
-      <w:r>
-        <w:t>) adotado pelo framework Spring Boot.</w:t>
+        <w:t>Esta visão apresenta elementos de design significativos do ponto de vista da arquitetura, descrevendo a organização do sistema de e-commerce de livros em camadas lógicas, seguindo o padrão MVC (Model-View-Controller) adotado pelo framework Spring Boot.</w:t>
       </w:r>
     </w:p>
     <w:p>
@@ -5505,139 +5025,77 @@
           <w:sz w:val="20"/>
           <w:szCs w:val="20"/>
         </w:rPr>
-        <w:t xml:space="preserve"> </w:t>
-      </w:r>
-      <w:r>
-        <w:rPr>
-          <w:rFonts w:ascii="Arial-BoldMT" w:hAnsi="Arial-BoldMT" w:cs="Arial-BoldMT"/>
+        <w:t xml:space="preserve"> – Diagrama de Camadas do E-commerce Sarajevo</w:t>
+      </w:r>
+    </w:p>
+    <w:p/>
+    <w:p>
+      <w:pPr>
+        <w:ind w:left="360"/>
+        <w:jc w:val="both"/>
+      </w:pPr>
+      <w:r>
+        <w:rPr>
           <w:b/>
           <w:bCs/>
-          <w:sz w:val="20"/>
-          <w:szCs w:val="20"/>
-        </w:rPr>
-        <w:t>–</w:t>
-      </w:r>
-      <w:r>
-        <w:rPr>
-          <w:rFonts w:ascii="Arial-BoldMT" w:hAnsi="Arial-BoldMT" w:cs="Arial-BoldMT"/>
+        </w:rPr>
+        <w:t>Apresentação:</w:t>
+      </w:r>
+      <w:r>
+        <w:t xml:space="preserve"> </w:t>
+      </w:r>
+      <w:r>
+        <w:t>Esta camada é composta pelos controladores REST do Spring (@RestController) e pela interface do usuário baseada em HTML, CSS e JavaScript. A comunicação com o backend é feita por meio de chamadas assíncronas via fetch (AJAX), permitindo operações como cadastro de livros, finalização de pedidos e consulta de histórico.</w:t>
+      </w:r>
+    </w:p>
+    <w:p>
+      <w:pPr>
+        <w:ind w:left="360"/>
+        <w:jc w:val="both"/>
+      </w:pPr>
+    </w:p>
+    <w:p>
+      <w:pPr>
+        <w:ind w:left="360"/>
+        <w:jc w:val="both"/>
+      </w:pPr>
+      <w:r>
+        <w:rPr>
           <w:b/>
           <w:bCs/>
-          <w:sz w:val="20"/>
-          <w:szCs w:val="20"/>
-        </w:rPr>
+        </w:rPr>
+        <w:t>Negócio:</w:t>
+      </w:r>
+      <w:r>
         <w:t xml:space="preserve"> </w:t>
       </w:r>
       <w:r>
-        <w:rPr>
-          <w:rFonts w:ascii="Arial-BoldMT" w:hAnsi="Arial-BoldMT" w:cs="Arial-BoldMT"/>
+        <w:t>Nesta camada estão concentradas as regras de negócio da aplicação. É representada pelas classes anotadas com @Service, que orquestram a lógica da aplicação, fazem validações, cálculos (como preços e descontos), e coordenam o acesso às entidades via repositórios.</w:t>
+      </w:r>
+    </w:p>
+    <w:p>
+      <w:pPr>
+        <w:ind w:left="360"/>
+        <w:jc w:val="both"/>
+      </w:pPr>
+    </w:p>
+    <w:p>
+      <w:pPr>
+        <w:ind w:left="360"/>
+        <w:jc w:val="both"/>
+      </w:pPr>
+      <w:r>
+        <w:rPr>
           <w:b/>
           <w:bCs/>
-          <w:sz w:val="20"/>
-          <w:szCs w:val="20"/>
-        </w:rPr>
-        <w:t>Diagrama de Camadas do E-commerce Sarajevo</w:t>
-      </w:r>
-    </w:p>
-    <w:p/>
-    <w:p>
-      <w:pPr>
-        <w:ind w:left="360"/>
-        <w:jc w:val="both"/>
-      </w:pPr>
-      <w:r>
-        <w:rPr>
-          <w:b/>
-          <w:bCs/>
-        </w:rPr>
-        <w:t>Apresentação:</w:t>
+        </w:rPr>
+        <w:t>Persistência:</w:t>
       </w:r>
       <w:r>
         <w:t xml:space="preserve"> </w:t>
       </w:r>
       <w:r>
-        <w:t xml:space="preserve">Esta camada é composta pelos controladores REST do Spring (@RestController) e pela interface do usuário baseada em HTML, CSS e </w:t>
-      </w:r>
-      <w:proofErr w:type="spellStart"/>
-      <w:r>
-        <w:t>JavaScript</w:t>
-      </w:r>
-      <w:proofErr w:type="spellEnd"/>
-      <w:r>
-        <w:t xml:space="preserve">. A comunicação com o </w:t>
-      </w:r>
-      <w:proofErr w:type="spellStart"/>
-      <w:r>
-        <w:t>backend</w:t>
-      </w:r>
-      <w:proofErr w:type="spellEnd"/>
-      <w:r>
-        <w:t xml:space="preserve"> é feita por meio de chamadas assíncronas via </w:t>
-      </w:r>
-      <w:proofErr w:type="spellStart"/>
-      <w:r>
-        <w:t>fetch</w:t>
-      </w:r>
-      <w:proofErr w:type="spellEnd"/>
-      <w:r>
-        <w:t xml:space="preserve"> (AJAX), permitindo operações como cadastro de livros, finalização de pedidos e consulta de histórico.</w:t>
-      </w:r>
-    </w:p>
-    <w:p>
-      <w:pPr>
-        <w:ind w:left="360"/>
-        <w:jc w:val="both"/>
-      </w:pPr>
-    </w:p>
-    <w:p>
-      <w:pPr>
-        <w:ind w:left="360"/>
-        <w:jc w:val="both"/>
-      </w:pPr>
-      <w:r>
-        <w:rPr>
-          <w:b/>
-          <w:bCs/>
-        </w:rPr>
-        <w:t>Negócio:</w:t>
-      </w:r>
-      <w:r>
-        <w:t xml:space="preserve"> </w:t>
-      </w:r>
-      <w:r>
-        <w:t>Nesta camada estão concentradas as regras de negócio da aplicação. É representada pelas classes anotadas com @Service, que orquestram a lógica da aplicação, fazem validações, cálculos (como preços e descontos), e coordenam o acesso às entidades via repositórios.</w:t>
-      </w:r>
-    </w:p>
-    <w:p>
-      <w:pPr>
-        <w:ind w:left="360"/>
-        <w:jc w:val="both"/>
-      </w:pPr>
-    </w:p>
-    <w:p>
-      <w:pPr>
-        <w:ind w:left="360"/>
-        <w:jc w:val="both"/>
-      </w:pPr>
-      <w:r>
-        <w:rPr>
-          <w:b/>
-          <w:bCs/>
-        </w:rPr>
-        <w:t>Persistência:</w:t>
-      </w:r>
-      <w:r>
-        <w:t xml:space="preserve"> </w:t>
-      </w:r>
-      <w:r>
-        <w:t>Responsável pela comunicação com o banco de dados relacional (MySQL), esta camada é composta por interfaces @Repository e pelas entidades @Entity que representam o modelo de domínio. A persistência dos dados é feita por meio do framework JPA (</w:t>
-      </w:r>
-      <w:proofErr w:type="spellStart"/>
-      <w:r>
-        <w:t>Hibernate</w:t>
-      </w:r>
-      <w:proofErr w:type="spellEnd"/>
-      <w:r>
-        <w:t>).</w:t>
+        <w:t>Responsável pela comunicação com o banco de dados relacional (MySQL), esta camada é composta por interfaces @Repository e pelas entidades @Entity que representam o modelo de domínio. A persistência dos dados é feita por meio do framework JPA (Hibernate).</w:t>
       </w:r>
     </w:p>
     <w:p/>
@@ -5698,23 +5156,7 @@
         <w:jc w:val="both"/>
       </w:pPr>
       <w:r>
-        <w:t xml:space="preserve">Porção cliente: composta por HTML, CSS e </w:t>
-      </w:r>
-      <w:proofErr w:type="spellStart"/>
-      <w:r>
-        <w:t>JavaScript</w:t>
-      </w:r>
-      <w:proofErr w:type="spellEnd"/>
-      <w:r>
-        <w:t xml:space="preserve"> executados no navegador do usuário. Essa parte é responsável por renderizar as interfaces, realizar validações básicas (como campos obrigatórios) e interagir com o servidor por meio de requisições assíncronas utilizando a API </w:t>
-      </w:r>
-      <w:proofErr w:type="spellStart"/>
-      <w:r>
-        <w:t>fetch</w:t>
-      </w:r>
-      <w:proofErr w:type="spellEnd"/>
-      <w:r>
-        <w:t>, viabilizando uma experiência dinâmica com chamadas AJAX.</w:t>
+        <w:t>Porção cliente: composta por HTML, CSS e JavaScript executados no navegador do usuário. Essa parte é responsável por renderizar as interfaces, realizar validações básicas (como campos obrigatórios) e interagir com o servidor por meio de requisições assíncronas utilizando a API fetch, viabilizando uma experiência dinâmica com chamadas AJAX.</w:t>
       </w:r>
     </w:p>
     <w:p>
@@ -5732,15 +5174,7 @@
         <w:jc w:val="both"/>
       </w:pPr>
       <w:r>
-        <w:t xml:space="preserve">Porção servidora: implementada com @RestController do Spring Boot, essa parte expõe </w:t>
-      </w:r>
-      <w:proofErr w:type="spellStart"/>
-      <w:r>
-        <w:t>endpoints</w:t>
-      </w:r>
-      <w:proofErr w:type="spellEnd"/>
-      <w:r>
-        <w:t xml:space="preserve"> REST que recebem e processam requisições do front-end. Os dados trafegam no formato JSON, promovendo uma integração leve e eficiente entre cliente e servidor.</w:t>
+        <w:t>Porção servidora: implementada com @RestController do Spring Boot, essa parte expõe endpoints REST que recebem e processam requisições do front-end. Os dados trafegam no formato JSON, promovendo uma integração leve e eficiente entre cliente e servidor.</w:t>
       </w:r>
     </w:p>
     <w:p>
@@ -5760,31 +5194,7 @@
         <w:jc w:val="both"/>
       </w:pPr>
       <w:r>
-        <w:t xml:space="preserve">Por fim, a camada de persistência é responsável pelo acesso ao banco de dados relacional MySQL, utilizando o framework Spring Data JPA com suporte ao </w:t>
-      </w:r>
-      <w:proofErr w:type="spellStart"/>
-      <w:r>
-        <w:t>Hibernate</w:t>
-      </w:r>
-      <w:proofErr w:type="spellEnd"/>
-      <w:r>
-        <w:t xml:space="preserve"> para realizar o mapeamento objeto-relacional (ORM). A comunicação entre as camadas segue o fluxo: </w:t>
-      </w:r>
-      <w:proofErr w:type="spellStart"/>
-      <w:r>
-        <w:t>Controller</w:t>
-      </w:r>
-      <w:proofErr w:type="spellEnd"/>
-      <w:r>
-        <w:t xml:space="preserve"> → Service → </w:t>
-      </w:r>
-      <w:proofErr w:type="spellStart"/>
-      <w:r>
-        <w:t>Repository</w:t>
-      </w:r>
-      <w:proofErr w:type="spellEnd"/>
-      <w:r>
-        <w:t xml:space="preserve"> → Banco de Dados.</w:t>
+        <w:t>Por fim, a camada de persistência é responsável pelo acesso ao banco de dados relacional MySQL, utilizando o framework Spring Data JPA com suporte ao Hibernate para realizar o mapeamento objeto-relacional (ORM). A comunicação entre as camadas segue o fluxo: Controller → Service → Repository → Banco de Dados.</w:t>
       </w:r>
     </w:p>
     <w:p>
@@ -5868,9 +5278,148 @@
           <w:sz w:val="20"/>
           <w:szCs w:val="20"/>
         </w:rPr>
-        <w:t>Figura 4.</w:t>
-      </w:r>
-      <w:r>
+        <w:t>Figura 4.2 – Camadas do E-commerce Sarajevo com dependência de tecnologias</w:t>
+      </w:r>
+    </w:p>
+    <w:p/>
+    <w:p>
+      <w:pPr>
+        <w:pStyle w:val="PSDS-MarcadoresNivel2"/>
+        <w:rPr>
+          <w:szCs w:val="24"/>
+        </w:rPr>
+      </w:pPr>
+      <w:bookmarkStart w:id="56" w:name="_Toc144115979"/>
+      <w:bookmarkStart w:id="57" w:name="_Toc177443811"/>
+      <w:bookmarkStart w:id="58" w:name="_Toc261999371"/>
+      <w:r>
+        <w:rPr>
+          <w:szCs w:val="24"/>
+        </w:rPr>
+        <w:t>Camada de Apresentação</w:t>
+      </w:r>
+      <w:bookmarkEnd w:id="56"/>
+      <w:bookmarkEnd w:id="57"/>
+      <w:bookmarkEnd w:id="58"/>
+    </w:p>
+    <w:p/>
+    <w:p>
+      <w:pPr>
+        <w:spacing w:after="120"/>
+        <w:ind w:left="360"/>
+      </w:pPr>
+      <w:r>
+        <w:t>A camada de apresentação é responsável por gerenciar a interação entre o usuário e o sistema. Ela é composta por dois principais componentes:</w:t>
+      </w:r>
+    </w:p>
+    <w:p>
+      <w:pPr>
+        <w:numPr>
+          <w:ilvl w:val="0"/>
+          <w:numId w:val="46"/>
+        </w:numPr>
+        <w:tabs>
+          <w:tab w:val="clear" w:pos="720"/>
+          <w:tab w:val="num" w:pos="1080"/>
+        </w:tabs>
+        <w:spacing w:after="120"/>
+        <w:ind w:left="1080"/>
+      </w:pPr>
+      <w:r>
+        <w:t>Front-end (Cliente): Contém os arquivos responsáveis pela interface visual acessada no navegador do usuário, como HTML, CSS, imagens e scripts JavaScript. As requisições assíncronas feitas via fetch permitem interações dinâmicas sem recarregar a página, como inserções e consultas ao catálogo de livros.</w:t>
+      </w:r>
+    </w:p>
+    <w:p>
+      <w:pPr>
+        <w:numPr>
+          <w:ilvl w:val="0"/>
+          <w:numId w:val="46"/>
+        </w:numPr>
+        <w:tabs>
+          <w:tab w:val="clear" w:pos="720"/>
+          <w:tab w:val="num" w:pos="1080"/>
+        </w:tabs>
+        <w:spacing w:after="120"/>
+        <w:ind w:left="1080"/>
+      </w:pPr>
+      <w:r>
+        <w:t>Back-end (Servidor): Implementado com o framework Spring Boot, a lógica de controle da apresentação é representada por classes anotadas com @RestController. Esses controladores expõem endpoints REST que recebem as requisições do front-end, processam os dados e retornam as respostas no formato JSON.</w:t>
+      </w:r>
+    </w:p>
+    <w:p>
+      <w:pPr>
+        <w:spacing w:after="120"/>
+        <w:ind w:left="360"/>
+      </w:pPr>
+      <w:r>
+        <w:t>Na Figura 5.3, é ilustrada a organização básica da camada de apresentação. O pacote web concentra tanto os controladores (controller) responsáveis pela lógica da interface, quanto os arquivos de interface em si (form), que incluem os recursos visuais e scripts de interação.</w:t>
+      </w:r>
+    </w:p>
+    <w:p>
+      <w:pPr>
+        <w:jc w:val="center"/>
+      </w:pPr>
+      <w:r>
+        <w:rPr>
+          <w:noProof/>
+        </w:rPr>
+        <w:lastRenderedPageBreak/>
+        <w:drawing>
+          <wp:inline distT="0" distB="0" distL="0" distR="0" wp14:anchorId="40D360AB" wp14:editId="347C99A0">
+            <wp:extent cx="5078244" cy="2860491"/>
+            <wp:effectExtent l="19050" t="19050" r="27305" b="16510"/>
+            <wp:docPr id="1392920468" name="Imagem 1"/>
+            <wp:cNvGraphicFramePr>
+              <a:graphicFrameLocks xmlns:a="http://schemas.openxmlformats.org/drawingml/2006/main" noChangeAspect="1"/>
+            </wp:cNvGraphicFramePr>
+            <a:graphic xmlns:a="http://schemas.openxmlformats.org/drawingml/2006/main">
+              <a:graphicData uri="http://schemas.openxmlformats.org/drawingml/2006/picture">
+                <pic:pic xmlns:pic="http://schemas.openxmlformats.org/drawingml/2006/picture">
+                  <pic:nvPicPr>
+                    <pic:cNvPr id="0" name="Picture 4"/>
+                    <pic:cNvPicPr>
+                      <a:picLocks noChangeAspect="1" noChangeArrowheads="1"/>
+                    </pic:cNvPicPr>
+                  </pic:nvPicPr>
+                  <pic:blipFill>
+                    <a:blip r:embed="rId26">
+                      <a:extLst>
+                        <a:ext uri="{28A0092B-C50C-407E-A947-70E740481C1C}">
+                          <a14:useLocalDpi xmlns:a14="http://schemas.microsoft.com/office/drawing/2010/main" val="0"/>
+                        </a:ext>
+                      </a:extLst>
+                    </a:blip>
+                    <a:srcRect/>
+                    <a:stretch>
+                      <a:fillRect/>
+                    </a:stretch>
+                  </pic:blipFill>
+                  <pic:spPr bwMode="auto">
+                    <a:xfrm>
+                      <a:off x="0" y="0"/>
+                      <a:ext cx="5094262" cy="2869513"/>
+                    </a:xfrm>
+                    <a:prstGeom prst="rect">
+                      <a:avLst/>
+                    </a:prstGeom>
+                    <a:noFill/>
+                    <a:ln>
+                      <a:solidFill>
+                        <a:schemeClr val="tx1"/>
+                      </a:solidFill>
+                    </a:ln>
+                  </pic:spPr>
+                </pic:pic>
+              </a:graphicData>
+            </a:graphic>
+          </wp:inline>
+        </w:drawing>
+      </w:r>
+    </w:p>
+    <w:p>
+      <w:pPr>
+        <w:ind w:firstLine="360"/>
+        <w:jc w:val="center"/>
         <w:rPr>
           <w:rFonts w:ascii="Arial-BoldMT" w:hAnsi="Arial-BoldMT" w:cs="Arial-BoldMT"/>
           <w:b/>
@@ -5878,8 +5427,7 @@
           <w:sz w:val="20"/>
           <w:szCs w:val="20"/>
         </w:rPr>
-        <w:t>2</w:t>
-      </w:r>
+      </w:pPr>
       <w:r>
         <w:rPr>
           <w:rFonts w:ascii="Arial-BoldMT" w:hAnsi="Arial-BoldMT" w:cs="Arial-BoldMT"/>
@@ -5888,7 +5436,7 @@
           <w:sz w:val="20"/>
           <w:szCs w:val="20"/>
         </w:rPr>
-        <w:t xml:space="preserve"> –</w:t>
+        <w:t>Figura 4.</w:t>
       </w:r>
       <w:r>
         <w:rPr>
@@ -5898,7 +5446,7 @@
           <w:sz w:val="20"/>
           <w:szCs w:val="20"/>
         </w:rPr>
-        <w:t xml:space="preserve"> </w:t>
+        <w:t>3</w:t>
       </w:r>
       <w:r>
         <w:rPr>
@@ -5908,7 +5456,7 @@
           <w:sz w:val="20"/>
           <w:szCs w:val="20"/>
         </w:rPr>
-        <w:t>Camadas do E-commerce Sarajevo</w:t>
+        <w:t xml:space="preserve"> – Camada d</w:t>
       </w:r>
       <w:r>
         <w:rPr>
@@ -5918,155 +5466,9 @@
           <w:sz w:val="20"/>
           <w:szCs w:val="20"/>
         </w:rPr>
-        <w:t xml:space="preserve"> com dependência de tecnologias</w:t>
-      </w:r>
-    </w:p>
-    <w:p/>
-    <w:p>
-      <w:pPr>
-        <w:pStyle w:val="PSDS-MarcadoresNivel2"/>
-        <w:rPr>
-          <w:szCs w:val="24"/>
-        </w:rPr>
-      </w:pPr>
-      <w:bookmarkStart w:id="56" w:name="_Toc144115979"/>
-      <w:bookmarkStart w:id="57" w:name="_Toc177443811"/>
-      <w:bookmarkStart w:id="58" w:name="_Toc261999371"/>
-      <w:r>
-        <w:rPr>
-          <w:szCs w:val="24"/>
-        </w:rPr>
-        <w:t>Camada de Apresentação</w:t>
-      </w:r>
-      <w:bookmarkEnd w:id="56"/>
-      <w:bookmarkEnd w:id="57"/>
-      <w:bookmarkEnd w:id="58"/>
-    </w:p>
-    <w:p/>
-    <w:p>
-      <w:pPr>
-        <w:ind w:firstLine="360"/>
-        <w:jc w:val="both"/>
-      </w:pPr>
-      <w:r>
-        <w:t xml:space="preserve">Nesta camada, temos o pacote </w:t>
-      </w:r>
-      <w:proofErr w:type="spellStart"/>
-      <w:r>
-        <w:t>form</w:t>
-      </w:r>
-      <w:proofErr w:type="spellEnd"/>
-      <w:r>
-        <w:t xml:space="preserve"> que contém todos os arquivos relacionados à exibição de informações para usuário, o que engloba páginas JSP e HTML, imagens, </w:t>
-      </w:r>
-      <w:proofErr w:type="spellStart"/>
-      <w:r>
-        <w:t>javascript</w:t>
-      </w:r>
-      <w:proofErr w:type="spellEnd"/>
-      <w:r>
-        <w:t xml:space="preserve">, dentre outros. Já o pacote de controle desta camada, contém as </w:t>
-      </w:r>
-      <w:proofErr w:type="spellStart"/>
-      <w:r>
-        <w:t>Actions</w:t>
-      </w:r>
-      <w:proofErr w:type="spellEnd"/>
-      <w:r>
-        <w:t xml:space="preserve"> do </w:t>
-      </w:r>
-      <w:proofErr w:type="spellStart"/>
-      <w:r>
-        <w:t>Struts</w:t>
-      </w:r>
-      <w:proofErr w:type="spellEnd"/>
-      <w:r>
-        <w:t xml:space="preserve"> responsáveis pela comunicação com as classes da camada de negócio. Estes pacotes podem ser vistos na </w:t>
-      </w:r>
-      <w:r>
-        <w:fldChar w:fldCharType="begin"/>
-      </w:r>
-      <w:r>
-        <w:instrText xml:space="preserve"> REF _Ref144109576 \h  \* MERGEFORMAT </w:instrText>
-      </w:r>
-      <w:r>
-        <w:fldChar w:fldCharType="separate"/>
-      </w:r>
-      <w:r>
-        <w:t xml:space="preserve">Figura </w:t>
-      </w:r>
-      <w:r>
-        <w:fldChar w:fldCharType="end"/>
-      </w:r>
-      <w:r>
-        <w:t>5.3.</w:t>
-      </w:r>
-    </w:p>
-    <w:bookmarkStart w:id="59" w:name="_MON_1251531689"/>
-    <w:bookmarkEnd w:id="59"/>
-    <w:p>
-      <w:pPr>
-        <w:jc w:val="center"/>
-      </w:pPr>
-      <w:r>
-        <w:rPr>
-          <w:noProof/>
-        </w:rPr>
-        <w:object w:dxaOrig="6301" w:dyaOrig="4096" w14:anchorId="2F7D674E">
-          <v:shapetype id="_x0000_t75" coordsize="21600,21600" o:spt="75" o:preferrelative="t" path="m@4@5l@4@11@9@11@9@5xe" filled="f" stroked="f">
-            <v:stroke joinstyle="miter"/>
-            <v:formulas>
-              <v:f eqn="if lineDrawn pixelLineWidth 0"/>
-              <v:f eqn="sum @0 1 0"/>
-              <v:f eqn="sum 0 0 @1"/>
-              <v:f eqn="prod @2 1 2"/>
-              <v:f eqn="prod @3 21600 pixelWidth"/>
-              <v:f eqn="prod @3 21600 pixelHeight"/>
-              <v:f eqn="sum @0 0 1"/>
-              <v:f eqn="prod @6 1 2"/>
-              <v:f eqn="prod @7 21600 pixelWidth"/>
-              <v:f eqn="sum @8 21600 0"/>
-              <v:f eqn="prod @7 21600 pixelHeight"/>
-              <v:f eqn="sum @10 21600 0"/>
-            </v:formulas>
-            <v:path o:extrusionok="f" gradientshapeok="t" o:connecttype="rect"/>
-            <o:lock v:ext="edit" aspectratio="t"/>
-          </v:shapetype>
-          <v:shape id="_x0000_i1025" type="#_x0000_t75" alt="" style="width:314.8pt;height:204.5pt;mso-width-percent:0;mso-height-percent:0;mso-width-percent:0;mso-height-percent:0" o:ole="">
-            <v:imagedata r:id="rId26" o:title=""/>
-          </v:shape>
-          <o:OLEObject Type="Embed" ProgID="Word.Picture.8" ShapeID="_x0000_i1025" DrawAspect="Content" ObjectID="_1806008088" r:id="rId27"/>
-        </w:object>
-      </w:r>
-    </w:p>
-    <w:p>
-      <w:pPr>
-        <w:jc w:val="center"/>
-      </w:pPr>
-      <w:bookmarkStart w:id="60" w:name="_Ref144109576"/>
-      <w:r>
-        <w:rPr>
-          <w:sz w:val="16"/>
-          <w:szCs w:val="16"/>
-        </w:rPr>
-        <w:t xml:space="preserve">Figura </w:t>
-      </w:r>
-      <w:bookmarkEnd w:id="60"/>
-      <w:r>
-        <w:rPr>
-          <w:sz w:val="16"/>
-          <w:szCs w:val="16"/>
-        </w:rPr>
-        <w:t>5.3: Camada de Apresentação</w:t>
-      </w:r>
-      <w:r>
-        <w:rPr>
-          <w:vanish/>
-        </w:rPr>
-        <w:t xml:space="preserve"> </w:t>
-      </w:r>
-    </w:p>
-    <w:p/>
+        <w:t>e Apresentação</w:t>
+      </w:r>
+    </w:p>
     <w:p/>
     <w:p>
       <w:pPr>
@@ -6082,63 +5484,190 @@
     </w:p>
     <w:p>
       <w:pPr>
-        <w:pStyle w:val="PSDS-MarcadoresNivel2"/>
+        <w:ind w:left="360" w:firstLine="360"/>
+        <w:jc w:val="both"/>
+      </w:pPr>
+      <w:r>
+        <w:t>A camada de negócio é responsável por encapsular toda a lógica central do sistema, garantindo a integridade das regras e operações que regem os processos da livraria. Ela é composta pelos seguintes pacotes:</w:t>
+      </w:r>
+    </w:p>
+    <w:p>
+      <w:pPr>
         <w:numPr>
           <w:ilvl w:val="0"/>
-          <w:numId w:val="0"/>
+          <w:numId w:val="47"/>
         </w:numPr>
-      </w:pPr>
-    </w:p>
-    <w:p>
-      <w:pPr>
+        <w:tabs>
+          <w:tab w:val="clear" w:pos="720"/>
+          <w:tab w:val="num" w:pos="1080"/>
+        </w:tabs>
+        <w:ind w:left="1080"/>
         <w:jc w:val="both"/>
       </w:pPr>
       <w:r>
-        <w:t xml:space="preserve">Nesta camada, temos o pacote controle que contém as classes responsáveis por controlar as regras de negócio da aplicação. O pacote model, contém as classes que representam o modelo, ou seja, aquelas que contém as informações sobre o Sistema XXX. O pacote </w:t>
-      </w:r>
-      <w:proofErr w:type="spellStart"/>
-      <w:r>
-        <w:t>controller</w:t>
-      </w:r>
-      <w:proofErr w:type="spellEnd"/>
-      <w:r>
-        <w:t xml:space="preserve"> contém as classes de controle do negócio. O pacote complementador contém classes que auxiliam na complementação de informações e o pacote filtro contém as classes que auxiliam na filtragem de informações.</w:t>
+        <w:t>service: Contém as classes responsáveis por coordenar as operações de negócio, como processar pedidos, aplicar regras de desconto ou validar informações antes da persistência. Essas classes geralmente são anotadas com @Service.</w:t>
+      </w:r>
+    </w:p>
+    <w:p>
+      <w:pPr>
+        <w:numPr>
+          <w:ilvl w:val="0"/>
+          <w:numId w:val="47"/>
+        </w:numPr>
+        <w:tabs>
+          <w:tab w:val="clear" w:pos="720"/>
+          <w:tab w:val="num" w:pos="1080"/>
+        </w:tabs>
+        <w:ind w:left="1080"/>
+        <w:jc w:val="both"/>
+      </w:pPr>
+      <w:r>
+        <w:t>model (ou domain): Reúne as classes que representam as entidades do sistema, como Livro, Usuario, Pedido, entre outras. Essas classes são anotadas com @Entity e mapeadas com a JPA (Hibernate).</w:t>
+      </w:r>
+    </w:p>
+    <w:p>
+      <w:pPr>
+        <w:numPr>
+          <w:ilvl w:val="0"/>
+          <w:numId w:val="47"/>
+        </w:numPr>
+        <w:tabs>
+          <w:tab w:val="clear" w:pos="720"/>
+          <w:tab w:val="num" w:pos="1080"/>
+        </w:tabs>
+        <w:ind w:left="1080"/>
+        <w:jc w:val="both"/>
+      </w:pPr>
+      <w:r>
+        <w:t>filter (ou specification): Contém classes utilitárias para construção de filtros dinâmicos usados em consultas, por exemplo, para busca de livros por critérios como título, autor ou preço.</w:t>
+      </w:r>
+    </w:p>
+    <w:p>
+      <w:pPr>
+        <w:ind w:left="360" w:firstLine="360"/>
+        <w:jc w:val="both"/>
+      </w:pPr>
+      <w:r>
+        <w:t>A Figura 4.4 representa a estrutura da camada de negócio e os relacionamentos entre seus componentes.</w:t>
       </w:r>
     </w:p>
     <w:p>
       <w:pPr>
         <w:ind w:firstLine="360"/>
-        <w:jc w:val="both"/>
-      </w:pPr>
+      </w:pPr>
+    </w:p>
+    <w:p>
+      <w:pPr>
+        <w:jc w:val="center"/>
+      </w:pPr>
+      <w:r>
+        <w:rPr>
+          <w:noProof/>
+        </w:rPr>
+        <w:lastRenderedPageBreak/>
+        <w:drawing>
+          <wp:inline distT="0" distB="0" distL="0" distR="0" wp14:anchorId="39F9AAEB" wp14:editId="68D0201E">
+            <wp:extent cx="5311708" cy="3037376"/>
+            <wp:effectExtent l="19050" t="19050" r="22860" b="10795"/>
+            <wp:docPr id="1130317855" name="Imagem 2"/>
+            <wp:cNvGraphicFramePr>
+              <a:graphicFrameLocks xmlns:a="http://schemas.openxmlformats.org/drawingml/2006/main" noChangeAspect="1"/>
+            </wp:cNvGraphicFramePr>
+            <a:graphic xmlns:a="http://schemas.openxmlformats.org/drawingml/2006/main">
+              <a:graphicData uri="http://schemas.openxmlformats.org/drawingml/2006/picture">
+                <pic:pic xmlns:pic="http://schemas.openxmlformats.org/drawingml/2006/picture">
+                  <pic:nvPicPr>
+                    <pic:cNvPr id="0" name="Picture 6"/>
+                    <pic:cNvPicPr>
+                      <a:picLocks noChangeAspect="1" noChangeArrowheads="1"/>
+                    </pic:cNvPicPr>
+                  </pic:nvPicPr>
+                  <pic:blipFill>
+                    <a:blip r:embed="rId27">
+                      <a:extLst>
+                        <a:ext uri="{28A0092B-C50C-407E-A947-70E740481C1C}">
+                          <a14:useLocalDpi xmlns:a14="http://schemas.microsoft.com/office/drawing/2010/main" val="0"/>
+                        </a:ext>
+                      </a:extLst>
+                    </a:blip>
+                    <a:srcRect/>
+                    <a:stretch>
+                      <a:fillRect/>
+                    </a:stretch>
+                  </pic:blipFill>
+                  <pic:spPr bwMode="auto">
+                    <a:xfrm>
+                      <a:off x="0" y="0"/>
+                      <a:ext cx="5328271" cy="3046847"/>
+                    </a:xfrm>
+                    <a:prstGeom prst="rect">
+                      <a:avLst/>
+                    </a:prstGeom>
+                    <a:noFill/>
+                    <a:ln>
+                      <a:solidFill>
+                        <a:schemeClr val="tx1"/>
+                      </a:solidFill>
+                    </a:ln>
+                  </pic:spPr>
+                </pic:pic>
+              </a:graphicData>
+            </a:graphic>
+          </wp:inline>
+        </w:drawing>
+      </w:r>
     </w:p>
     <w:p>
       <w:pPr>
         <w:ind w:firstLine="360"/>
-      </w:pPr>
-      <w:r>
-        <w:t>A imagem 4.4 ilustra os pacotes descritos.</w:t>
-      </w:r>
-    </w:p>
-    <w:bookmarkStart w:id="61" w:name="_MON_1256973328"/>
-    <w:bookmarkStart w:id="62" w:name="_MON_1251188758"/>
-    <w:bookmarkEnd w:id="61"/>
-    <w:bookmarkEnd w:id="62"/>
-    <w:bookmarkStart w:id="63" w:name="_MON_1251533293"/>
-    <w:bookmarkEnd w:id="63"/>
-    <w:p>
-      <w:pPr>
         <w:jc w:val="center"/>
-      </w:pPr>
-      <w:r>
-        <w:rPr>
-          <w:noProof/>
-        </w:rPr>
-        <w:object w:dxaOrig="6931" w:dyaOrig="4171" w14:anchorId="558D0487">
-          <v:shape id="_x0000_i1074" type="#_x0000_t75" alt="" style="width:346.2pt;height:208.35pt;mso-width-percent:0;mso-height-percent:0;mso-width-percent:0;mso-height-percent:0" o:ole="">
-            <v:imagedata r:id="rId28" o:title=""/>
-          </v:shape>
-          <o:OLEObject Type="Embed" ProgID="Word.Picture.8" ShapeID="_x0000_i1074" DrawAspect="Content" ObjectID="_1806008089" r:id="rId29"/>
-        </w:object>
+        <w:rPr>
+          <w:rFonts w:ascii="Arial-BoldMT" w:hAnsi="Arial-BoldMT" w:cs="Arial-BoldMT"/>
+          <w:b/>
+          <w:bCs/>
+          <w:sz w:val="20"/>
+          <w:szCs w:val="20"/>
+        </w:rPr>
+      </w:pPr>
+      <w:r>
+        <w:rPr>
+          <w:rFonts w:ascii="Arial-BoldMT" w:hAnsi="Arial-BoldMT" w:cs="Arial-BoldMT"/>
+          <w:b/>
+          <w:bCs/>
+          <w:sz w:val="20"/>
+          <w:szCs w:val="20"/>
+        </w:rPr>
+        <w:t>Figura 4.</w:t>
+      </w:r>
+      <w:r>
+        <w:rPr>
+          <w:rFonts w:ascii="Arial-BoldMT" w:hAnsi="Arial-BoldMT" w:cs="Arial-BoldMT"/>
+          <w:b/>
+          <w:bCs/>
+          <w:sz w:val="20"/>
+          <w:szCs w:val="20"/>
+        </w:rPr>
+        <w:t>4</w:t>
+      </w:r>
+      <w:r>
+        <w:rPr>
+          <w:rFonts w:ascii="Arial-BoldMT" w:hAnsi="Arial-BoldMT" w:cs="Arial-BoldMT"/>
+          <w:b/>
+          <w:bCs/>
+          <w:sz w:val="20"/>
+          <w:szCs w:val="20"/>
+        </w:rPr>
+        <w:t xml:space="preserve"> – Camada d</w:t>
+      </w:r>
+      <w:r>
+        <w:rPr>
+          <w:rFonts w:ascii="Arial-BoldMT" w:hAnsi="Arial-BoldMT" w:cs="Arial-BoldMT"/>
+          <w:b/>
+          <w:bCs/>
+          <w:sz w:val="20"/>
+          <w:szCs w:val="20"/>
+        </w:rPr>
+        <w:t>e Negócios</w:t>
       </w:r>
     </w:p>
     <w:p>
@@ -6149,13 +5678,6 @@
           <w:szCs w:val="16"/>
         </w:rPr>
       </w:pPr>
-      <w:r>
-        <w:rPr>
-          <w:sz w:val="16"/>
-          <w:szCs w:val="16"/>
-        </w:rPr>
-        <w:t>Figura 5.4: Camada de Negócios</w:t>
-      </w:r>
     </w:p>
     <w:p>
       <w:pPr>
@@ -6185,13 +5707,8 @@
         </w:numPr>
       </w:pPr>
       <w:r>
-        <w:t xml:space="preserve">Pacote </w:t>
-      </w:r>
-      <w:proofErr w:type="spellStart"/>
-      <w:r>
-        <w:t>Controller</w:t>
-      </w:r>
-      <w:proofErr w:type="spellEnd"/>
+        <w:t>Pacote Controller</w:t>
+      </w:r>
     </w:p>
     <w:p>
       <w:pPr>
@@ -6238,7 +5755,7 @@
                     </pic:cNvPicPr>
                   </pic:nvPicPr>
                   <pic:blipFill>
-                    <a:blip r:embed="rId30" cstate="print"/>
+                    <a:blip r:embed="rId28" cstate="print"/>
                     <a:srcRect/>
                     <a:stretch>
                       <a:fillRect/>
@@ -6295,16 +5812,16 @@
           <w:szCs w:val="24"/>
         </w:rPr>
       </w:pPr>
-      <w:bookmarkStart w:id="64" w:name="_Toc177443814"/>
-      <w:bookmarkStart w:id="65" w:name="_Toc261999373"/>
+      <w:bookmarkStart w:id="59" w:name="_Toc177443814"/>
+      <w:bookmarkStart w:id="60" w:name="_Toc261999373"/>
       <w:r>
         <w:rPr>
           <w:szCs w:val="24"/>
         </w:rPr>
         <w:t>Pacote Model</w:t>
       </w:r>
-      <w:bookmarkEnd w:id="64"/>
-      <w:bookmarkEnd w:id="65"/>
+      <w:bookmarkEnd w:id="59"/>
+      <w:bookmarkEnd w:id="60"/>
     </w:p>
     <w:p>
       <w:pPr>
@@ -6347,7 +5864,7 @@
                     </pic:cNvPicPr>
                   </pic:nvPicPr>
                   <pic:blipFill>
-                    <a:blip r:embed="rId31" cstate="print"/>
+                    <a:blip r:embed="rId29" cstate="print"/>
                     <a:srcRect/>
                     <a:stretch>
                       <a:fillRect/>
@@ -6420,42 +5937,74 @@
     </w:p>
     <w:p>
       <w:pPr>
-        <w:ind w:firstLine="709"/>
-      </w:pPr>
-      <w:r>
-        <w:t xml:space="preserve">Nesta camada temos o pacote </w:t>
-      </w:r>
-      <w:proofErr w:type="spellStart"/>
-      <w:r>
-        <w:t>dao</w:t>
-      </w:r>
-      <w:proofErr w:type="spellEnd"/>
-      <w:r>
-        <w:t xml:space="preserve"> que contém as classes e interfaces responsáveis por persistir as informações do XXXX no BD relacional. O pacote </w:t>
-      </w:r>
-      <w:proofErr w:type="spellStart"/>
-      <w:r>
-        <w:t>hibernate</w:t>
-      </w:r>
-      <w:proofErr w:type="spellEnd"/>
-      <w:r>
-        <w:t xml:space="preserve"> contido em </w:t>
-      </w:r>
-      <w:proofErr w:type="spellStart"/>
-      <w:r>
-        <w:t>dao</w:t>
-      </w:r>
-      <w:proofErr w:type="spellEnd"/>
-      <w:r>
-        <w:t xml:space="preserve">, possui as classes que dependem diretamente do </w:t>
-      </w:r>
-      <w:proofErr w:type="spellStart"/>
-      <w:r>
-        <w:t>Hibernate</w:t>
-      </w:r>
-      <w:proofErr w:type="spellEnd"/>
-      <w:r>
-        <w:t>, que é o framework utilizado para realizar o mapeamento objeto relacional.</w:t>
+        <w:spacing w:after="120"/>
+        <w:ind w:left="708" w:firstLine="516"/>
+        <w:jc w:val="both"/>
+      </w:pPr>
+      <w:r>
+        <w:t>A camada de persistência é responsável por todas as operações de acesso ao banco de dados relacional. Ela contém as interfaces que realizam a comunicação com o banco por meio do Spring Data JPA, que abstrai a maior parte do código de acesso a dados.</w:t>
+      </w:r>
+    </w:p>
+    <w:p>
+      <w:pPr>
+        <w:spacing w:after="120"/>
+        <w:ind w:left="708" w:firstLine="360"/>
+        <w:jc w:val="both"/>
+      </w:pPr>
+      <w:r>
+        <w:t>Essa camada é composta principalmente por:</w:t>
+      </w:r>
+    </w:p>
+    <w:p>
+      <w:pPr>
+        <w:numPr>
+          <w:ilvl w:val="0"/>
+          <w:numId w:val="48"/>
+        </w:numPr>
+        <w:tabs>
+          <w:tab w:val="clear" w:pos="720"/>
+          <w:tab w:val="num" w:pos="1428"/>
+        </w:tabs>
+        <w:spacing w:after="120"/>
+        <w:ind w:left="1428"/>
+        <w:jc w:val="both"/>
+      </w:pPr>
+      <w:r>
+        <w:t>repository: Contém interfaces estendendo JpaRepository ou CrudRepository, responsáveis pelas operações de persistência, consulta e exclusão de entidades como Livro, Usuario e Pedido.</w:t>
+      </w:r>
+    </w:p>
+    <w:p>
+      <w:pPr>
+        <w:numPr>
+          <w:ilvl w:val="0"/>
+          <w:numId w:val="48"/>
+        </w:numPr>
+        <w:tabs>
+          <w:tab w:val="clear" w:pos="720"/>
+          <w:tab w:val="num" w:pos="1428"/>
+        </w:tabs>
+        <w:spacing w:after="120"/>
+        <w:ind w:left="1428"/>
+        <w:jc w:val="both"/>
+      </w:pPr>
+      <w:r>
+        <w:t>hibernate (implícito): A persistência é feita com o uso do Hibernate como provedor JPA, embora as classes que interagem diretamente com ele fiquem ocultas pela abstração do Spring Data. O mapeamento entre objetos Java e tabelas do banco é configurado via anotações JPA nas entidades da camada de modelo (@Entity, @Id, @ManyToOne, etc.).</w:t>
+      </w:r>
+    </w:p>
+    <w:p>
+      <w:pPr>
+        <w:spacing w:after="120"/>
+        <w:ind w:left="708" w:firstLine="360"/>
+        <w:jc w:val="both"/>
+      </w:pPr>
+      <w:r>
+        <w:t xml:space="preserve">A Figura </w:t>
+      </w:r>
+      <w:r>
+        <w:t>4</w:t>
+      </w:r>
+      <w:r>
+        <w:t>.7 representa a estrutura da camada de persistência e sua organização.</w:t>
       </w:r>
     </w:p>
     <w:p>
@@ -6467,10 +6016,10 @@
           <w:noProof/>
         </w:rPr>
         <w:drawing>
-          <wp:inline distT="0" distB="0" distL="0" distR="0" wp14:anchorId="774CCF57" wp14:editId="58BB3BC2">
-            <wp:extent cx="3733800" cy="2486025"/>
-            <wp:effectExtent l="0" t="0" r="0" b="0"/>
-            <wp:docPr id="17" name="Imagem 17"/>
+          <wp:inline distT="0" distB="0" distL="0" distR="0" wp14:anchorId="733414F4" wp14:editId="64755630">
+            <wp:extent cx="5914823" cy="2852231"/>
+            <wp:effectExtent l="19050" t="19050" r="10160" b="24765"/>
+            <wp:docPr id="1631676645" name="Imagem 3"/>
             <wp:cNvGraphicFramePr>
               <a:graphicFrameLocks xmlns:a="http://schemas.openxmlformats.org/drawingml/2006/main" noChangeAspect="1"/>
             </wp:cNvGraphicFramePr>
@@ -6478,13 +6027,19 @@
               <a:graphicData uri="http://schemas.openxmlformats.org/drawingml/2006/picture">
                 <pic:pic xmlns:pic="http://schemas.openxmlformats.org/drawingml/2006/picture">
                   <pic:nvPicPr>
-                    <pic:cNvPr id="0" name="Picture 17"/>
+                    <pic:cNvPr id="0" name="Picture 7"/>
                     <pic:cNvPicPr>
                       <a:picLocks noChangeAspect="1" noChangeArrowheads="1"/>
                     </pic:cNvPicPr>
                   </pic:nvPicPr>
                   <pic:blipFill>
-                    <a:blip r:embed="rId32" cstate="print"/>
+                    <a:blip r:embed="rId30">
+                      <a:extLst>
+                        <a:ext uri="{28A0092B-C50C-407E-A947-70E740481C1C}">
+                          <a14:useLocalDpi xmlns:a14="http://schemas.microsoft.com/office/drawing/2010/main" val="0"/>
+                        </a:ext>
+                      </a:extLst>
+                    </a:blip>
                     <a:srcRect/>
                     <a:stretch>
                       <a:fillRect/>
@@ -6493,17 +6048,16 @@
                   <pic:spPr bwMode="auto">
                     <a:xfrm>
                       <a:off x="0" y="0"/>
-                      <a:ext cx="3733800" cy="2486025"/>
+                      <a:ext cx="5938219" cy="2863513"/>
                     </a:xfrm>
                     <a:prstGeom prst="rect">
                       <a:avLst/>
                     </a:prstGeom>
                     <a:noFill/>
-                    <a:ln w="9525">
-                      <a:noFill/>
-                      <a:miter lim="800000"/>
-                      <a:headEnd/>
-                      <a:tailEnd/>
+                    <a:ln>
+                      <a:solidFill>
+                        <a:schemeClr val="tx1"/>
+                      </a:solidFill>
                     </a:ln>
                   </pic:spPr>
                 </pic:pic>
@@ -6515,26 +6069,55 @@
     </w:p>
     <w:p>
       <w:pPr>
+        <w:ind w:firstLine="360"/>
         <w:jc w:val="center"/>
-      </w:pPr>
-      <w:bookmarkStart w:id="66" w:name="_Ref144109735"/>
-      <w:r>
-        <w:rPr>
-          <w:sz w:val="16"/>
-          <w:szCs w:val="16"/>
-        </w:rPr>
-        <w:t xml:space="preserve">Figura </w:t>
-      </w:r>
-      <w:bookmarkEnd w:id="66"/>
-      <w:r>
-        <w:rPr>
-          <w:sz w:val="16"/>
-          <w:szCs w:val="16"/>
-        </w:rPr>
-        <w:t>5.7: Camada de Persistência</w:t>
-      </w:r>
-      <w:r>
-        <w:t>.</w:t>
+        <w:rPr>
+          <w:rFonts w:ascii="Arial-BoldMT" w:hAnsi="Arial-BoldMT" w:cs="Arial-BoldMT"/>
+          <w:b/>
+          <w:bCs/>
+          <w:sz w:val="20"/>
+          <w:szCs w:val="20"/>
+        </w:rPr>
+      </w:pPr>
+      <w:r>
+        <w:rPr>
+          <w:rFonts w:ascii="Arial-BoldMT" w:hAnsi="Arial-BoldMT" w:cs="Arial-BoldMT"/>
+          <w:b/>
+          <w:bCs/>
+          <w:sz w:val="20"/>
+          <w:szCs w:val="20"/>
+        </w:rPr>
+        <w:t>Figura 4.</w:t>
+      </w:r>
+      <w:r>
+        <w:rPr>
+          <w:rFonts w:ascii="Arial-BoldMT" w:hAnsi="Arial-BoldMT" w:cs="Arial-BoldMT"/>
+          <w:b/>
+          <w:bCs/>
+          <w:sz w:val="20"/>
+          <w:szCs w:val="20"/>
+        </w:rPr>
+        <w:t>7</w:t>
+      </w:r>
+      <w:r>
+        <w:rPr>
+          <w:rFonts w:ascii="Arial-BoldMT" w:hAnsi="Arial-BoldMT" w:cs="Arial-BoldMT"/>
+          <w:b/>
+          <w:bCs/>
+          <w:sz w:val="20"/>
+          <w:szCs w:val="20"/>
+        </w:rPr>
+        <w:t xml:space="preserve"> – Camada de </w:t>
+      </w:r>
+      <w:r>
+        <w:rPr>
+          <w:rFonts w:ascii="Arial-BoldMT" w:hAnsi="Arial-BoldMT" w:cs="Arial-BoldMT"/>
+          <w:b/>
+          <w:bCs/>
+          <w:sz w:val="20"/>
+          <w:szCs w:val="20"/>
+        </w:rPr>
+        <w:t>Persistência</w:t>
       </w:r>
     </w:p>
     <w:p>
@@ -6620,6 +6203,7 @@
         <w:rPr>
           <w:noProof/>
         </w:rPr>
+        <w:lastRenderedPageBreak/>
         <w:drawing>
           <wp:inline distT="0" distB="0" distL="0" distR="0" wp14:anchorId="140F5083" wp14:editId="2A907B79">
             <wp:extent cx="6838950" cy="2638425"/>
@@ -6638,7 +6222,7 @@
                     </pic:cNvPicPr>
                   </pic:nvPicPr>
                   <pic:blipFill>
-                    <a:blip r:embed="rId33" cstate="print"/>
+                    <a:blip r:embed="rId31" cstate="print"/>
                     <a:srcRect/>
                     <a:stretch>
                       <a:fillRect/>
@@ -6673,22 +6257,21 @@
     <w:p/>
     <w:p/>
     <w:p>
-      <w:bookmarkStart w:id="67" w:name="_Toc482583597"/>
-      <w:bookmarkStart w:id="68" w:name="_Toc517092968"/>
+      <w:bookmarkStart w:id="61" w:name="_Toc482583597"/>
+      <w:bookmarkStart w:id="62" w:name="_Toc517092968"/>
     </w:p>
     <w:p>
       <w:pPr>
         <w:pStyle w:val="PSDS-Marcadores"/>
       </w:pPr>
-      <w:bookmarkStart w:id="69" w:name="_Toc177443817"/>
-      <w:bookmarkStart w:id="70" w:name="_Toc482605984"/>
-      <w:bookmarkStart w:id="71" w:name="_Toc19581830"/>
-      <w:bookmarkStart w:id="72" w:name="_Toc19584277"/>
-      <w:r>
-        <w:lastRenderedPageBreak/>
+      <w:bookmarkStart w:id="63" w:name="_Toc177443817"/>
+      <w:bookmarkStart w:id="64" w:name="_Toc482605984"/>
+      <w:bookmarkStart w:id="65" w:name="_Toc19581830"/>
+      <w:bookmarkStart w:id="66" w:name="_Toc19584277"/>
+      <w:r>
         <w:t>Visão de Implantação</w:t>
       </w:r>
-      <w:bookmarkEnd w:id="69"/>
+      <w:bookmarkEnd w:id="63"/>
     </w:p>
     <w:p/>
     <w:p>
@@ -6706,15 +6289,7 @@
         <w:jc w:val="both"/>
       </w:pPr>
       <w:r>
-        <w:t xml:space="preserve">Trata-se de uma visão do Modelo de Implantação que, para a configuração em questão, indica os nós físicos (computadores, CPUs), que executarão o subsistema XXXX, e as respectivas interconexões (barramento, LAN, </w:t>
-      </w:r>
-      <w:proofErr w:type="spellStart"/>
-      <w:r>
-        <w:t>etc</w:t>
-      </w:r>
-      <w:proofErr w:type="spellEnd"/>
-      <w:r>
-        <w:t>).  A figura 6 ilustra o modelo de implantação para o XXXX.</w:t>
+        <w:t>Trata-se de uma visão do Modelo de Implantação que, para a configuração em questão, indica os nós físicos (computadores, CPUs), que executarão o subsistema XXXX, e as respectivas interconexões (barramento, LAN, etc).  A figura 6 ilustra o modelo de implantação para o XXXX.</w:t>
       </w:r>
     </w:p>
     <w:p/>
@@ -6726,6 +6301,7 @@
         <w:rPr>
           <w:noProof/>
         </w:rPr>
+        <w:lastRenderedPageBreak/>
         <w:drawing>
           <wp:inline distT="0" distB="0" distL="0" distR="0" wp14:anchorId="03DD882F" wp14:editId="64BE2187">
             <wp:extent cx="4290695" cy="4187190"/>
@@ -6744,7 +6320,7 @@
                     </pic:cNvPicPr>
                   </pic:nvPicPr>
                   <pic:blipFill>
-                    <a:blip r:embed="rId34" cstate="print"/>
+                    <a:blip r:embed="rId32" cstate="print"/>
                     <a:srcRect/>
                     <a:stretch>
                       <a:fillRect/>
@@ -6811,46 +6387,10 @@
         <w:rPr>
           <w:b/>
         </w:rPr>
-        <w:t xml:space="preserve">Web </w:t>
-      </w:r>
-      <w:proofErr w:type="spellStart"/>
-      <w:r>
-        <w:rPr>
-          <w:b/>
-        </w:rPr>
-        <w:t>Client</w:t>
-      </w:r>
-      <w:proofErr w:type="spellEnd"/>
-      <w:r>
-        <w:rPr>
-          <w:b/>
-        </w:rPr>
-        <w:t xml:space="preserve"> </w:t>
-      </w:r>
-      <w:proofErr w:type="spellStart"/>
-      <w:r>
-        <w:rPr>
-          <w:b/>
-        </w:rPr>
-        <w:t>Application</w:t>
-      </w:r>
-      <w:proofErr w:type="spellEnd"/>
-      <w:r>
-        <w:rPr>
-          <w:b/>
-        </w:rPr>
-        <w:t xml:space="preserve"> (WCA):</w:t>
-      </w:r>
-      <w:r>
-        <w:t xml:space="preserve"> Aplicativos com interface de usuário via navegador, construídos com base no Framework </w:t>
-      </w:r>
-      <w:proofErr w:type="spellStart"/>
-      <w:r>
-        <w:t>Struts</w:t>
-      </w:r>
-      <w:proofErr w:type="spellEnd"/>
-      <w:r>
-        <w:t xml:space="preserve">. </w:t>
+        <w:t>Web Client Application (WCA):</w:t>
+      </w:r>
+      <w:r>
+        <w:t xml:space="preserve"> Aplicativos com interface de usuário via navegador, construídos com base no Framework Struts. </w:t>
       </w:r>
     </w:p>
     <w:p>
@@ -6888,16 +6428,8 @@
         <w:rPr>
           <w:highlight w:val="yellow"/>
         </w:rPr>
-        <w:t xml:space="preserve">Descrever demais </w:t>
-      </w:r>
-      <w:proofErr w:type="spellStart"/>
-      <w:r>
-        <w:rPr>
-          <w:highlight w:val="yellow"/>
-        </w:rPr>
-        <w:t>elmentos</w:t>
-      </w:r>
-      <w:proofErr w:type="spellEnd"/>
+        <w:t>Descrever demais elmentos</w:t>
+      </w:r>
     </w:p>
     <w:p>
       <w:pPr>
@@ -6913,11 +6445,11 @@
       <w:pPr>
         <w:pStyle w:val="PSDS-Marcadores"/>
       </w:pPr>
-      <w:bookmarkStart w:id="73" w:name="_Toc177443818"/>
+      <w:bookmarkStart w:id="67" w:name="_Toc177443818"/>
       <w:r>
         <w:t>Visão de Implementação</w:t>
       </w:r>
-      <w:bookmarkEnd w:id="73"/>
+      <w:bookmarkEnd w:id="67"/>
     </w:p>
     <w:p/>
     <w:p>
@@ -6935,7 +6467,6 @@
         <w:jc w:val="both"/>
       </w:pPr>
       <w:r>
-        <w:lastRenderedPageBreak/>
         <w:t>A estrutura geral de implementação para o SISCAD é baseada na estrutura da Visão Lógica, assim, não há necessidade de detalhar os diagramas de camadas e pacotes de implementação, uma vez que são fortemente baseados naqueles desenvolvidos para Visão Lógica.</w:t>
       </w:r>
     </w:p>
@@ -6945,17 +6476,17 @@
       <w:pPr>
         <w:pStyle w:val="PSDS-Marcadores"/>
       </w:pPr>
-      <w:bookmarkStart w:id="74" w:name="_Toc482605987"/>
-      <w:bookmarkStart w:id="75" w:name="_Toc19581833"/>
-      <w:bookmarkStart w:id="76" w:name="_Toc19584280"/>
-      <w:bookmarkStart w:id="77" w:name="_Toc177443819"/>
+      <w:bookmarkStart w:id="68" w:name="_Toc482605987"/>
+      <w:bookmarkStart w:id="69" w:name="_Toc19581833"/>
+      <w:bookmarkStart w:id="70" w:name="_Toc19584280"/>
+      <w:bookmarkStart w:id="71" w:name="_Toc177443819"/>
       <w:r>
         <w:t>Visão de Dados</w:t>
       </w:r>
-      <w:bookmarkEnd w:id="74"/>
-      <w:bookmarkEnd w:id="75"/>
-      <w:bookmarkEnd w:id="76"/>
-      <w:bookmarkEnd w:id="77"/>
+      <w:bookmarkEnd w:id="68"/>
+      <w:bookmarkEnd w:id="69"/>
+      <w:bookmarkEnd w:id="70"/>
+      <w:bookmarkEnd w:id="71"/>
     </w:p>
     <w:p/>
     <w:p>
@@ -6964,31 +6495,8 @@
         <w:jc w:val="both"/>
       </w:pPr>
       <w:r>
-        <w:t xml:space="preserve">O mecanismo de persistência utilizado no </w:t>
-      </w:r>
-      <w:proofErr w:type="gramStart"/>
-      <w:r>
-        <w:t>sistema  SISCAD</w:t>
-      </w:r>
-      <w:proofErr w:type="gramEnd"/>
-      <w:r>
-        <w:t xml:space="preserve"> utiliza-se o banco de dados Relacional Oracle juntamente com o framework para mapeamento objeto-relacional, </w:t>
-      </w:r>
-      <w:proofErr w:type="spellStart"/>
-      <w:r>
-        <w:t>Hibernate</w:t>
-      </w:r>
-      <w:proofErr w:type="spellEnd"/>
-      <w:r>
-        <w:t xml:space="preserve">. O controle de transações adotado envolve a utilização do Spring Framework em conjunto com o </w:t>
-      </w:r>
-      <w:proofErr w:type="spellStart"/>
-      <w:r>
-        <w:t>Hibernate</w:t>
-      </w:r>
-      <w:proofErr w:type="spellEnd"/>
-      <w:r>
-        <w:t>.</w:t>
+        <w:lastRenderedPageBreak/>
+        <w:t>O mecanismo de persistência utilizado no sistema  SISCAD utiliza-se o banco de dados Relacional Oracle juntamente com o framework para mapeamento objeto-relacional, Hibernate. O controle de transações adotado envolve a utilização do Spring Framework em conjunto com o Hibernate.</w:t>
       </w:r>
     </w:p>
     <w:p>
@@ -7042,7 +6550,7 @@
                     </pic:cNvPicPr>
                   </pic:nvPicPr>
                   <pic:blipFill>
-                    <a:blip r:embed="rId35" cstate="print"/>
+                    <a:blip r:embed="rId33" cstate="print"/>
                     <a:srcRect/>
                     <a:stretch>
                       <a:fillRect/>
@@ -7079,13 +6587,8 @@
         <w:ind w:firstLine="360"/>
         <w:jc w:val="center"/>
       </w:pPr>
-      <w:proofErr w:type="spellStart"/>
-      <w:r>
-        <w:t>Figrua</w:t>
-      </w:r>
-      <w:proofErr w:type="spellEnd"/>
-      <w:r>
-        <w:t xml:space="preserve"> XXX – Modelo Lógico</w:t>
+      <w:r>
+        <w:t>Figrua XXX – Modelo Lógico</w:t>
       </w:r>
     </w:p>
     <w:p>
@@ -7128,7 +6631,7 @@
                     </pic:cNvPicPr>
                   </pic:nvPicPr>
                   <pic:blipFill>
-                    <a:blip r:embed="rId36" cstate="print"/>
+                    <a:blip r:embed="rId34" cstate="print"/>
                     <a:srcRect/>
                     <a:stretch>
                       <a:fillRect/>
@@ -7165,13 +6668,8 @@
         <w:ind w:firstLine="360"/>
         <w:jc w:val="center"/>
       </w:pPr>
-      <w:proofErr w:type="spellStart"/>
-      <w:r>
-        <w:t>Figrua</w:t>
-      </w:r>
-      <w:proofErr w:type="spellEnd"/>
-      <w:r>
-        <w:t xml:space="preserve"> XXX – Modelo Físico</w:t>
+      <w:r>
+        <w:t>Figrua XXX – Modelo Físico</w:t>
       </w:r>
     </w:p>
     <w:p>
@@ -7249,7 +6747,7 @@
           <w:szCs w:val="16"/>
         </w:rPr>
       </w:pPr>
-      <w:bookmarkStart w:id="78" w:name="_Ref144112115"/>
+      <w:bookmarkStart w:id="72" w:name="_Ref144112115"/>
       <w:r>
         <w:rPr>
           <w:sz w:val="16"/>
@@ -7257,7 +6755,7 @@
         </w:rPr>
         <w:t xml:space="preserve">Tabela </w:t>
       </w:r>
-      <w:bookmarkEnd w:id="78"/>
+      <w:bookmarkEnd w:id="72"/>
       <w:r>
         <w:rPr>
           <w:sz w:val="16"/>
@@ -7360,7 +6858,7 @@
                           </pic:cNvPicPr>
                         </pic:nvPicPr>
                         <pic:blipFill>
-                          <a:blip r:embed="rId37" cstate="print"/>
+                          <a:blip r:embed="rId35" cstate="print"/>
                           <a:srcRect/>
                           <a:stretch>
                             <a:fillRect/>
@@ -7420,7 +6918,7 @@
                           </pic:cNvPicPr>
                         </pic:nvPicPr>
                         <pic:blipFill>
-                          <a:blip r:embed="rId38" cstate="print"/>
+                          <a:blip r:embed="rId36" cstate="print"/>
                           <a:srcRect/>
                           <a:stretch>
                             <a:fillRect/>
@@ -7482,7 +6980,7 @@
                           </pic:cNvPicPr>
                         </pic:nvPicPr>
                         <pic:blipFill>
-                          <a:blip r:embed="rId39" cstate="print"/>
+                          <a:blip r:embed="rId37" cstate="print"/>
                           <a:srcRect/>
                           <a:stretch>
                             <a:fillRect/>
@@ -7545,7 +7043,7 @@
                           </pic:cNvPicPr>
                         </pic:nvPicPr>
                         <pic:blipFill>
-                          <a:blip r:embed="rId38" cstate="print"/>
+                          <a:blip r:embed="rId36" cstate="print"/>
                           <a:srcRect/>
                           <a:stretch>
                             <a:fillRect/>
@@ -7583,27 +7081,72 @@
       </w:pPr>
     </w:p>
     <w:p>
-      <w:bookmarkStart w:id="79" w:name="_Toc482605988"/>
-      <w:bookmarkEnd w:id="67"/>
-      <w:bookmarkEnd w:id="68"/>
-      <w:bookmarkEnd w:id="70"/>
-      <w:bookmarkEnd w:id="71"/>
-      <w:bookmarkEnd w:id="72"/>
+      <w:bookmarkStart w:id="73" w:name="_Toc482605988"/>
+      <w:bookmarkEnd w:id="61"/>
+      <w:bookmarkEnd w:id="62"/>
+      <w:bookmarkEnd w:id="64"/>
+      <w:bookmarkEnd w:id="65"/>
+      <w:bookmarkEnd w:id="66"/>
     </w:p>
     <w:p>
       <w:pPr>
         <w:pStyle w:val="PSDS-Marcadores"/>
       </w:pPr>
-      <w:bookmarkStart w:id="80" w:name="_Toc19581834"/>
-      <w:bookmarkStart w:id="81" w:name="_Toc19584281"/>
-      <w:bookmarkStart w:id="82" w:name="_Toc177443820"/>
+      <w:bookmarkStart w:id="74" w:name="_Toc19581834"/>
+      <w:bookmarkStart w:id="75" w:name="_Toc19584281"/>
+      <w:bookmarkStart w:id="76" w:name="_Toc177443820"/>
       <w:r>
         <w:t>Tamanho e Performance</w:t>
       </w:r>
+      <w:bookmarkEnd w:id="73"/>
+      <w:bookmarkEnd w:id="74"/>
+      <w:bookmarkEnd w:id="75"/>
+      <w:bookmarkEnd w:id="76"/>
+    </w:p>
+    <w:p/>
+    <w:p>
+      <w:pPr>
+        <w:ind w:firstLine="360"/>
+        <w:jc w:val="both"/>
+      </w:pPr>
+      <w:r>
+        <w:t>O sistema XXXX será usado para o controle do comércio exterior e conseqüentemente terá uma grande base.</w:t>
+      </w:r>
+    </w:p>
+    <w:p>
+      <w:pPr>
+        <w:ind w:firstLine="360"/>
+        <w:jc w:val="both"/>
+      </w:pPr>
+      <w:r>
+        <w:t>Seus servidores provavelmente irão passar por períodos de picos de utilização (por exemplo, próximo a finalização de prazos de entrega de documentos e/ou procedimentos fiscais, tal como ocorre com os servidores que recebem declarações de imposto de renda).</w:t>
+      </w:r>
+    </w:p>
+    <w:p>
+      <w:pPr>
+        <w:ind w:firstLine="360"/>
+        <w:jc w:val="both"/>
+      </w:pPr>
+      <w:r>
+        <w:t>As estimativas do número de usuários e de carga de utilização em períodos de pico de utilização, bem como maiores informações sobre questões relacionadas ao tamanho e desempenho do sistema XXX podem ser obtidas no documento de requisitos não funcionais.</w:t>
+      </w:r>
+    </w:p>
+    <w:p/>
+    <w:p>
+      <w:pPr>
+        <w:pStyle w:val="PSDS-Marcadores"/>
+      </w:pPr>
+      <w:bookmarkStart w:id="77" w:name="_Toc482605989"/>
+      <w:bookmarkStart w:id="78" w:name="_Toc19581835"/>
+      <w:bookmarkStart w:id="79" w:name="_Toc19584282"/>
+      <w:bookmarkStart w:id="80" w:name="_Toc177443821"/>
+      <w:r>
+        <w:t>Qualidade</w:t>
+      </w:r>
+      <w:bookmarkEnd w:id="77"/>
+      <w:bookmarkEnd w:id="78"/>
       <w:bookmarkEnd w:id="79"/>
       <w:bookmarkEnd w:id="80"/>
-      <w:bookmarkEnd w:id="81"/>
-      <w:bookmarkEnd w:id="82"/>
     </w:p>
     <w:p/>
     <w:p>
@@ -7612,15 +7155,7 @@
         <w:jc w:val="both"/>
       </w:pPr>
       <w:r>
-        <w:t xml:space="preserve">O sistema XXXX será usado para o controle do comércio exterior e </w:t>
-      </w:r>
-      <w:proofErr w:type="spellStart"/>
-      <w:r>
-        <w:t>conseqüentemente</w:t>
-      </w:r>
-      <w:proofErr w:type="spellEnd"/>
-      <w:r>
-        <w:t xml:space="preserve"> terá uma grande base.</w:t>
+        <w:t xml:space="preserve">O sistema XXX será usado para o controle do comércio exterior brasileiro, conseqüentemente tratando de altos volumes financeiros e um grande número de operações de importação/ exportação diariamente. </w:t>
       </w:r>
     </w:p>
     <w:p>
@@ -7628,8 +7163,10 @@
         <w:ind w:firstLine="360"/>
         <w:jc w:val="both"/>
       </w:pPr>
-      <w:r>
-        <w:t>Seus servidores provavelmente irão passar por períodos de picos de utilização (por exemplo, próximo a finalização de prazos de entrega de documentos e/ou procedimentos fiscais, tal como ocorre com os servidores que recebem declarações de imposto de renda).</w:t>
+    </w:p>
+    <w:p>
+      <w:r>
+        <w:t>Eventuais erros e/ou falhas na sua operação podem levar a prejuízos significativos tanto em termos financeiros quanto na imagem da UMC, portanto na fase de design deve-se levar em consideração como fatores prioritários a confiabilidade e robustez do sistema.</w:t>
       </w:r>
     </w:p>
     <w:p>
@@ -7637,43 +7174,14 @@
         <w:ind w:firstLine="360"/>
         <w:jc w:val="both"/>
       </w:pPr>
-      <w:r>
-        <w:t>As estimativas do número de usuários e de carga de utilização em períodos de pico de utilização, bem como maiores informações sobre questões relacionadas ao tamanho e desempenho do sistema XXX podem ser obtidas no documento de requisitos não funcionais.</w:t>
-      </w:r>
-    </w:p>
-    <w:p/>
-    <w:p>
-      <w:pPr>
-        <w:pStyle w:val="PSDS-Marcadores"/>
-      </w:pPr>
-      <w:bookmarkStart w:id="83" w:name="_Toc482605989"/>
-      <w:bookmarkStart w:id="84" w:name="_Toc19581835"/>
-      <w:bookmarkStart w:id="85" w:name="_Toc19584282"/>
-      <w:bookmarkStart w:id="86" w:name="_Toc177443821"/>
-      <w:r>
-        <w:t>Qualidade</w:t>
-      </w:r>
-      <w:bookmarkEnd w:id="83"/>
-      <w:bookmarkEnd w:id="84"/>
-      <w:bookmarkEnd w:id="85"/>
-      <w:bookmarkEnd w:id="86"/>
-    </w:p>
-    <w:p/>
+    </w:p>
     <w:p>
       <w:pPr>
         <w:ind w:firstLine="360"/>
         <w:jc w:val="both"/>
       </w:pPr>
       <w:r>
-        <w:t xml:space="preserve">O sistema XXX será usado para o controle do comércio exterior brasileiro, </w:t>
-      </w:r>
-      <w:proofErr w:type="spellStart"/>
-      <w:r>
-        <w:t>conseqüentemente</w:t>
-      </w:r>
-      <w:proofErr w:type="spellEnd"/>
-      <w:r>
-        <w:t xml:space="preserve"> tratando de altos volumes financeiros e um grande número de operações de importação/ exportação diariamente. </w:t>
+        <w:t>Adicionalmente, o sistema XXX pode ser alvo de ataques de “hackers” para roubar ou simplesmente corromper informações, possibilidade aumentada pela interface do sistema disponível na Internet, para evitar que tais ataques sejam bem sucedidos uma infra-estrutura de segurança deve ser especificada e projetada.</w:t>
       </w:r>
     </w:p>
     <w:p>
@@ -7681,40 +7189,6 @@
         <w:ind w:firstLine="360"/>
         <w:jc w:val="both"/>
       </w:pPr>
-    </w:p>
-    <w:p>
-      <w:r>
-        <w:t>Eventuais erros e/ou falhas na sua operação podem levar a prejuízos significativos tanto em termos financeiros quanto na imagem da UMC, portanto na fase de design deve-se levar em consideração como fatores prioritários a confiabilidade e robustez do sistema.</w:t>
-      </w:r>
-    </w:p>
-    <w:p>
-      <w:pPr>
-        <w:ind w:firstLine="360"/>
-        <w:jc w:val="both"/>
-      </w:pPr>
-    </w:p>
-    <w:p>
-      <w:pPr>
-        <w:ind w:firstLine="360"/>
-        <w:jc w:val="both"/>
-      </w:pPr>
-      <w:r>
-        <w:t xml:space="preserve">Adicionalmente, o sistema XXX pode ser alvo de ataques de “hackers” para roubar ou simplesmente corromper informações, possibilidade aumentada pela interface do sistema disponível na Internet, para evitar que tais ataques sejam bem sucedidos uma </w:t>
-      </w:r>
-      <w:proofErr w:type="spellStart"/>
-      <w:r>
-        <w:t>infra-estrutura</w:t>
-      </w:r>
-      <w:proofErr w:type="spellEnd"/>
-      <w:r>
-        <w:t xml:space="preserve"> de segurança deve ser especificada e projetada.</w:t>
-      </w:r>
-    </w:p>
-    <w:p>
-      <w:pPr>
-        <w:ind w:firstLine="360"/>
-        <w:jc w:val="both"/>
-      </w:pPr>
       <w:r>
         <w:t>Maiores informações sobre questões relacionadas aos requisitos de qualidade do sistema XXXX podem ser obtidas no documento de requisitos não funcionais.</w:t>
       </w:r>
@@ -7770,21 +7244,7 @@
         <w:rPr>
           <w:highlight w:val="yellow"/>
         </w:rPr>
-        <w:t xml:space="preserve">Os prazos podem ser dados em semanas ou meses dentro do projeto ou </w:t>
-      </w:r>
-      <w:proofErr w:type="spellStart"/>
-      <w:r>
-        <w:rPr>
-          <w:highlight w:val="yellow"/>
-        </w:rPr>
-        <w:t>ate</w:t>
-      </w:r>
-      <w:proofErr w:type="spellEnd"/>
-      <w:r>
-        <w:rPr>
-          <w:highlight w:val="yellow"/>
-        </w:rPr>
-        <w:t xml:space="preserve"> mesmo data.</w:t>
+        <w:t>Os prazos podem ser dados em semanas ou meses dentro do projeto ou ate mesmo data.</w:t>
       </w:r>
     </w:p>
     <w:p>
@@ -8221,13 +7681,8 @@
         <w:ind w:firstLine="540"/>
         <w:jc w:val="both"/>
       </w:pPr>
-      <w:proofErr w:type="spellStart"/>
-      <w:r>
-        <w:t>Obs</w:t>
-      </w:r>
-      <w:proofErr w:type="spellEnd"/>
-      <w:r>
-        <w:t>: Os prazos apresentados são uma estimativa inicial considerando as informações disponíveis nesta etapa do projeto. Um cronograma detalhado será elaborado na fase de planejamento e, eventualmente, estes prazos podem ser modificados.</w:t>
+      <w:r>
+        <w:t>Obs: Os prazos apresentados são uma estimativa inicial considerando as informações disponíveis nesta etapa do projeto. Um cronograma detalhado será elaborado na fase de planejamento e, eventualmente, estes prazos podem ser modificados.</w:t>
       </w:r>
     </w:p>
     <w:p>
@@ -8247,17 +7702,17 @@
       <w:pPr>
         <w:pStyle w:val="PSDS-Marcadores"/>
       </w:pPr>
-      <w:bookmarkStart w:id="87" w:name="_Toc482605990"/>
-      <w:bookmarkStart w:id="88" w:name="_Toc19581836"/>
-      <w:bookmarkStart w:id="89" w:name="_Toc19584283"/>
-      <w:bookmarkStart w:id="90" w:name="_Toc177443822"/>
+      <w:bookmarkStart w:id="81" w:name="_Toc482605990"/>
+      <w:bookmarkStart w:id="82" w:name="_Toc19581836"/>
+      <w:bookmarkStart w:id="83" w:name="_Toc19584283"/>
+      <w:bookmarkStart w:id="84" w:name="_Toc177443822"/>
       <w:r>
         <w:t>Referências</w:t>
       </w:r>
-      <w:bookmarkEnd w:id="87"/>
-      <w:bookmarkEnd w:id="88"/>
-      <w:bookmarkEnd w:id="89"/>
-      <w:bookmarkEnd w:id="90"/>
+      <w:bookmarkEnd w:id="81"/>
+      <w:bookmarkEnd w:id="82"/>
+      <w:bookmarkEnd w:id="83"/>
+      <w:bookmarkEnd w:id="84"/>
     </w:p>
     <w:p>
       <w:pPr>
@@ -8276,7 +7731,7 @@
         </w:rPr>
         <w:t xml:space="preserve">Unified Modeling Language: </w:t>
       </w:r>
-      <w:hyperlink r:id="rId40" w:history="1">
+      <w:hyperlink r:id="rId38" w:history="1">
         <w:r>
           <w:rPr>
             <w:rStyle w:val="Hyperlink"/>
@@ -8301,55 +7756,7 @@
           <w:sz w:val="18"/>
           <w:szCs w:val="18"/>
         </w:rPr>
-        <w:t xml:space="preserve">RUP. </w:t>
-      </w:r>
-      <w:proofErr w:type="spellStart"/>
-      <w:r>
-        <w:rPr>
-          <w:sz w:val="18"/>
-          <w:szCs w:val="18"/>
-        </w:rPr>
-        <w:t>Rational</w:t>
-      </w:r>
-      <w:proofErr w:type="spellEnd"/>
-      <w:r>
-        <w:rPr>
-          <w:sz w:val="18"/>
-          <w:szCs w:val="18"/>
-        </w:rPr>
-        <w:t xml:space="preserve"> </w:t>
-      </w:r>
-      <w:proofErr w:type="spellStart"/>
-      <w:r>
-        <w:rPr>
-          <w:sz w:val="18"/>
-          <w:szCs w:val="18"/>
-        </w:rPr>
-        <w:t>Unified</w:t>
-      </w:r>
-      <w:proofErr w:type="spellEnd"/>
-      <w:r>
-        <w:rPr>
-          <w:sz w:val="18"/>
-          <w:szCs w:val="18"/>
-        </w:rPr>
-        <w:t xml:space="preserve"> </w:t>
-      </w:r>
-      <w:proofErr w:type="spellStart"/>
-      <w:r>
-        <w:rPr>
-          <w:sz w:val="18"/>
-          <w:szCs w:val="18"/>
-        </w:rPr>
-        <w:t>Process</w:t>
-      </w:r>
-      <w:proofErr w:type="spellEnd"/>
-      <w:r>
-        <w:rPr>
-          <w:sz w:val="18"/>
-          <w:szCs w:val="18"/>
-        </w:rPr>
-        <w:t xml:space="preserve">. </w:t>
+        <w:t xml:space="preserve">RUP. Rational Unified Process. </w:t>
       </w:r>
     </w:p>
     <w:p>
@@ -9736,31 +9143,13 @@
               <w:lang w:val="en-US"/>
             </w:rPr>
           </w:pPr>
-          <w:proofErr w:type="spellStart"/>
           <w:r>
             <w:rPr>
               <w:sz w:val="16"/>
               <w:lang w:val="en-US"/>
             </w:rPr>
-            <w:t>Subtítulo</w:t>
+            <w:t>Subtítulo do Documento</w:t>
           </w:r>
-          <w:proofErr w:type="spellEnd"/>
-          <w:r>
-            <w:rPr>
-              <w:sz w:val="16"/>
-              <w:lang w:val="en-US"/>
-            </w:rPr>
-            <w:t xml:space="preserve"> do </w:t>
-          </w:r>
-          <w:proofErr w:type="spellStart"/>
-          <w:r>
-            <w:rPr>
-              <w:sz w:val="16"/>
-              <w:lang w:val="en-US"/>
-            </w:rPr>
-            <w:t>Documento</w:t>
-          </w:r>
-          <w:proofErr w:type="spellEnd"/>
         </w:p>
       </w:tc>
     </w:tr>
@@ -12540,6 +11929,155 @@
     </w:lvl>
   </w:abstractNum>
   <w:abstractNum w:abstractNumId="21" w15:restartNumberingAfterBreak="0">
+    <w:nsid w:val="34BE1CD7"/>
+    <w:multiLevelType w:val="multilevel"/>
+    <w:tmpl w:val="413CFA46"/>
+    <w:lvl w:ilvl="0">
+      <w:start w:val="1"/>
+      <w:numFmt w:val="bullet"/>
+      <w:lvlText w:val=""/>
+      <w:lvlJc w:val="left"/>
+      <w:pPr>
+        <w:tabs>
+          <w:tab w:val="num" w:pos="720"/>
+        </w:tabs>
+        <w:ind w:left="720" w:hanging="360"/>
+      </w:pPr>
+      <w:rPr>
+        <w:rFonts w:ascii="Symbol" w:hAnsi="Symbol" w:hint="default"/>
+        <w:sz w:val="20"/>
+      </w:rPr>
+    </w:lvl>
+    <w:lvl w:ilvl="1" w:tentative="1">
+      <w:start w:val="1"/>
+      <w:numFmt w:val="bullet"/>
+      <w:lvlText w:val="o"/>
+      <w:lvlJc w:val="left"/>
+      <w:pPr>
+        <w:tabs>
+          <w:tab w:val="num" w:pos="1440"/>
+        </w:tabs>
+        <w:ind w:left="1440" w:hanging="360"/>
+      </w:pPr>
+      <w:rPr>
+        <w:rFonts w:ascii="Courier New" w:hAnsi="Courier New" w:hint="default"/>
+        <w:sz w:val="20"/>
+      </w:rPr>
+    </w:lvl>
+    <w:lvl w:ilvl="2" w:tentative="1">
+      <w:start w:val="1"/>
+      <w:numFmt w:val="bullet"/>
+      <w:lvlText w:val=""/>
+      <w:lvlJc w:val="left"/>
+      <w:pPr>
+        <w:tabs>
+          <w:tab w:val="num" w:pos="2160"/>
+        </w:tabs>
+        <w:ind w:left="2160" w:hanging="360"/>
+      </w:pPr>
+      <w:rPr>
+        <w:rFonts w:ascii="Wingdings" w:hAnsi="Wingdings" w:hint="default"/>
+        <w:sz w:val="20"/>
+      </w:rPr>
+    </w:lvl>
+    <w:lvl w:ilvl="3" w:tentative="1">
+      <w:start w:val="1"/>
+      <w:numFmt w:val="bullet"/>
+      <w:lvlText w:val=""/>
+      <w:lvlJc w:val="left"/>
+      <w:pPr>
+        <w:tabs>
+          <w:tab w:val="num" w:pos="2880"/>
+        </w:tabs>
+        <w:ind w:left="2880" w:hanging="360"/>
+      </w:pPr>
+      <w:rPr>
+        <w:rFonts w:ascii="Wingdings" w:hAnsi="Wingdings" w:hint="default"/>
+        <w:sz w:val="20"/>
+      </w:rPr>
+    </w:lvl>
+    <w:lvl w:ilvl="4" w:tentative="1">
+      <w:start w:val="1"/>
+      <w:numFmt w:val="bullet"/>
+      <w:lvlText w:val=""/>
+      <w:lvlJc w:val="left"/>
+      <w:pPr>
+        <w:tabs>
+          <w:tab w:val="num" w:pos="3600"/>
+        </w:tabs>
+        <w:ind w:left="3600" w:hanging="360"/>
+      </w:pPr>
+      <w:rPr>
+        <w:rFonts w:ascii="Wingdings" w:hAnsi="Wingdings" w:hint="default"/>
+        <w:sz w:val="20"/>
+      </w:rPr>
+    </w:lvl>
+    <w:lvl w:ilvl="5" w:tentative="1">
+      <w:start w:val="1"/>
+      <w:numFmt w:val="bullet"/>
+      <w:lvlText w:val=""/>
+      <w:lvlJc w:val="left"/>
+      <w:pPr>
+        <w:tabs>
+          <w:tab w:val="num" w:pos="4320"/>
+        </w:tabs>
+        <w:ind w:left="4320" w:hanging="360"/>
+      </w:pPr>
+      <w:rPr>
+        <w:rFonts w:ascii="Wingdings" w:hAnsi="Wingdings" w:hint="default"/>
+        <w:sz w:val="20"/>
+      </w:rPr>
+    </w:lvl>
+    <w:lvl w:ilvl="6" w:tentative="1">
+      <w:start w:val="1"/>
+      <w:numFmt w:val="bullet"/>
+      <w:lvlText w:val=""/>
+      <w:lvlJc w:val="left"/>
+      <w:pPr>
+        <w:tabs>
+          <w:tab w:val="num" w:pos="5040"/>
+        </w:tabs>
+        <w:ind w:left="5040" w:hanging="360"/>
+      </w:pPr>
+      <w:rPr>
+        <w:rFonts w:ascii="Wingdings" w:hAnsi="Wingdings" w:hint="default"/>
+        <w:sz w:val="20"/>
+      </w:rPr>
+    </w:lvl>
+    <w:lvl w:ilvl="7" w:tentative="1">
+      <w:start w:val="1"/>
+      <w:numFmt w:val="bullet"/>
+      <w:lvlText w:val=""/>
+      <w:lvlJc w:val="left"/>
+      <w:pPr>
+        <w:tabs>
+          <w:tab w:val="num" w:pos="5760"/>
+        </w:tabs>
+        <w:ind w:left="5760" w:hanging="360"/>
+      </w:pPr>
+      <w:rPr>
+        <w:rFonts w:ascii="Wingdings" w:hAnsi="Wingdings" w:hint="default"/>
+        <w:sz w:val="20"/>
+      </w:rPr>
+    </w:lvl>
+    <w:lvl w:ilvl="8" w:tentative="1">
+      <w:start w:val="1"/>
+      <w:numFmt w:val="bullet"/>
+      <w:lvlText w:val=""/>
+      <w:lvlJc w:val="left"/>
+      <w:pPr>
+        <w:tabs>
+          <w:tab w:val="num" w:pos="6480"/>
+        </w:tabs>
+        <w:ind w:left="6480" w:hanging="360"/>
+      </w:pPr>
+      <w:rPr>
+        <w:rFonts w:ascii="Wingdings" w:hAnsi="Wingdings" w:hint="default"/>
+        <w:sz w:val="20"/>
+      </w:rPr>
+    </w:lvl>
+  </w:abstractNum>
+  <w:abstractNum w:abstractNumId="22" w15:restartNumberingAfterBreak="0">
     <w:nsid w:val="39C876B1"/>
     <w:multiLevelType w:val="multilevel"/>
     <w:tmpl w:val="6AC46EC2"/>
@@ -12688,7 +12226,7 @@
       </w:rPr>
     </w:lvl>
   </w:abstractNum>
-  <w:abstractNum w:abstractNumId="22" w15:restartNumberingAfterBreak="0">
+  <w:abstractNum w:abstractNumId="23" w15:restartNumberingAfterBreak="0">
     <w:nsid w:val="3A005F93"/>
     <w:multiLevelType w:val="multilevel"/>
     <w:tmpl w:val="A5CC1C8A"/>
@@ -12837,7 +12375,7 @@
       </w:rPr>
     </w:lvl>
   </w:abstractNum>
-  <w:abstractNum w:abstractNumId="23" w15:restartNumberingAfterBreak="0">
+  <w:abstractNum w:abstractNumId="24" w15:restartNumberingAfterBreak="0">
     <w:nsid w:val="3D273B02"/>
     <w:multiLevelType w:val="hybridMultilevel"/>
     <w:tmpl w:val="D408BFA4"/>
@@ -12977,7 +12515,7 @@
       </w:rPr>
     </w:lvl>
   </w:abstractNum>
-  <w:abstractNum w:abstractNumId="24" w15:restartNumberingAfterBreak="0">
+  <w:abstractNum w:abstractNumId="25" w15:restartNumberingAfterBreak="0">
     <w:nsid w:val="3D2B4F1A"/>
     <w:multiLevelType w:val="hybridMultilevel"/>
     <w:tmpl w:val="AC84F270"/>
@@ -13090,7 +12628,7 @@
       </w:rPr>
     </w:lvl>
   </w:abstractNum>
-  <w:abstractNum w:abstractNumId="25" w15:restartNumberingAfterBreak="0">
+  <w:abstractNum w:abstractNumId="26" w15:restartNumberingAfterBreak="0">
     <w:nsid w:val="44D27902"/>
     <w:multiLevelType w:val="multilevel"/>
     <w:tmpl w:val="1DEC5AEC"/>
@@ -13231,7 +12769,7 @@
       </w:rPr>
     </w:lvl>
   </w:abstractNum>
-  <w:abstractNum w:abstractNumId="26" w15:restartNumberingAfterBreak="0">
+  <w:abstractNum w:abstractNumId="27" w15:restartNumberingAfterBreak="0">
     <w:nsid w:val="44F76936"/>
     <w:multiLevelType w:val="multilevel"/>
     <w:tmpl w:val="36441ADA"/>
@@ -13380,7 +12918,7 @@
       </w:rPr>
     </w:lvl>
   </w:abstractNum>
-  <w:abstractNum w:abstractNumId="27" w15:restartNumberingAfterBreak="0">
+  <w:abstractNum w:abstractNumId="28" w15:restartNumberingAfterBreak="0">
     <w:nsid w:val="46171D7A"/>
     <w:multiLevelType w:val="hybridMultilevel"/>
     <w:tmpl w:val="079E85AE"/>
@@ -13520,7 +13058,7 @@
       </w:rPr>
     </w:lvl>
   </w:abstractNum>
-  <w:abstractNum w:abstractNumId="28" w15:restartNumberingAfterBreak="0">
+  <w:abstractNum w:abstractNumId="29" w15:restartNumberingAfterBreak="0">
     <w:nsid w:val="489E0853"/>
     <w:multiLevelType w:val="hybridMultilevel"/>
     <w:tmpl w:val="125CA3A8"/>
@@ -13633,7 +13171,7 @@
       </w:rPr>
     </w:lvl>
   </w:abstractNum>
-  <w:abstractNum w:abstractNumId="29" w15:restartNumberingAfterBreak="0">
+  <w:abstractNum w:abstractNumId="30" w15:restartNumberingAfterBreak="0">
     <w:nsid w:val="549639DA"/>
     <w:multiLevelType w:val="multilevel"/>
     <w:tmpl w:val="19481EB2"/>
@@ -13782,7 +13320,7 @@
       </w:rPr>
     </w:lvl>
   </w:abstractNum>
-  <w:abstractNum w:abstractNumId="30" w15:restartNumberingAfterBreak="0">
+  <w:abstractNum w:abstractNumId="31" w15:restartNumberingAfterBreak="0">
     <w:nsid w:val="54A04D86"/>
     <w:multiLevelType w:val="hybridMultilevel"/>
     <w:tmpl w:val="B6D0BAB4"/>
@@ -13922,7 +13460,7 @@
       </w:rPr>
     </w:lvl>
   </w:abstractNum>
-  <w:abstractNum w:abstractNumId="31" w15:restartNumberingAfterBreak="0">
+  <w:abstractNum w:abstractNumId="32" w15:restartNumberingAfterBreak="0">
     <w:nsid w:val="56043255"/>
     <w:multiLevelType w:val="hybridMultilevel"/>
     <w:tmpl w:val="522E41D4"/>
@@ -14062,7 +13600,7 @@
       </w:rPr>
     </w:lvl>
   </w:abstractNum>
-  <w:abstractNum w:abstractNumId="32" w15:restartNumberingAfterBreak="0">
+  <w:abstractNum w:abstractNumId="33" w15:restartNumberingAfterBreak="0">
     <w:nsid w:val="60B4308E"/>
     <w:multiLevelType w:val="multilevel"/>
     <w:tmpl w:val="1F98557A"/>
@@ -14208,7 +13746,7 @@
       </w:rPr>
     </w:lvl>
   </w:abstractNum>
-  <w:abstractNum w:abstractNumId="33" w15:restartNumberingAfterBreak="0">
+  <w:abstractNum w:abstractNumId="34" w15:restartNumberingAfterBreak="0">
     <w:nsid w:val="65467441"/>
     <w:multiLevelType w:val="multilevel"/>
     <w:tmpl w:val="336046EE"/>
@@ -14349,7 +13887,7 @@
       </w:rPr>
     </w:lvl>
   </w:abstractNum>
-  <w:abstractNum w:abstractNumId="34" w15:restartNumberingAfterBreak="0">
+  <w:abstractNum w:abstractNumId="35" w15:restartNumberingAfterBreak="0">
     <w:nsid w:val="67CC51F1"/>
     <w:multiLevelType w:val="hybridMultilevel"/>
     <w:tmpl w:val="9C12E10A"/>
@@ -14462,7 +14000,7 @@
       </w:rPr>
     </w:lvl>
   </w:abstractNum>
-  <w:abstractNum w:abstractNumId="35" w15:restartNumberingAfterBreak="0">
+  <w:abstractNum w:abstractNumId="36" w15:restartNumberingAfterBreak="0">
     <w:nsid w:val="695F2D8D"/>
     <w:multiLevelType w:val="hybridMultilevel"/>
     <w:tmpl w:val="DDC09FEE"/>
@@ -14605,7 +14143,7 @@
       </w:rPr>
     </w:lvl>
   </w:abstractNum>
-  <w:abstractNum w:abstractNumId="36" w15:restartNumberingAfterBreak="0">
+  <w:abstractNum w:abstractNumId="37" w15:restartNumberingAfterBreak="0">
     <w:nsid w:val="6EBE2B5B"/>
     <w:multiLevelType w:val="multilevel"/>
     <w:tmpl w:val="EE1408B0"/>
@@ -14754,7 +14292,156 @@
       </w:rPr>
     </w:lvl>
   </w:abstractNum>
-  <w:abstractNum w:abstractNumId="37" w15:restartNumberingAfterBreak="0">
+  <w:abstractNum w:abstractNumId="38" w15:restartNumberingAfterBreak="0">
+    <w:nsid w:val="6EF33873"/>
+    <w:multiLevelType w:val="multilevel"/>
+    <w:tmpl w:val="ADEE25A0"/>
+    <w:lvl w:ilvl="0">
+      <w:start w:val="1"/>
+      <w:numFmt w:val="bullet"/>
+      <w:lvlText w:val=""/>
+      <w:lvlJc w:val="left"/>
+      <w:pPr>
+        <w:tabs>
+          <w:tab w:val="num" w:pos="720"/>
+        </w:tabs>
+        <w:ind w:left="720" w:hanging="360"/>
+      </w:pPr>
+      <w:rPr>
+        <w:rFonts w:ascii="Symbol" w:hAnsi="Symbol" w:hint="default"/>
+        <w:sz w:val="20"/>
+      </w:rPr>
+    </w:lvl>
+    <w:lvl w:ilvl="1" w:tentative="1">
+      <w:start w:val="1"/>
+      <w:numFmt w:val="bullet"/>
+      <w:lvlText w:val="o"/>
+      <w:lvlJc w:val="left"/>
+      <w:pPr>
+        <w:tabs>
+          <w:tab w:val="num" w:pos="1440"/>
+        </w:tabs>
+        <w:ind w:left="1440" w:hanging="360"/>
+      </w:pPr>
+      <w:rPr>
+        <w:rFonts w:ascii="Courier New" w:hAnsi="Courier New" w:hint="default"/>
+        <w:sz w:val="20"/>
+      </w:rPr>
+    </w:lvl>
+    <w:lvl w:ilvl="2" w:tentative="1">
+      <w:start w:val="1"/>
+      <w:numFmt w:val="bullet"/>
+      <w:lvlText w:val=""/>
+      <w:lvlJc w:val="left"/>
+      <w:pPr>
+        <w:tabs>
+          <w:tab w:val="num" w:pos="2160"/>
+        </w:tabs>
+        <w:ind w:left="2160" w:hanging="360"/>
+      </w:pPr>
+      <w:rPr>
+        <w:rFonts w:ascii="Wingdings" w:hAnsi="Wingdings" w:hint="default"/>
+        <w:sz w:val="20"/>
+      </w:rPr>
+    </w:lvl>
+    <w:lvl w:ilvl="3" w:tentative="1">
+      <w:start w:val="1"/>
+      <w:numFmt w:val="bullet"/>
+      <w:lvlText w:val=""/>
+      <w:lvlJc w:val="left"/>
+      <w:pPr>
+        <w:tabs>
+          <w:tab w:val="num" w:pos="2880"/>
+        </w:tabs>
+        <w:ind w:left="2880" w:hanging="360"/>
+      </w:pPr>
+      <w:rPr>
+        <w:rFonts w:ascii="Wingdings" w:hAnsi="Wingdings" w:hint="default"/>
+        <w:sz w:val="20"/>
+      </w:rPr>
+    </w:lvl>
+    <w:lvl w:ilvl="4" w:tentative="1">
+      <w:start w:val="1"/>
+      <w:numFmt w:val="bullet"/>
+      <w:lvlText w:val=""/>
+      <w:lvlJc w:val="left"/>
+      <w:pPr>
+        <w:tabs>
+          <w:tab w:val="num" w:pos="3600"/>
+        </w:tabs>
+        <w:ind w:left="3600" w:hanging="360"/>
+      </w:pPr>
+      <w:rPr>
+        <w:rFonts w:ascii="Wingdings" w:hAnsi="Wingdings" w:hint="default"/>
+        <w:sz w:val="20"/>
+      </w:rPr>
+    </w:lvl>
+    <w:lvl w:ilvl="5" w:tentative="1">
+      <w:start w:val="1"/>
+      <w:numFmt w:val="bullet"/>
+      <w:lvlText w:val=""/>
+      <w:lvlJc w:val="left"/>
+      <w:pPr>
+        <w:tabs>
+          <w:tab w:val="num" w:pos="4320"/>
+        </w:tabs>
+        <w:ind w:left="4320" w:hanging="360"/>
+      </w:pPr>
+      <w:rPr>
+        <w:rFonts w:ascii="Wingdings" w:hAnsi="Wingdings" w:hint="default"/>
+        <w:sz w:val="20"/>
+      </w:rPr>
+    </w:lvl>
+    <w:lvl w:ilvl="6" w:tentative="1">
+      <w:start w:val="1"/>
+      <w:numFmt w:val="bullet"/>
+      <w:lvlText w:val=""/>
+      <w:lvlJc w:val="left"/>
+      <w:pPr>
+        <w:tabs>
+          <w:tab w:val="num" w:pos="5040"/>
+        </w:tabs>
+        <w:ind w:left="5040" w:hanging="360"/>
+      </w:pPr>
+      <w:rPr>
+        <w:rFonts w:ascii="Wingdings" w:hAnsi="Wingdings" w:hint="default"/>
+        <w:sz w:val="20"/>
+      </w:rPr>
+    </w:lvl>
+    <w:lvl w:ilvl="7" w:tentative="1">
+      <w:start w:val="1"/>
+      <w:numFmt w:val="bullet"/>
+      <w:lvlText w:val=""/>
+      <w:lvlJc w:val="left"/>
+      <w:pPr>
+        <w:tabs>
+          <w:tab w:val="num" w:pos="5760"/>
+        </w:tabs>
+        <w:ind w:left="5760" w:hanging="360"/>
+      </w:pPr>
+      <w:rPr>
+        <w:rFonts w:ascii="Wingdings" w:hAnsi="Wingdings" w:hint="default"/>
+        <w:sz w:val="20"/>
+      </w:rPr>
+    </w:lvl>
+    <w:lvl w:ilvl="8" w:tentative="1">
+      <w:start w:val="1"/>
+      <w:numFmt w:val="bullet"/>
+      <w:lvlText w:val=""/>
+      <w:lvlJc w:val="left"/>
+      <w:pPr>
+        <w:tabs>
+          <w:tab w:val="num" w:pos="6480"/>
+        </w:tabs>
+        <w:ind w:left="6480" w:hanging="360"/>
+      </w:pPr>
+      <w:rPr>
+        <w:rFonts w:ascii="Wingdings" w:hAnsi="Wingdings" w:hint="default"/>
+        <w:sz w:val="20"/>
+      </w:rPr>
+    </w:lvl>
+  </w:abstractNum>
+  <w:abstractNum w:abstractNumId="39" w15:restartNumberingAfterBreak="0">
     <w:nsid w:val="726568B9"/>
     <w:multiLevelType w:val="multilevel"/>
     <w:tmpl w:val="737A750A"/>
@@ -14900,7 +14587,7 @@
       </w:rPr>
     </w:lvl>
   </w:abstractNum>
-  <w:abstractNum w:abstractNumId="38" w15:restartNumberingAfterBreak="0">
+  <w:abstractNum w:abstractNumId="40" w15:restartNumberingAfterBreak="0">
     <w:nsid w:val="747C7D2F"/>
     <w:multiLevelType w:val="multilevel"/>
     <w:tmpl w:val="8C2C09BE"/>
@@ -15049,7 +14736,7 @@
       </w:rPr>
     </w:lvl>
   </w:abstractNum>
-  <w:abstractNum w:abstractNumId="39" w15:restartNumberingAfterBreak="0">
+  <w:abstractNum w:abstractNumId="41" w15:restartNumberingAfterBreak="0">
     <w:nsid w:val="761428D2"/>
     <w:multiLevelType w:val="multilevel"/>
     <w:tmpl w:val="52586DFA"/>
@@ -15198,7 +14885,7 @@
       </w:rPr>
     </w:lvl>
   </w:abstractNum>
-  <w:abstractNum w:abstractNumId="40" w15:restartNumberingAfterBreak="0">
+  <w:abstractNum w:abstractNumId="42" w15:restartNumberingAfterBreak="0">
     <w:nsid w:val="7668585B"/>
     <w:multiLevelType w:val="multilevel"/>
     <w:tmpl w:val="B5C24508"/>
@@ -15347,7 +15034,7 @@
       </w:rPr>
     </w:lvl>
   </w:abstractNum>
-  <w:abstractNum w:abstractNumId="41" w15:restartNumberingAfterBreak="0">
+  <w:abstractNum w:abstractNumId="43" w15:restartNumberingAfterBreak="0">
     <w:nsid w:val="79C71F48"/>
     <w:multiLevelType w:val="hybridMultilevel"/>
     <w:tmpl w:val="8B502618"/>
@@ -15460,7 +15147,7 @@
       </w:rPr>
     </w:lvl>
   </w:abstractNum>
-  <w:abstractNum w:abstractNumId="42" w15:restartNumberingAfterBreak="0">
+  <w:abstractNum w:abstractNumId="44" w15:restartNumberingAfterBreak="0">
     <w:nsid w:val="7B180A5C"/>
     <w:multiLevelType w:val="multilevel"/>
     <w:tmpl w:val="1D6AC218"/>
@@ -15605,7 +15292,156 @@
       </w:rPr>
     </w:lvl>
   </w:abstractNum>
-  <w:abstractNum w:abstractNumId="43" w15:restartNumberingAfterBreak="0">
+  <w:abstractNum w:abstractNumId="45" w15:restartNumberingAfterBreak="0">
+    <w:nsid w:val="7BA1210D"/>
+    <w:multiLevelType w:val="multilevel"/>
+    <w:tmpl w:val="3A0E8004"/>
+    <w:lvl w:ilvl="0">
+      <w:start w:val="1"/>
+      <w:numFmt w:val="bullet"/>
+      <w:lvlText w:val=""/>
+      <w:lvlJc w:val="left"/>
+      <w:pPr>
+        <w:tabs>
+          <w:tab w:val="num" w:pos="720"/>
+        </w:tabs>
+        <w:ind w:left="720" w:hanging="360"/>
+      </w:pPr>
+      <w:rPr>
+        <w:rFonts w:ascii="Symbol" w:hAnsi="Symbol" w:hint="default"/>
+        <w:sz w:val="20"/>
+      </w:rPr>
+    </w:lvl>
+    <w:lvl w:ilvl="1" w:tentative="1">
+      <w:start w:val="1"/>
+      <w:numFmt w:val="bullet"/>
+      <w:lvlText w:val="o"/>
+      <w:lvlJc w:val="left"/>
+      <w:pPr>
+        <w:tabs>
+          <w:tab w:val="num" w:pos="1440"/>
+        </w:tabs>
+        <w:ind w:left="1440" w:hanging="360"/>
+      </w:pPr>
+      <w:rPr>
+        <w:rFonts w:ascii="Courier New" w:hAnsi="Courier New" w:hint="default"/>
+        <w:sz w:val="20"/>
+      </w:rPr>
+    </w:lvl>
+    <w:lvl w:ilvl="2" w:tentative="1">
+      <w:start w:val="1"/>
+      <w:numFmt w:val="bullet"/>
+      <w:lvlText w:val=""/>
+      <w:lvlJc w:val="left"/>
+      <w:pPr>
+        <w:tabs>
+          <w:tab w:val="num" w:pos="2160"/>
+        </w:tabs>
+        <w:ind w:left="2160" w:hanging="360"/>
+      </w:pPr>
+      <w:rPr>
+        <w:rFonts w:ascii="Wingdings" w:hAnsi="Wingdings" w:hint="default"/>
+        <w:sz w:val="20"/>
+      </w:rPr>
+    </w:lvl>
+    <w:lvl w:ilvl="3" w:tentative="1">
+      <w:start w:val="1"/>
+      <w:numFmt w:val="bullet"/>
+      <w:lvlText w:val=""/>
+      <w:lvlJc w:val="left"/>
+      <w:pPr>
+        <w:tabs>
+          <w:tab w:val="num" w:pos="2880"/>
+        </w:tabs>
+        <w:ind w:left="2880" w:hanging="360"/>
+      </w:pPr>
+      <w:rPr>
+        <w:rFonts w:ascii="Wingdings" w:hAnsi="Wingdings" w:hint="default"/>
+        <w:sz w:val="20"/>
+      </w:rPr>
+    </w:lvl>
+    <w:lvl w:ilvl="4" w:tentative="1">
+      <w:start w:val="1"/>
+      <w:numFmt w:val="bullet"/>
+      <w:lvlText w:val=""/>
+      <w:lvlJc w:val="left"/>
+      <w:pPr>
+        <w:tabs>
+          <w:tab w:val="num" w:pos="3600"/>
+        </w:tabs>
+        <w:ind w:left="3600" w:hanging="360"/>
+      </w:pPr>
+      <w:rPr>
+        <w:rFonts w:ascii="Wingdings" w:hAnsi="Wingdings" w:hint="default"/>
+        <w:sz w:val="20"/>
+      </w:rPr>
+    </w:lvl>
+    <w:lvl w:ilvl="5" w:tentative="1">
+      <w:start w:val="1"/>
+      <w:numFmt w:val="bullet"/>
+      <w:lvlText w:val=""/>
+      <w:lvlJc w:val="left"/>
+      <w:pPr>
+        <w:tabs>
+          <w:tab w:val="num" w:pos="4320"/>
+        </w:tabs>
+        <w:ind w:left="4320" w:hanging="360"/>
+      </w:pPr>
+      <w:rPr>
+        <w:rFonts w:ascii="Wingdings" w:hAnsi="Wingdings" w:hint="default"/>
+        <w:sz w:val="20"/>
+      </w:rPr>
+    </w:lvl>
+    <w:lvl w:ilvl="6" w:tentative="1">
+      <w:start w:val="1"/>
+      <w:numFmt w:val="bullet"/>
+      <w:lvlText w:val=""/>
+      <w:lvlJc w:val="left"/>
+      <w:pPr>
+        <w:tabs>
+          <w:tab w:val="num" w:pos="5040"/>
+        </w:tabs>
+        <w:ind w:left="5040" w:hanging="360"/>
+      </w:pPr>
+      <w:rPr>
+        <w:rFonts w:ascii="Wingdings" w:hAnsi="Wingdings" w:hint="default"/>
+        <w:sz w:val="20"/>
+      </w:rPr>
+    </w:lvl>
+    <w:lvl w:ilvl="7" w:tentative="1">
+      <w:start w:val="1"/>
+      <w:numFmt w:val="bullet"/>
+      <w:lvlText w:val=""/>
+      <w:lvlJc w:val="left"/>
+      <w:pPr>
+        <w:tabs>
+          <w:tab w:val="num" w:pos="5760"/>
+        </w:tabs>
+        <w:ind w:left="5760" w:hanging="360"/>
+      </w:pPr>
+      <w:rPr>
+        <w:rFonts w:ascii="Wingdings" w:hAnsi="Wingdings" w:hint="default"/>
+        <w:sz w:val="20"/>
+      </w:rPr>
+    </w:lvl>
+    <w:lvl w:ilvl="8" w:tentative="1">
+      <w:start w:val="1"/>
+      <w:numFmt w:val="bullet"/>
+      <w:lvlText w:val=""/>
+      <w:lvlJc w:val="left"/>
+      <w:pPr>
+        <w:tabs>
+          <w:tab w:val="num" w:pos="6480"/>
+        </w:tabs>
+        <w:ind w:left="6480" w:hanging="360"/>
+      </w:pPr>
+      <w:rPr>
+        <w:rFonts w:ascii="Wingdings" w:hAnsi="Wingdings" w:hint="default"/>
+        <w:sz w:val="20"/>
+      </w:rPr>
+    </w:lvl>
+  </w:abstractNum>
+  <w:abstractNum w:abstractNumId="46" w15:restartNumberingAfterBreak="0">
     <w:nsid w:val="7FA24099"/>
     <w:multiLevelType w:val="multilevel"/>
     <w:tmpl w:val="F0B88D0E"/>
@@ -15761,19 +15597,19 @@
     <w:abstractNumId w:val="13"/>
   </w:num>
   <w:num w:numId="3" w16cid:durableId="750548241">
-    <w:abstractNumId w:val="35"/>
+    <w:abstractNumId w:val="36"/>
   </w:num>
   <w:num w:numId="4" w16cid:durableId="353793">
-    <w:abstractNumId w:val="32"/>
+    <w:abstractNumId w:val="33"/>
   </w:num>
   <w:num w:numId="5" w16cid:durableId="534462508">
-    <w:abstractNumId w:val="33"/>
+    <w:abstractNumId w:val="34"/>
   </w:num>
   <w:num w:numId="6" w16cid:durableId="1507869016">
-    <w:abstractNumId w:val="37"/>
+    <w:abstractNumId w:val="39"/>
   </w:num>
   <w:num w:numId="7" w16cid:durableId="1513492468">
-    <w:abstractNumId w:val="31"/>
+    <w:abstractNumId w:val="32"/>
   </w:num>
   <w:num w:numId="8" w16cid:durableId="334067497">
     <w:abstractNumId w:val="19"/>
@@ -15782,13 +15618,13 @@
     <w:abstractNumId w:val="17"/>
   </w:num>
   <w:num w:numId="10" w16cid:durableId="2022581597">
-    <w:abstractNumId w:val="30"/>
+    <w:abstractNumId w:val="31"/>
   </w:num>
   <w:num w:numId="11" w16cid:durableId="982391681">
-    <w:abstractNumId w:val="23"/>
+    <w:abstractNumId w:val="24"/>
   </w:num>
   <w:num w:numId="12" w16cid:durableId="2138335808">
-    <w:abstractNumId w:val="25"/>
+    <w:abstractNumId w:val="26"/>
   </w:num>
   <w:num w:numId="13" w16cid:durableId="1866673686">
     <w:abstractNumId w:val="10"/>
@@ -15797,10 +15633,10 @@
     <w:abstractNumId w:val="1"/>
   </w:num>
   <w:num w:numId="15" w16cid:durableId="2051420768">
-    <w:abstractNumId w:val="27"/>
+    <w:abstractNumId w:val="28"/>
   </w:num>
   <w:num w:numId="16" w16cid:durableId="683358311">
-    <w:abstractNumId w:val="34"/>
+    <w:abstractNumId w:val="35"/>
   </w:num>
   <w:num w:numId="17" w16cid:durableId="755906899">
     <w:abstractNumId w:val="2"/>
@@ -15815,22 +15651,22 @@
     <w:abstractNumId w:val="11"/>
   </w:num>
   <w:num w:numId="21" w16cid:durableId="1792507442">
-    <w:abstractNumId w:val="29"/>
+    <w:abstractNumId w:val="30"/>
   </w:num>
   <w:num w:numId="22" w16cid:durableId="1333266010">
-    <w:abstractNumId w:val="40"/>
+    <w:abstractNumId w:val="42"/>
   </w:num>
   <w:num w:numId="23" w16cid:durableId="664209363">
     <w:abstractNumId w:val="12"/>
   </w:num>
   <w:num w:numId="24" w16cid:durableId="746466426">
-    <w:abstractNumId w:val="41"/>
+    <w:abstractNumId w:val="43"/>
   </w:num>
   <w:num w:numId="25" w16cid:durableId="244387507">
-    <w:abstractNumId w:val="42"/>
+    <w:abstractNumId w:val="44"/>
   </w:num>
   <w:num w:numId="26" w16cid:durableId="1125925508">
-    <w:abstractNumId w:val="36"/>
+    <w:abstractNumId w:val="37"/>
   </w:num>
   <w:num w:numId="27" w16cid:durableId="1902473757">
     <w:abstractNumId w:val="14"/>
@@ -15839,10 +15675,10 @@
     <w:abstractNumId w:val="0"/>
   </w:num>
   <w:num w:numId="29" w16cid:durableId="154877724">
-    <w:abstractNumId w:val="28"/>
+    <w:abstractNumId w:val="29"/>
   </w:num>
   <w:num w:numId="30" w16cid:durableId="1311210621">
-    <w:abstractNumId w:val="26"/>
+    <w:abstractNumId w:val="27"/>
   </w:num>
   <w:num w:numId="31" w16cid:durableId="1328707234">
     <w:abstractNumId w:val="5"/>
@@ -15851,10 +15687,10 @@
     <w:abstractNumId w:val="20"/>
   </w:num>
   <w:num w:numId="33" w16cid:durableId="355470437">
-    <w:abstractNumId w:val="38"/>
+    <w:abstractNumId w:val="40"/>
   </w:num>
   <w:num w:numId="34" w16cid:durableId="1283415395">
-    <w:abstractNumId w:val="21"/>
+    <w:abstractNumId w:val="22"/>
   </w:num>
   <w:num w:numId="35" w16cid:durableId="132794108">
     <w:abstractNumId w:val="16"/>
@@ -15866,7 +15702,7 @@
     <w:abstractNumId w:val="8"/>
   </w:num>
   <w:num w:numId="38" w16cid:durableId="889533531">
-    <w:abstractNumId w:val="39"/>
+    <w:abstractNumId w:val="41"/>
   </w:num>
   <w:num w:numId="39" w16cid:durableId="24990518">
     <w:abstractNumId w:val="4"/>
@@ -15878,16 +15714,16 @@
     <w:abstractNumId w:val="18"/>
   </w:num>
   <w:num w:numId="42" w16cid:durableId="473301339">
-    <w:abstractNumId w:val="22"/>
+    <w:abstractNumId w:val="23"/>
   </w:num>
   <w:num w:numId="43" w16cid:durableId="618418272">
-    <w:abstractNumId w:val="24"/>
+    <w:abstractNumId w:val="25"/>
   </w:num>
   <w:num w:numId="44" w16cid:durableId="1831167177">
-    <w:abstractNumId w:val="43"/>
+    <w:abstractNumId w:val="46"/>
   </w:num>
   <w:num w:numId="45" w16cid:durableId="252975656">
-    <w:abstractNumId w:val="32"/>
+    <w:abstractNumId w:val="33"/>
     <w:lvlOverride w:ilvl="0">
       <w:startOverride w:val="1"/>
     </w:lvlOverride>
@@ -15915,6 +15751,15 @@
     <w:lvlOverride w:ilvl="8">
       <w:startOverride w:val="1"/>
     </w:lvlOverride>
+  </w:num>
+  <w:num w:numId="46" w16cid:durableId="215435374">
+    <w:abstractNumId w:val="21"/>
+  </w:num>
+  <w:num w:numId="47" w16cid:durableId="1531722106">
+    <w:abstractNumId w:val="45"/>
+  </w:num>
+  <w:num w:numId="48" w16cid:durableId="1564832455">
+    <w:abstractNumId w:val="38"/>
   </w:num>
   <w:numIdMacAtCleanup w:val="19"/>
 </w:numbering>
@@ -17632,6 +17477,10 @@
 </file>
 
 <file path=customXml/item1.xml><?xml version="1.0" encoding="utf-8"?>
+<b:Sources xmlns:b="http://schemas.openxmlformats.org/officeDocument/2006/bibliography" xmlns="http://schemas.openxmlformats.org/officeDocument/2006/bibliography" SelectedStyle="\APA.XSL" StyleName="APA"/>
+</file>
+
+<file path=customXml/item2.xml><?xml version="1.0" encoding="utf-8"?>
 <?mso-contentType ?>
 <FormTemplates xmlns="http://schemas.microsoft.com/sharepoint/v3/contenttype/forms">
   <Display>DocumentLibraryForm</Display>
@@ -17640,19 +17489,7 @@
 </FormTemplates>
 </file>
 
-<file path=customXml/item2.xml><?xml version="1.0" encoding="utf-8"?>
-<b:Sources xmlns:b="http://schemas.openxmlformats.org/officeDocument/2006/bibliography" xmlns="http://schemas.openxmlformats.org/officeDocument/2006/bibliography" SelectedStyle="\APA.XSL" StyleName="APA"/>
-</file>
-
 <file path=customXml/item3.xml><?xml version="1.0" encoding="utf-8"?>
-<p:properties xmlns:p="http://schemas.microsoft.com/office/2006/metadata/properties" xmlns:xsi="http://www.w3.org/2001/XMLSchema-instance" xmlns:pc="http://schemas.microsoft.com/office/infopath/2007/PartnerControls">
-  <documentManagement>
-    <ReferenceId xmlns="f9f3b390-cc4e-48c6-b220-f74dc9f0acc5" xsi:nil="true"/>
-  </documentManagement>
-</p:properties>
-</file>
-
-<file path=customXml/item4.xml><?xml version="1.0" encoding="utf-8"?>
 <ct:contentTypeSchema xmlns:ct="http://schemas.microsoft.com/office/2006/metadata/contentType" xmlns:ma="http://schemas.microsoft.com/office/2006/metadata/properties/metaAttributes" ct:_="" ma:_="" ma:contentTypeName="Documento" ma:contentTypeID="0x01010092D14325BC69B1499C60982993F18EDD" ma:contentTypeVersion="1" ma:contentTypeDescription="Crie um novo documento." ma:contentTypeScope="" ma:versionID="536a970dbbbc2be596134e2315b82733">
   <xsd:schema xmlns:xsd="http://www.w3.org/2001/XMLSchema" xmlns:xs="http://www.w3.org/2001/XMLSchema" xmlns:p="http://schemas.microsoft.com/office/2006/metadata/properties" xmlns:ns2="f9f3b390-cc4e-48c6-b220-f74dc9f0acc5" targetNamespace="http://schemas.microsoft.com/office/2006/metadata/properties" ma:root="true" ma:fieldsID="5f7b1888e7226a3f7244fdf5b286dcdc" ns2:_="">
     <xsd:import namespace="f9f3b390-cc4e-48c6-b220-f74dc9f0acc5"/>
@@ -17778,7 +17615,23 @@
 </ct:contentTypeSchema>
 </file>
 
+<file path=customXml/item4.xml><?xml version="1.0" encoding="utf-8"?>
+<p:properties xmlns:p="http://schemas.microsoft.com/office/2006/metadata/properties" xmlns:xsi="http://www.w3.org/2001/XMLSchema-instance" xmlns:pc="http://schemas.microsoft.com/office/infopath/2007/PartnerControls">
+  <documentManagement>
+    <ReferenceId xmlns="f9f3b390-cc4e-48c6-b220-f74dc9f0acc5" xsi:nil="true"/>
+  </documentManagement>
+</p:properties>
+</file>
+
 <file path=customXml/itemProps1.xml><?xml version="1.0" encoding="utf-8"?>
+<ds:datastoreItem xmlns:ds="http://schemas.openxmlformats.org/officeDocument/2006/customXml" ds:itemID="{E888FA76-4361-47A3-9E1F-E2C529BBBE0A}">
+  <ds:schemaRefs>
+    <ds:schemaRef ds:uri="http://schemas.openxmlformats.org/officeDocument/2006/bibliography"/>
+  </ds:schemaRefs>
+</ds:datastoreItem>
+</file>
+
+<file path=customXml/itemProps2.xml><?xml version="1.0" encoding="utf-8"?>
 <ds:datastoreItem xmlns:ds="http://schemas.openxmlformats.org/officeDocument/2006/customXml" ds:itemID="{3A69442C-0C83-4D24-B10E-CCDDC83FA223}">
   <ds:schemaRefs>
     <ds:schemaRef ds:uri="http://schemas.microsoft.com/sharepoint/v3/contenttype/forms"/>
@@ -17786,25 +17639,7 @@
 </ds:datastoreItem>
 </file>
 
-<file path=customXml/itemProps2.xml><?xml version="1.0" encoding="utf-8"?>
-<ds:datastoreItem xmlns:ds="http://schemas.openxmlformats.org/officeDocument/2006/customXml" ds:itemID="{E888FA76-4361-47A3-9E1F-E2C529BBBE0A}">
-  <ds:schemaRefs>
-    <ds:schemaRef ds:uri="http://schemas.openxmlformats.org/officeDocument/2006/bibliography"/>
-  </ds:schemaRefs>
-</ds:datastoreItem>
-</file>
-
 <file path=customXml/itemProps3.xml><?xml version="1.0" encoding="utf-8"?>
-<ds:datastoreItem xmlns:ds="http://schemas.openxmlformats.org/officeDocument/2006/customXml" ds:itemID="{B9C3AACD-0A58-46D7-BD98-205AEFA14D1F}">
-  <ds:schemaRefs>
-    <ds:schemaRef ds:uri="http://schemas.microsoft.com/office/2006/metadata/properties"/>
-    <ds:schemaRef ds:uri="http://schemas.microsoft.com/office/infopath/2007/PartnerControls"/>
-    <ds:schemaRef ds:uri="f9f3b390-cc4e-48c6-b220-f74dc9f0acc5"/>
-  </ds:schemaRefs>
-</ds:datastoreItem>
-</file>
-
-<file path=customXml/itemProps4.xml><?xml version="1.0" encoding="utf-8"?>
 <ds:datastoreItem xmlns:ds="http://schemas.openxmlformats.org/officeDocument/2006/customXml" ds:itemID="{B9922779-B580-4CBA-AACE-0048779B239A}">
   <ds:schemaRefs>
     <ds:schemaRef ds:uri="http://schemas.microsoft.com/office/2006/metadata/contentType"/>
@@ -17820,4 +17655,14 @@
     <ds:schemaRef ds:uri="http://schemas.microsoft.com/internal/obd"/>
   </ds:schemaRefs>
 </ds:datastoreItem>
+</file>
+
+<file path=customXml/itemProps4.xml><?xml version="1.0" encoding="utf-8"?>
+<ds:datastoreItem xmlns:ds="http://schemas.openxmlformats.org/officeDocument/2006/customXml" ds:itemID="{B9C3AACD-0A58-46D7-BD98-205AEFA14D1F}">
+  <ds:schemaRefs>
+    <ds:schemaRef ds:uri="http://schemas.microsoft.com/office/2006/metadata/properties"/>
+    <ds:schemaRef ds:uri="http://schemas.microsoft.com/office/infopath/2007/PartnerControls"/>
+    <ds:schemaRef ds:uri="f9f3b390-cc4e-48c6-b220-f74dc9f0acc5"/>
+  </ds:schemaRefs>
+</ds:datastoreItem>
 </file>
</xml_diff>

<commit_message>
ajustando erro no disgrama de classe
</commit_message>
<xml_diff>
--- a/outros/Documento de Visão do Projeto/DVP E-commerce Sarajevo.docx
+++ b/outros/Documento de Visão do Projeto/DVP E-commerce Sarajevo.docx
@@ -6115,37 +6115,7 @@
           <w:sz w:val="20"/>
           <w:szCs w:val="20"/>
         </w:rPr>
-        <w:t>Figura 4.</w:t>
-      </w:r>
-      <w:r>
-        <w:rPr>
-          <w:rFonts w:ascii="Arial-BoldMT" w:hAnsi="Arial-BoldMT" w:cs="Arial-BoldMT"/>
-          <w:b/>
-          <w:bCs/>
-          <w:sz w:val="20"/>
-          <w:szCs w:val="20"/>
-        </w:rPr>
-        <w:t>3</w:t>
-      </w:r>
-      <w:r>
-        <w:rPr>
-          <w:rFonts w:ascii="Arial-BoldMT" w:hAnsi="Arial-BoldMT" w:cs="Arial-BoldMT"/>
-          <w:b/>
-          <w:bCs/>
-          <w:sz w:val="20"/>
-          <w:szCs w:val="20"/>
-        </w:rPr>
-        <w:t xml:space="preserve"> – Camada d</w:t>
-      </w:r>
-      <w:r>
-        <w:rPr>
-          <w:rFonts w:ascii="Arial-BoldMT" w:hAnsi="Arial-BoldMT" w:cs="Arial-BoldMT"/>
-          <w:b/>
-          <w:bCs/>
-          <w:sz w:val="20"/>
-          <w:szCs w:val="20"/>
-        </w:rPr>
-        <w:t>e Apresentação</w:t>
+        <w:t>Figura 4.3 – Camada de Apresentação</w:t>
       </w:r>
     </w:p>
     <w:p/>
@@ -6391,17 +6361,7 @@
           <w:sz w:val="20"/>
           <w:szCs w:val="20"/>
         </w:rPr>
-        <w:t xml:space="preserve"> – Camada d</w:t>
-      </w:r>
-      <w:r>
-        <w:rPr>
-          <w:rFonts w:ascii="Arial-BoldMT" w:hAnsi="Arial-BoldMT" w:cs="Arial-BoldMT"/>
-          <w:b/>
-          <w:bCs/>
-          <w:sz w:val="20"/>
-          <w:szCs w:val="20"/>
-        </w:rPr>
-        <w:t>e Negócios</w:t>
+        <w:t xml:space="preserve"> – Camada de Negócios</w:t>
       </w:r>
     </w:p>
     <w:p>
@@ -6481,7 +6441,7 @@
           <w:noProof/>
         </w:rPr>
         <w:drawing>
-          <wp:inline distT="0" distB="0" distL="0" distR="0" wp14:anchorId="143DB585" wp14:editId="4CDE35A4">
+          <wp:inline distT="0" distB="0" distL="0" distR="0" wp14:anchorId="143DB585" wp14:editId="130B260E">
             <wp:extent cx="5194300" cy="5946106"/>
             <wp:effectExtent l="19050" t="19050" r="25400" b="17145"/>
             <wp:docPr id="3" name="Imagem 15"/>
@@ -6554,37 +6514,7 @@
           <w:sz w:val="20"/>
           <w:szCs w:val="20"/>
         </w:rPr>
-        <w:t>Figura 4.</w:t>
-      </w:r>
-      <w:r>
-        <w:rPr>
-          <w:rFonts w:ascii="Arial-BoldMT" w:hAnsi="Arial-BoldMT" w:cs="Arial-BoldMT"/>
-          <w:b/>
-          <w:bCs/>
-          <w:sz w:val="20"/>
-          <w:szCs w:val="20"/>
-        </w:rPr>
-        <w:t>5</w:t>
-      </w:r>
-      <w:r>
-        <w:rPr>
-          <w:rFonts w:ascii="Arial-BoldMT" w:hAnsi="Arial-BoldMT" w:cs="Arial-BoldMT"/>
-          <w:b/>
-          <w:bCs/>
-          <w:sz w:val="20"/>
-          <w:szCs w:val="20"/>
-        </w:rPr>
-        <w:t xml:space="preserve"> – C</w:t>
-      </w:r>
-      <w:r>
-        <w:rPr>
-          <w:rFonts w:ascii="Arial-BoldMT" w:hAnsi="Arial-BoldMT" w:cs="Arial-BoldMT"/>
-          <w:b/>
-          <w:bCs/>
-          <w:sz w:val="20"/>
-          <w:szCs w:val="20"/>
-        </w:rPr>
-        <w:t>lasses de Controle</w:t>
+        <w:t>Figura 4.5 – Classes de Controle</w:t>
       </w:r>
     </w:p>
     <w:p/>
@@ -6677,9 +6607,9 @@
           <w:noProof/>
         </w:rPr>
         <w:drawing>
-          <wp:inline distT="0" distB="0" distL="0" distR="0" wp14:anchorId="70EC252A" wp14:editId="181FA6DD">
-            <wp:extent cx="4311663" cy="5418712"/>
-            <wp:effectExtent l="19050" t="19050" r="12700" b="10795"/>
+          <wp:inline distT="0" distB="0" distL="0" distR="0" wp14:anchorId="70EC252A" wp14:editId="47EABAC0">
+            <wp:extent cx="5219700" cy="5546365"/>
+            <wp:effectExtent l="19050" t="19050" r="19050" b="16510"/>
             <wp:docPr id="16" name="Imagem 16"/>
             <wp:cNvGraphicFramePr>
               <a:graphicFrameLocks xmlns:a="http://schemas.openxmlformats.org/drawingml/2006/main" noChangeAspect="1"/>
@@ -6694,7 +6624,7 @@
                     </pic:cNvPicPr>
                   </pic:nvPicPr>
                   <pic:blipFill>
-                    <a:blip r:embed="rId29">
+                    <a:blip r:embed="rId29" cstate="print">
                       <a:extLst>
                         <a:ext uri="{28A0092B-C50C-407E-A947-70E740481C1C}">
                           <a14:useLocalDpi xmlns:a14="http://schemas.microsoft.com/office/drawing/2010/main" val="0"/>
@@ -6708,7 +6638,7 @@
                   <pic:spPr bwMode="auto">
                     <a:xfrm>
                       <a:off x="0" y="0"/>
-                      <a:ext cx="4329545" cy="5441185"/>
+                      <a:ext cx="5228569" cy="5555789"/>
                     </a:xfrm>
                     <a:prstGeom prst="rect">
                       <a:avLst/>
@@ -6750,37 +6680,7 @@
           <w:sz w:val="20"/>
           <w:szCs w:val="20"/>
         </w:rPr>
-        <w:t>Figura 4.</w:t>
-      </w:r>
-      <w:r>
-        <w:rPr>
-          <w:rFonts w:ascii="Arial-BoldMT" w:hAnsi="Arial-BoldMT" w:cs="Arial-BoldMT"/>
-          <w:b/>
-          <w:bCs/>
-          <w:sz w:val="20"/>
-          <w:szCs w:val="20"/>
-        </w:rPr>
-        <w:t>6</w:t>
-      </w:r>
-      <w:r>
-        <w:rPr>
-          <w:rFonts w:ascii="Arial-BoldMT" w:hAnsi="Arial-BoldMT" w:cs="Arial-BoldMT"/>
-          <w:b/>
-          <w:bCs/>
-          <w:sz w:val="20"/>
-          <w:szCs w:val="20"/>
-        </w:rPr>
-        <w:t xml:space="preserve"> – Classes d</w:t>
-      </w:r>
-      <w:r>
-        <w:rPr>
-          <w:rFonts w:ascii="Arial-BoldMT" w:hAnsi="Arial-BoldMT" w:cs="Arial-BoldMT"/>
-          <w:b/>
-          <w:bCs/>
-          <w:sz w:val="20"/>
-          <w:szCs w:val="20"/>
-        </w:rPr>
-        <w:t>o Modelo</w:t>
+        <w:t>Figura 4.6 – Classes do Modelo</w:t>
       </w:r>
     </w:p>
     <w:p>
@@ -7020,37 +6920,7 @@
           <w:sz w:val="20"/>
           <w:szCs w:val="20"/>
         </w:rPr>
-        <w:t>Figura 4.</w:t>
-      </w:r>
-      <w:r>
-        <w:rPr>
-          <w:rFonts w:ascii="Arial-BoldMT" w:hAnsi="Arial-BoldMT" w:cs="Arial-BoldMT"/>
-          <w:b/>
-          <w:bCs/>
-          <w:sz w:val="20"/>
-          <w:szCs w:val="20"/>
-        </w:rPr>
-        <w:t>7</w:t>
-      </w:r>
-      <w:r>
-        <w:rPr>
-          <w:rFonts w:ascii="Arial-BoldMT" w:hAnsi="Arial-BoldMT" w:cs="Arial-BoldMT"/>
-          <w:b/>
-          <w:bCs/>
-          <w:sz w:val="20"/>
-          <w:szCs w:val="20"/>
-        </w:rPr>
-        <w:t xml:space="preserve"> – Camada de </w:t>
-      </w:r>
-      <w:r>
-        <w:rPr>
-          <w:rFonts w:ascii="Arial-BoldMT" w:hAnsi="Arial-BoldMT" w:cs="Arial-BoldMT"/>
-          <w:b/>
-          <w:bCs/>
-          <w:sz w:val="20"/>
-          <w:szCs w:val="20"/>
-        </w:rPr>
-        <w:t>Persistência</w:t>
+        <w:t>Figura 4.7 – Camada de Persistência</w:t>
       </w:r>
     </w:p>
     <w:p>
@@ -17411,6 +17281,7 @@
   <w:style w:type="character" w:default="1" w:styleId="Fontepargpadro">
     <w:name w:val="Default Paragraph Font"/>
     <w:uiPriority w:val="1"/>
+    <w:semiHidden/>
     <w:unhideWhenUsed/>
   </w:style>
   <w:style w:type="table" w:default="1" w:styleId="Tabelanormal">
@@ -18565,10 +18436,6 @@
 </file>
 
 <file path=customXml/item1.xml><?xml version="1.0" encoding="utf-8"?>
-<b:Sources xmlns:b="http://schemas.openxmlformats.org/officeDocument/2006/bibliography" xmlns="http://schemas.openxmlformats.org/officeDocument/2006/bibliography" SelectedStyle="\APA.XSL" StyleName="APA"/>
-</file>
-
-<file path=customXml/item2.xml><?xml version="1.0" encoding="utf-8"?>
 <?mso-contentType ?>
 <FormTemplates xmlns="http://schemas.microsoft.com/sharepoint/v3/contenttype/forms">
   <Display>DocumentLibraryForm</Display>
@@ -18577,7 +18444,19 @@
 </FormTemplates>
 </file>
 
+<file path=customXml/item2.xml><?xml version="1.0" encoding="utf-8"?>
+<b:Sources xmlns:b="http://schemas.openxmlformats.org/officeDocument/2006/bibliography" xmlns="http://schemas.openxmlformats.org/officeDocument/2006/bibliography" SelectedStyle="\APA.XSL" StyleName="APA"/>
+</file>
+
 <file path=customXml/item3.xml><?xml version="1.0" encoding="utf-8"?>
+<p:properties xmlns:p="http://schemas.microsoft.com/office/2006/metadata/properties" xmlns:xsi="http://www.w3.org/2001/XMLSchema-instance" xmlns:pc="http://schemas.microsoft.com/office/infopath/2007/PartnerControls">
+  <documentManagement>
+    <ReferenceId xmlns="f9f3b390-cc4e-48c6-b220-f74dc9f0acc5" xsi:nil="true"/>
+  </documentManagement>
+</p:properties>
+</file>
+
+<file path=customXml/item4.xml><?xml version="1.0" encoding="utf-8"?>
 <ct:contentTypeSchema xmlns:ct="http://schemas.microsoft.com/office/2006/metadata/contentType" xmlns:ma="http://schemas.microsoft.com/office/2006/metadata/properties/metaAttributes" ct:_="" ma:_="" ma:contentTypeName="Documento" ma:contentTypeID="0x01010092D14325BC69B1499C60982993F18EDD" ma:contentTypeVersion="1" ma:contentTypeDescription="Crie um novo documento." ma:contentTypeScope="" ma:versionID="536a970dbbbc2be596134e2315b82733">
   <xsd:schema xmlns:xsd="http://www.w3.org/2001/XMLSchema" xmlns:xs="http://www.w3.org/2001/XMLSchema" xmlns:p="http://schemas.microsoft.com/office/2006/metadata/properties" xmlns:ns2="f9f3b390-cc4e-48c6-b220-f74dc9f0acc5" targetNamespace="http://schemas.microsoft.com/office/2006/metadata/properties" ma:root="true" ma:fieldsID="5f7b1888e7226a3f7244fdf5b286dcdc" ns2:_="">
     <xsd:import namespace="f9f3b390-cc4e-48c6-b220-f74dc9f0acc5"/>
@@ -18703,15 +18582,15 @@
 </ct:contentTypeSchema>
 </file>
 
-<file path=customXml/item4.xml><?xml version="1.0" encoding="utf-8"?>
-<p:properties xmlns:p="http://schemas.microsoft.com/office/2006/metadata/properties" xmlns:xsi="http://www.w3.org/2001/XMLSchema-instance" xmlns:pc="http://schemas.microsoft.com/office/infopath/2007/PartnerControls">
-  <documentManagement>
-    <ReferenceId xmlns="f9f3b390-cc4e-48c6-b220-f74dc9f0acc5" xsi:nil="true"/>
-  </documentManagement>
-</p:properties>
+<file path=customXml/itemProps1.xml><?xml version="1.0" encoding="utf-8"?>
+<ds:datastoreItem xmlns:ds="http://schemas.openxmlformats.org/officeDocument/2006/customXml" ds:itemID="{3A69442C-0C83-4D24-B10E-CCDDC83FA223}">
+  <ds:schemaRefs>
+    <ds:schemaRef ds:uri="http://schemas.microsoft.com/sharepoint/v3/contenttype/forms"/>
+  </ds:schemaRefs>
+</ds:datastoreItem>
 </file>
 
-<file path=customXml/itemProps1.xml><?xml version="1.0" encoding="utf-8"?>
+<file path=customXml/itemProps2.xml><?xml version="1.0" encoding="utf-8"?>
 <ds:datastoreItem xmlns:ds="http://schemas.openxmlformats.org/officeDocument/2006/customXml" ds:itemID="{E888FA76-4361-47A3-9E1F-E2C529BBBE0A}">
   <ds:schemaRefs>
     <ds:schemaRef ds:uri="http://schemas.openxmlformats.org/officeDocument/2006/bibliography"/>
@@ -18719,15 +18598,17 @@
 </ds:datastoreItem>
 </file>
 
-<file path=customXml/itemProps2.xml><?xml version="1.0" encoding="utf-8"?>
-<ds:datastoreItem xmlns:ds="http://schemas.openxmlformats.org/officeDocument/2006/customXml" ds:itemID="{3A69442C-0C83-4D24-B10E-CCDDC83FA223}">
+<file path=customXml/itemProps3.xml><?xml version="1.0" encoding="utf-8"?>
+<ds:datastoreItem xmlns:ds="http://schemas.openxmlformats.org/officeDocument/2006/customXml" ds:itemID="{B9C3AACD-0A58-46D7-BD98-205AEFA14D1F}">
   <ds:schemaRefs>
-    <ds:schemaRef ds:uri="http://schemas.microsoft.com/sharepoint/v3/contenttype/forms"/>
+    <ds:schemaRef ds:uri="http://schemas.microsoft.com/office/2006/metadata/properties"/>
+    <ds:schemaRef ds:uri="http://schemas.microsoft.com/office/infopath/2007/PartnerControls"/>
+    <ds:schemaRef ds:uri="f9f3b390-cc4e-48c6-b220-f74dc9f0acc5"/>
   </ds:schemaRefs>
 </ds:datastoreItem>
 </file>
 
-<file path=customXml/itemProps3.xml><?xml version="1.0" encoding="utf-8"?>
+<file path=customXml/itemProps4.xml><?xml version="1.0" encoding="utf-8"?>
 <ds:datastoreItem xmlns:ds="http://schemas.openxmlformats.org/officeDocument/2006/customXml" ds:itemID="{B9922779-B580-4CBA-AACE-0048779B239A}">
   <ds:schemaRefs>
     <ds:schemaRef ds:uri="http://schemas.microsoft.com/office/2006/metadata/contentType"/>
@@ -18743,14 +18624,4 @@
     <ds:schemaRef ds:uri="http://schemas.microsoft.com/internal/obd"/>
   </ds:schemaRefs>
 </ds:datastoreItem>
-</file>
-
-<file path=customXml/itemProps4.xml><?xml version="1.0" encoding="utf-8"?>
-<ds:datastoreItem xmlns:ds="http://schemas.openxmlformats.org/officeDocument/2006/customXml" ds:itemID="{B9C3AACD-0A58-46D7-BD98-205AEFA14D1F}">
-  <ds:schemaRefs>
-    <ds:schemaRef ds:uri="http://schemas.microsoft.com/office/2006/metadata/properties"/>
-    <ds:schemaRef ds:uri="http://schemas.microsoft.com/office/infopath/2007/PartnerControls"/>
-    <ds:schemaRef ds:uri="f9f3b390-cc4e-48c6-b220-f74dc9f0acc5"/>
-  </ds:schemaRefs>
-</ds:datastoreItem>
 </file>
</xml_diff>

<commit_message>
fazendo diagramas de sequencia
</commit_message>
<xml_diff>
--- a/outros/Documento de Visão do Projeto/DVP E-commerce Sarajevo.docx
+++ b/outros/Documento de Visão do Projeto/DVP E-commerce Sarajevo.docx
@@ -6441,7 +6441,7 @@
           <w:noProof/>
         </w:rPr>
         <w:drawing>
-          <wp:inline distT="0" distB="0" distL="0" distR="0" wp14:anchorId="143DB585" wp14:editId="130B260E">
+          <wp:inline distT="0" distB="0" distL="0" distR="0" wp14:anchorId="143DB585" wp14:editId="147B6B61">
             <wp:extent cx="5194300" cy="5946106"/>
             <wp:effectExtent l="19050" t="19050" r="25400" b="17145"/>
             <wp:docPr id="3" name="Imagem 15"/>
@@ -6607,7 +6607,7 @@
           <w:noProof/>
         </w:rPr>
         <w:drawing>
-          <wp:inline distT="0" distB="0" distL="0" distR="0" wp14:anchorId="70EC252A" wp14:editId="47EABAC0">
+          <wp:inline distT="0" distB="0" distL="0" distR="0" wp14:anchorId="70EC252A" wp14:editId="5431C5BB">
             <wp:extent cx="5219700" cy="5546365"/>
             <wp:effectExtent l="19050" t="19050" r="19050" b="16510"/>
             <wp:docPr id="16" name="Imagem 16"/>
@@ -6935,11 +6935,40 @@
     </w:p>
     <w:p>
       <w:pPr>
+        <w:rPr>
+          <w:rFonts w:cs="Times New Roman"/>
+          <w:b/>
+          <w:sz w:val="24"/>
+          <w:szCs w:val="24"/>
+        </w:rPr>
+      </w:pPr>
+      <w:r>
+        <w:rPr>
+          <w:szCs w:val="24"/>
+        </w:rPr>
+        <w:br w:type="page"/>
+      </w:r>
+    </w:p>
+    <w:p>
+      <w:pPr>
         <w:pStyle w:val="PSDS-MarcadoresNivel2"/>
         <w:numPr>
           <w:ilvl w:val="2"/>
           <w:numId w:val="4"/>
         </w:numPr>
+      </w:pPr>
+      <w:r>
+        <w:lastRenderedPageBreak/>
+        <w:t>Realização de Casos de Uso Significativos</w:t>
+      </w:r>
+    </w:p>
+    <w:p>
+      <w:pPr>
+        <w:pStyle w:val="PSDS-MarcadoresNivel2"/>
+        <w:numPr>
+          <w:ilvl w:val="3"/>
+          <w:numId w:val="4"/>
+        </w:numPr>
         <w:rPr>
           <w:szCs w:val="24"/>
         </w:rPr>
@@ -6948,30 +6977,44 @@
         <w:rPr>
           <w:szCs w:val="24"/>
         </w:rPr>
-        <w:t>Realização de Casos de Uso Significativos</w:t>
-      </w:r>
-    </w:p>
-    <w:p>
-      <w:pPr>
+        <w:t>Manter Catálogo de Livros</w:t>
+      </w:r>
+    </w:p>
+    <w:p>
+      <w:pPr>
+        <w:pStyle w:val="PSDS-MarcadoresNivel2"/>
+        <w:numPr>
+          <w:ilvl w:val="0"/>
+          <w:numId w:val="0"/>
+        </w:numPr>
+        <w:ind w:left="1728"/>
         <w:rPr>
           <w:szCs w:val="24"/>
         </w:rPr>
       </w:pPr>
-      <w:r>
-        <w:tab/>
-      </w:r>
-    </w:p>
-    <w:p>
+    </w:p>
+    <w:p>
+      <w:pPr>
+        <w:pStyle w:val="PSDS-MarcadoresNivel2"/>
+        <w:numPr>
+          <w:ilvl w:val="0"/>
+          <w:numId w:val="0"/>
+        </w:numPr>
+        <w:jc w:val="center"/>
+        <w:rPr>
+          <w:szCs w:val="24"/>
+        </w:rPr>
+      </w:pPr>
       <w:r>
         <w:rPr>
           <w:noProof/>
-        </w:rPr>
-        <w:lastRenderedPageBreak/>
+          <w:szCs w:val="24"/>
+        </w:rPr>
         <w:drawing>
-          <wp:inline distT="0" distB="0" distL="0" distR="0" wp14:anchorId="140F5083" wp14:editId="2A907B79">
-            <wp:extent cx="6838950" cy="2638425"/>
-            <wp:effectExtent l="19050" t="0" r="0" b="0"/>
-            <wp:docPr id="18" name="Imagem 18"/>
+          <wp:inline distT="0" distB="0" distL="0" distR="0" wp14:anchorId="33EA1964" wp14:editId="2864FC83">
+            <wp:extent cx="5970512" cy="4714875"/>
+            <wp:effectExtent l="19050" t="19050" r="11430" b="9525"/>
+            <wp:docPr id="312435349" name="Imagem 1"/>
             <wp:cNvGraphicFramePr>
               <a:graphicFrameLocks xmlns:a="http://schemas.openxmlformats.org/drawingml/2006/main" noChangeAspect="1"/>
             </wp:cNvGraphicFramePr>
@@ -6979,13 +7022,19 @@
               <a:graphicData uri="http://schemas.openxmlformats.org/drawingml/2006/picture">
                 <pic:pic xmlns:pic="http://schemas.openxmlformats.org/drawingml/2006/picture">
                   <pic:nvPicPr>
-                    <pic:cNvPr id="0" name="Picture 18"/>
+                    <pic:cNvPr id="0" name="Picture 1"/>
                     <pic:cNvPicPr>
                       <a:picLocks noChangeAspect="1" noChangeArrowheads="1"/>
                     </pic:cNvPicPr>
                   </pic:nvPicPr>
                   <pic:blipFill>
-                    <a:blip r:embed="rId31" cstate="print"/>
+                    <a:blip r:embed="rId31">
+                      <a:extLst>
+                        <a:ext uri="{28A0092B-C50C-407E-A947-70E740481C1C}">
+                          <a14:useLocalDpi xmlns:a14="http://schemas.microsoft.com/office/drawing/2010/main" val="0"/>
+                        </a:ext>
+                      </a:extLst>
+                    </a:blip>
                     <a:srcRect/>
                     <a:stretch>
                       <a:fillRect/>
@@ -6994,17 +7043,16 @@
                   <pic:spPr bwMode="auto">
                     <a:xfrm>
                       <a:off x="0" y="0"/>
-                      <a:ext cx="6838950" cy="2638425"/>
+                      <a:ext cx="5990028" cy="4730286"/>
                     </a:xfrm>
                     <a:prstGeom prst="rect">
                       <a:avLst/>
                     </a:prstGeom>
                     <a:noFill/>
-                    <a:ln w="9525">
-                      <a:noFill/>
-                      <a:miter lim="800000"/>
-                      <a:headEnd/>
-                      <a:tailEnd/>
+                    <a:ln>
+                      <a:solidFill>
+                        <a:schemeClr val="tx1"/>
+                      </a:solidFill>
                     </a:ln>
                   </pic:spPr>
                 </pic:pic>
@@ -7014,24 +7062,493 @@
         </w:drawing>
       </w:r>
     </w:p>
-    <w:p/>
-    <w:p/>
-    <w:p/>
-    <w:p/>
-    <w:p/>
+    <w:p>
+      <w:pPr>
+        <w:ind w:firstLine="360"/>
+        <w:jc w:val="center"/>
+        <w:rPr>
+          <w:rFonts w:ascii="Arial-BoldMT" w:hAnsi="Arial-BoldMT" w:cs="Arial-BoldMT"/>
+          <w:b/>
+          <w:bCs/>
+          <w:sz w:val="20"/>
+          <w:szCs w:val="20"/>
+        </w:rPr>
+      </w:pPr>
+      <w:r>
+        <w:rPr>
+          <w:rFonts w:ascii="Arial-BoldMT" w:hAnsi="Arial-BoldMT" w:cs="Arial-BoldMT"/>
+          <w:b/>
+          <w:bCs/>
+          <w:sz w:val="20"/>
+          <w:szCs w:val="20"/>
+        </w:rPr>
+        <w:t xml:space="preserve">Figura </w:t>
+      </w:r>
+      <w:r>
+        <w:rPr>
+          <w:rFonts w:ascii="Arial-BoldMT" w:hAnsi="Arial-BoldMT" w:cs="Arial-BoldMT"/>
+          <w:b/>
+          <w:bCs/>
+          <w:sz w:val="20"/>
+          <w:szCs w:val="20"/>
+        </w:rPr>
+        <w:t>5</w:t>
+      </w:r>
+      <w:r>
+        <w:rPr>
+          <w:rFonts w:ascii="Arial-BoldMT" w:hAnsi="Arial-BoldMT" w:cs="Arial-BoldMT"/>
+          <w:b/>
+          <w:bCs/>
+          <w:sz w:val="20"/>
+          <w:szCs w:val="20"/>
+        </w:rPr>
+        <w:t>.</w:t>
+      </w:r>
+      <w:r>
+        <w:rPr>
+          <w:rFonts w:ascii="Arial-BoldMT" w:hAnsi="Arial-BoldMT" w:cs="Arial-BoldMT"/>
+          <w:b/>
+          <w:bCs/>
+          <w:sz w:val="20"/>
+          <w:szCs w:val="20"/>
+        </w:rPr>
+        <w:t>1</w:t>
+      </w:r>
+      <w:r>
+        <w:rPr>
+          <w:rFonts w:ascii="Arial-BoldMT" w:hAnsi="Arial-BoldMT" w:cs="Arial-BoldMT"/>
+          <w:b/>
+          <w:bCs/>
+          <w:sz w:val="20"/>
+          <w:szCs w:val="20"/>
+        </w:rPr>
+        <w:t xml:space="preserve"> – </w:t>
+      </w:r>
+      <w:r>
+        <w:rPr>
+          <w:rFonts w:ascii="Arial-BoldMT" w:hAnsi="Arial-BoldMT" w:cs="Arial-BoldMT"/>
+          <w:b/>
+          <w:bCs/>
+          <w:sz w:val="20"/>
+          <w:szCs w:val="20"/>
+        </w:rPr>
+        <w:t>Diagrama de Sequência Manter Catálogo de Livros</w:t>
+      </w:r>
+    </w:p>
+    <w:p>
+      <w:pPr>
+        <w:pStyle w:val="PSDS-MarcadoresNivel2"/>
+        <w:numPr>
+          <w:ilvl w:val="0"/>
+          <w:numId w:val="0"/>
+        </w:numPr>
+        <w:ind w:left="1728"/>
+        <w:rPr>
+          <w:szCs w:val="24"/>
+        </w:rPr>
+      </w:pPr>
+    </w:p>
+    <w:p>
+      <w:pPr>
+        <w:rPr>
+          <w:rFonts w:cs="Times New Roman"/>
+          <w:b/>
+          <w:sz w:val="24"/>
+          <w:szCs w:val="24"/>
+        </w:rPr>
+      </w:pPr>
+      <w:r>
+        <w:rPr>
+          <w:szCs w:val="24"/>
+        </w:rPr>
+        <w:br w:type="page"/>
+      </w:r>
+    </w:p>
+    <w:p>
+      <w:pPr>
+        <w:pStyle w:val="PSDS-MarcadoresNivel2"/>
+        <w:numPr>
+          <w:ilvl w:val="3"/>
+          <w:numId w:val="4"/>
+        </w:numPr>
+        <w:rPr>
+          <w:szCs w:val="24"/>
+        </w:rPr>
+      </w:pPr>
+      <w:r>
+        <w:rPr>
+          <w:szCs w:val="24"/>
+        </w:rPr>
+        <w:lastRenderedPageBreak/>
+        <w:t>Realizar Pedido</w:t>
+      </w:r>
+    </w:p>
+    <w:p>
+      <w:pPr>
+        <w:pStyle w:val="PSDS-MarcadoresNivel2"/>
+        <w:numPr>
+          <w:ilvl w:val="0"/>
+          <w:numId w:val="0"/>
+        </w:numPr>
+        <w:ind w:left="1728"/>
+        <w:rPr>
+          <w:szCs w:val="24"/>
+        </w:rPr>
+      </w:pPr>
+    </w:p>
+    <w:p>
+      <w:pPr>
+        <w:pStyle w:val="PSDS-MarcadoresNivel2"/>
+        <w:numPr>
+          <w:ilvl w:val="0"/>
+          <w:numId w:val="0"/>
+        </w:numPr>
+        <w:jc w:val="center"/>
+        <w:rPr>
+          <w:szCs w:val="24"/>
+        </w:rPr>
+      </w:pPr>
+      <w:r>
+        <w:rPr>
+          <w:noProof/>
+          <w:szCs w:val="24"/>
+        </w:rPr>
+        <w:drawing>
+          <wp:inline distT="0" distB="0" distL="0" distR="0" wp14:anchorId="48E96533" wp14:editId="35EC2F69">
+            <wp:extent cx="6067425" cy="4087261"/>
+            <wp:effectExtent l="19050" t="19050" r="9525" b="27940"/>
+            <wp:docPr id="139485923" name="Imagem 2"/>
+            <wp:cNvGraphicFramePr>
+              <a:graphicFrameLocks xmlns:a="http://schemas.openxmlformats.org/drawingml/2006/main" noChangeAspect="1"/>
+            </wp:cNvGraphicFramePr>
+            <a:graphic xmlns:a="http://schemas.openxmlformats.org/drawingml/2006/main">
+              <a:graphicData uri="http://schemas.openxmlformats.org/drawingml/2006/picture">
+                <pic:pic xmlns:pic="http://schemas.openxmlformats.org/drawingml/2006/picture">
+                  <pic:nvPicPr>
+                    <pic:cNvPr id="0" name="Picture 2"/>
+                    <pic:cNvPicPr>
+                      <a:picLocks noChangeAspect="1" noChangeArrowheads="1"/>
+                    </pic:cNvPicPr>
+                  </pic:nvPicPr>
+                  <pic:blipFill>
+                    <a:blip r:embed="rId32">
+                      <a:extLst>
+                        <a:ext uri="{28A0092B-C50C-407E-A947-70E740481C1C}">
+                          <a14:useLocalDpi xmlns:a14="http://schemas.microsoft.com/office/drawing/2010/main" val="0"/>
+                        </a:ext>
+                      </a:extLst>
+                    </a:blip>
+                    <a:srcRect/>
+                    <a:stretch>
+                      <a:fillRect/>
+                    </a:stretch>
+                  </pic:blipFill>
+                  <pic:spPr bwMode="auto">
+                    <a:xfrm>
+                      <a:off x="0" y="0"/>
+                      <a:ext cx="6082053" cy="4097115"/>
+                    </a:xfrm>
+                    <a:prstGeom prst="rect">
+                      <a:avLst/>
+                    </a:prstGeom>
+                    <a:noFill/>
+                    <a:ln>
+                      <a:solidFill>
+                        <a:schemeClr val="tx1"/>
+                      </a:solidFill>
+                    </a:ln>
+                  </pic:spPr>
+                </pic:pic>
+              </a:graphicData>
+            </a:graphic>
+          </wp:inline>
+        </w:drawing>
+      </w:r>
+    </w:p>
+    <w:p>
+      <w:pPr>
+        <w:ind w:firstLine="360"/>
+        <w:jc w:val="center"/>
+        <w:rPr>
+          <w:rFonts w:ascii="Arial-BoldMT" w:hAnsi="Arial-BoldMT" w:cs="Arial-BoldMT"/>
+          <w:b/>
+          <w:bCs/>
+          <w:sz w:val="20"/>
+          <w:szCs w:val="20"/>
+        </w:rPr>
+      </w:pPr>
+      <w:r>
+        <w:rPr>
+          <w:rFonts w:ascii="Arial-BoldMT" w:hAnsi="Arial-BoldMT" w:cs="Arial-BoldMT"/>
+          <w:b/>
+          <w:bCs/>
+          <w:sz w:val="20"/>
+          <w:szCs w:val="20"/>
+        </w:rPr>
+        <w:t xml:space="preserve">Figura </w:t>
+      </w:r>
+      <w:r>
+        <w:rPr>
+          <w:rFonts w:ascii="Arial-BoldMT" w:hAnsi="Arial-BoldMT" w:cs="Arial-BoldMT"/>
+          <w:b/>
+          <w:bCs/>
+          <w:sz w:val="20"/>
+          <w:szCs w:val="20"/>
+        </w:rPr>
+        <w:t>5</w:t>
+      </w:r>
+      <w:r>
+        <w:rPr>
+          <w:rFonts w:ascii="Arial-BoldMT" w:hAnsi="Arial-BoldMT" w:cs="Arial-BoldMT"/>
+          <w:b/>
+          <w:bCs/>
+          <w:sz w:val="20"/>
+          <w:szCs w:val="20"/>
+        </w:rPr>
+        <w:t>.</w:t>
+      </w:r>
+      <w:r>
+        <w:rPr>
+          <w:rFonts w:ascii="Arial-BoldMT" w:hAnsi="Arial-BoldMT" w:cs="Arial-BoldMT"/>
+          <w:b/>
+          <w:bCs/>
+          <w:sz w:val="20"/>
+          <w:szCs w:val="20"/>
+        </w:rPr>
+        <w:t>2</w:t>
+      </w:r>
+      <w:r>
+        <w:rPr>
+          <w:rFonts w:ascii="Arial-BoldMT" w:hAnsi="Arial-BoldMT" w:cs="Arial-BoldMT"/>
+          <w:b/>
+          <w:bCs/>
+          <w:sz w:val="20"/>
+          <w:szCs w:val="20"/>
+        </w:rPr>
+        <w:t xml:space="preserve"> – Diagrama de Sequência </w:t>
+      </w:r>
+      <w:r>
+        <w:rPr>
+          <w:rFonts w:ascii="Arial-BoldMT" w:hAnsi="Arial-BoldMT" w:cs="Arial-BoldMT"/>
+          <w:b/>
+          <w:bCs/>
+          <w:sz w:val="20"/>
+          <w:szCs w:val="20"/>
+        </w:rPr>
+        <w:t>Realizar Pedido</w:t>
+      </w:r>
+    </w:p>
+    <w:p>
+      <w:pPr>
+        <w:ind w:firstLine="360"/>
+        <w:jc w:val="center"/>
+        <w:rPr>
+          <w:rFonts w:ascii="Arial-BoldMT" w:hAnsi="Arial-BoldMT" w:cs="Arial-BoldMT"/>
+          <w:b/>
+          <w:bCs/>
+          <w:sz w:val="20"/>
+          <w:szCs w:val="20"/>
+        </w:rPr>
+      </w:pPr>
+    </w:p>
+    <w:p>
+      <w:pPr>
+        <w:rPr>
+          <w:rFonts w:cs="Times New Roman"/>
+          <w:b/>
+          <w:sz w:val="24"/>
+          <w:szCs w:val="24"/>
+        </w:rPr>
+      </w:pPr>
+      <w:r>
+        <w:rPr>
+          <w:szCs w:val="24"/>
+        </w:rPr>
+        <w:br w:type="page"/>
+      </w:r>
+    </w:p>
+    <w:p>
+      <w:pPr>
+        <w:pStyle w:val="PSDS-MarcadoresNivel2"/>
+        <w:numPr>
+          <w:ilvl w:val="3"/>
+          <w:numId w:val="4"/>
+        </w:numPr>
+        <w:rPr>
+          <w:szCs w:val="24"/>
+        </w:rPr>
+      </w:pPr>
+      <w:r>
+        <w:rPr>
+          <w:szCs w:val="24"/>
+        </w:rPr>
+        <w:lastRenderedPageBreak/>
+        <w:t>Histórico Pedidos</w:t>
+      </w:r>
+    </w:p>
+    <w:p>
+      <w:pPr>
+        <w:jc w:val="center"/>
+        <w:rPr>
+          <w:szCs w:val="24"/>
+        </w:rPr>
+      </w:pPr>
+      <w:r>
+        <w:rPr>
+          <w:noProof/>
+        </w:rPr>
+        <w:drawing>
+          <wp:inline distT="0" distB="0" distL="0" distR="0" wp14:anchorId="68F5D952" wp14:editId="678AFA53">
+            <wp:extent cx="5114925" cy="4217320"/>
+            <wp:effectExtent l="19050" t="19050" r="9525" b="12065"/>
+            <wp:docPr id="454677141" name="Imagem 3"/>
+            <wp:cNvGraphicFramePr>
+              <a:graphicFrameLocks xmlns:a="http://schemas.openxmlformats.org/drawingml/2006/main" noChangeAspect="1"/>
+            </wp:cNvGraphicFramePr>
+            <a:graphic xmlns:a="http://schemas.openxmlformats.org/drawingml/2006/main">
+              <a:graphicData uri="http://schemas.openxmlformats.org/drawingml/2006/picture">
+                <pic:pic xmlns:pic="http://schemas.openxmlformats.org/drawingml/2006/picture">
+                  <pic:nvPicPr>
+                    <pic:cNvPr id="0" name="Picture 3"/>
+                    <pic:cNvPicPr>
+                      <a:picLocks noChangeAspect="1" noChangeArrowheads="1"/>
+                    </pic:cNvPicPr>
+                  </pic:nvPicPr>
+                  <pic:blipFill>
+                    <a:blip r:embed="rId33">
+                      <a:extLst>
+                        <a:ext uri="{28A0092B-C50C-407E-A947-70E740481C1C}">
+                          <a14:useLocalDpi xmlns:a14="http://schemas.microsoft.com/office/drawing/2010/main" val="0"/>
+                        </a:ext>
+                      </a:extLst>
+                    </a:blip>
+                    <a:srcRect/>
+                    <a:stretch>
+                      <a:fillRect/>
+                    </a:stretch>
+                  </pic:blipFill>
+                  <pic:spPr bwMode="auto">
+                    <a:xfrm>
+                      <a:off x="0" y="0"/>
+                      <a:ext cx="5131188" cy="4230729"/>
+                    </a:xfrm>
+                    <a:prstGeom prst="rect">
+                      <a:avLst/>
+                    </a:prstGeom>
+                    <a:noFill/>
+                    <a:ln>
+                      <a:solidFill>
+                        <a:schemeClr val="tx1"/>
+                      </a:solidFill>
+                    </a:ln>
+                  </pic:spPr>
+                </pic:pic>
+              </a:graphicData>
+            </a:graphic>
+          </wp:inline>
+        </w:drawing>
+      </w:r>
+    </w:p>
+    <w:p>
+      <w:pPr>
+        <w:ind w:firstLine="360"/>
+        <w:jc w:val="center"/>
+        <w:rPr>
+          <w:rFonts w:ascii="Arial-BoldMT" w:hAnsi="Arial-BoldMT" w:cs="Arial-BoldMT"/>
+          <w:b/>
+          <w:bCs/>
+          <w:sz w:val="20"/>
+          <w:szCs w:val="20"/>
+        </w:rPr>
+      </w:pPr>
+      <w:r>
+        <w:rPr>
+          <w:rFonts w:ascii="Arial-BoldMT" w:hAnsi="Arial-BoldMT" w:cs="Arial-BoldMT"/>
+          <w:b/>
+          <w:bCs/>
+          <w:sz w:val="20"/>
+          <w:szCs w:val="20"/>
+        </w:rPr>
+        <w:t xml:space="preserve">Figura </w:t>
+      </w:r>
+      <w:r>
+        <w:rPr>
+          <w:rFonts w:ascii="Arial-BoldMT" w:hAnsi="Arial-BoldMT" w:cs="Arial-BoldMT"/>
+          <w:b/>
+          <w:bCs/>
+          <w:sz w:val="20"/>
+          <w:szCs w:val="20"/>
+        </w:rPr>
+        <w:t>5</w:t>
+      </w:r>
+      <w:r>
+        <w:rPr>
+          <w:rFonts w:ascii="Arial-BoldMT" w:hAnsi="Arial-BoldMT" w:cs="Arial-BoldMT"/>
+          <w:b/>
+          <w:bCs/>
+          <w:sz w:val="20"/>
+          <w:szCs w:val="20"/>
+        </w:rPr>
+        <w:t>.</w:t>
+      </w:r>
+      <w:r>
+        <w:rPr>
+          <w:rFonts w:ascii="Arial-BoldMT" w:hAnsi="Arial-BoldMT" w:cs="Arial-BoldMT"/>
+          <w:b/>
+          <w:bCs/>
+          <w:sz w:val="20"/>
+          <w:szCs w:val="20"/>
+        </w:rPr>
+        <w:t>3</w:t>
+      </w:r>
+      <w:r>
+        <w:rPr>
+          <w:rFonts w:ascii="Arial-BoldMT" w:hAnsi="Arial-BoldMT" w:cs="Arial-BoldMT"/>
+          <w:b/>
+          <w:bCs/>
+          <w:sz w:val="20"/>
+          <w:szCs w:val="20"/>
+        </w:rPr>
+        <w:t xml:space="preserve"> – Diagrama de Sequência</w:t>
+      </w:r>
+      <w:r>
+        <w:rPr>
+          <w:rFonts w:ascii="Arial-BoldMT" w:hAnsi="Arial-BoldMT" w:cs="Arial-BoldMT"/>
+          <w:b/>
+          <w:bCs/>
+          <w:sz w:val="20"/>
+          <w:szCs w:val="20"/>
+        </w:rPr>
+        <w:t xml:space="preserve"> Histórico Pedidos</w:t>
+      </w:r>
+    </w:p>
     <w:p>
       <w:bookmarkStart w:id="61" w:name="_Toc482583597"/>
       <w:bookmarkStart w:id="62" w:name="_Toc517092968"/>
     </w:p>
     <w:p>
       <w:pPr>
-        <w:pStyle w:val="PSDS-Marcadores"/>
+        <w:rPr>
+          <w:rFonts w:cs="Times New Roman"/>
+          <w:b/>
+          <w:sz w:val="24"/>
+          <w:szCs w:val="20"/>
+        </w:rPr>
       </w:pPr>
       <w:bookmarkStart w:id="63" w:name="_Toc177443817"/>
       <w:bookmarkStart w:id="64" w:name="_Toc482605984"/>
       <w:bookmarkStart w:id="65" w:name="_Toc19581830"/>
       <w:bookmarkStart w:id="66" w:name="_Toc19584277"/>
       <w:r>
+        <w:br w:type="page"/>
+      </w:r>
+    </w:p>
+    <w:p>
+      <w:pPr>
+        <w:pStyle w:val="PSDS-Marcadores"/>
+      </w:pPr>
+      <w:r>
+        <w:lastRenderedPageBreak/>
         <w:t>Visão de Implantação</w:t>
       </w:r>
       <w:bookmarkEnd w:id="63"/>
@@ -7072,7 +7589,6 @@
         <w:rPr>
           <w:noProof/>
         </w:rPr>
-        <w:lastRenderedPageBreak/>
         <w:drawing>
           <wp:inline distT="0" distB="0" distL="0" distR="0" wp14:anchorId="03DD882F" wp14:editId="64BE2187">
             <wp:extent cx="4290695" cy="4187190"/>
@@ -7091,7 +7607,7 @@
                     </pic:cNvPicPr>
                   </pic:nvPicPr>
                   <pic:blipFill>
-                    <a:blip r:embed="rId32" cstate="print"/>
+                    <a:blip r:embed="rId34" cstate="print"/>
                     <a:srcRect/>
                     <a:stretch>
                       <a:fillRect/>
@@ -7282,6 +7798,7 @@
         <w:jc w:val="both"/>
       </w:pPr>
       <w:r>
+        <w:lastRenderedPageBreak/>
         <w:t>A estrutura geral de implementação para o SISCAD é baseada na estrutura da Visão Lógica, assim, não há necessidade de detalhar os diagramas de camadas e pacotes de implementação, uma vez que são fortemente baseados naqueles desenvolvidos para Visão Lógica.</w:t>
       </w:r>
     </w:p>
@@ -7310,7 +7827,6 @@
         <w:jc w:val="both"/>
       </w:pPr>
       <w:r>
-        <w:lastRenderedPageBreak/>
         <w:t xml:space="preserve">O mecanismo de persistência utilizado no </w:t>
       </w:r>
       <w:proofErr w:type="gramStart"/>
@@ -7389,7 +7905,7 @@
                     </pic:cNvPicPr>
                   </pic:nvPicPr>
                   <pic:blipFill>
-                    <a:blip r:embed="rId33" cstate="print"/>
+                    <a:blip r:embed="rId35" cstate="print"/>
                     <a:srcRect/>
                     <a:stretch>
                       <a:fillRect/>
@@ -7475,7 +7991,7 @@
                     </pic:cNvPicPr>
                   </pic:nvPicPr>
                   <pic:blipFill>
-                    <a:blip r:embed="rId34" cstate="print"/>
+                    <a:blip r:embed="rId36" cstate="print"/>
                     <a:srcRect/>
                     <a:stretch>
                       <a:fillRect/>
@@ -7707,7 +8223,7 @@
                           </pic:cNvPicPr>
                         </pic:nvPicPr>
                         <pic:blipFill>
-                          <a:blip r:embed="rId35" cstate="print"/>
+                          <a:blip r:embed="rId37" cstate="print"/>
                           <a:srcRect/>
                           <a:stretch>
                             <a:fillRect/>
@@ -7767,7 +8283,7 @@
                           </pic:cNvPicPr>
                         </pic:nvPicPr>
                         <pic:blipFill>
-                          <a:blip r:embed="rId36" cstate="print"/>
+                          <a:blip r:embed="rId38" cstate="print"/>
                           <a:srcRect/>
                           <a:stretch>
                             <a:fillRect/>
@@ -7829,7 +8345,7 @@
                           </pic:cNvPicPr>
                         </pic:nvPicPr>
                         <pic:blipFill>
-                          <a:blip r:embed="rId37" cstate="print"/>
+                          <a:blip r:embed="rId39" cstate="print"/>
                           <a:srcRect/>
                           <a:stretch>
                             <a:fillRect/>
@@ -7892,7 +8408,7 @@
                           </pic:cNvPicPr>
                         </pic:nvPicPr>
                         <pic:blipFill>
-                          <a:blip r:embed="rId36" cstate="print"/>
+                          <a:blip r:embed="rId38" cstate="print"/>
                           <a:srcRect/>
                           <a:stretch>
                             <a:fillRect/>
@@ -8623,7 +9139,7 @@
         </w:rPr>
         <w:t xml:space="preserve">Unified Modeling Language: </w:t>
       </w:r>
-      <w:hyperlink r:id="rId38" w:history="1">
+      <w:hyperlink r:id="rId40" w:history="1">
         <w:r>
           <w:rPr>
             <w:rStyle w:val="Hyperlink"/>
@@ -18436,6 +18952,10 @@
 </file>
 
 <file path=customXml/item1.xml><?xml version="1.0" encoding="utf-8"?>
+<b:Sources xmlns:b="http://schemas.openxmlformats.org/officeDocument/2006/bibliography" xmlns="http://schemas.openxmlformats.org/officeDocument/2006/bibliography" SelectedStyle="\APA.XSL" StyleName="APA"/>
+</file>
+
+<file path=customXml/item2.xml><?xml version="1.0" encoding="utf-8"?>
 <?mso-contentType ?>
 <FormTemplates xmlns="http://schemas.microsoft.com/sharepoint/v3/contenttype/forms">
   <Display>DocumentLibraryForm</Display>
@@ -18444,19 +18964,7 @@
 </FormTemplates>
 </file>
 
-<file path=customXml/item2.xml><?xml version="1.0" encoding="utf-8"?>
-<b:Sources xmlns:b="http://schemas.openxmlformats.org/officeDocument/2006/bibliography" xmlns="http://schemas.openxmlformats.org/officeDocument/2006/bibliography" SelectedStyle="\APA.XSL" StyleName="APA"/>
-</file>
-
 <file path=customXml/item3.xml><?xml version="1.0" encoding="utf-8"?>
-<p:properties xmlns:p="http://schemas.microsoft.com/office/2006/metadata/properties" xmlns:xsi="http://www.w3.org/2001/XMLSchema-instance" xmlns:pc="http://schemas.microsoft.com/office/infopath/2007/PartnerControls">
-  <documentManagement>
-    <ReferenceId xmlns="f9f3b390-cc4e-48c6-b220-f74dc9f0acc5" xsi:nil="true"/>
-  </documentManagement>
-</p:properties>
-</file>
-
-<file path=customXml/item4.xml><?xml version="1.0" encoding="utf-8"?>
 <ct:contentTypeSchema xmlns:ct="http://schemas.microsoft.com/office/2006/metadata/contentType" xmlns:ma="http://schemas.microsoft.com/office/2006/metadata/properties/metaAttributes" ct:_="" ma:_="" ma:contentTypeName="Documento" ma:contentTypeID="0x01010092D14325BC69B1499C60982993F18EDD" ma:contentTypeVersion="1" ma:contentTypeDescription="Crie um novo documento." ma:contentTypeScope="" ma:versionID="536a970dbbbc2be596134e2315b82733">
   <xsd:schema xmlns:xsd="http://www.w3.org/2001/XMLSchema" xmlns:xs="http://www.w3.org/2001/XMLSchema" xmlns:p="http://schemas.microsoft.com/office/2006/metadata/properties" xmlns:ns2="f9f3b390-cc4e-48c6-b220-f74dc9f0acc5" targetNamespace="http://schemas.microsoft.com/office/2006/metadata/properties" ma:root="true" ma:fieldsID="5f7b1888e7226a3f7244fdf5b286dcdc" ns2:_="">
     <xsd:import namespace="f9f3b390-cc4e-48c6-b220-f74dc9f0acc5"/>
@@ -18582,7 +19090,23 @@
 </ct:contentTypeSchema>
 </file>
 
+<file path=customXml/item4.xml><?xml version="1.0" encoding="utf-8"?>
+<p:properties xmlns:p="http://schemas.microsoft.com/office/2006/metadata/properties" xmlns:xsi="http://www.w3.org/2001/XMLSchema-instance" xmlns:pc="http://schemas.microsoft.com/office/infopath/2007/PartnerControls">
+  <documentManagement>
+    <ReferenceId xmlns="f9f3b390-cc4e-48c6-b220-f74dc9f0acc5" xsi:nil="true"/>
+  </documentManagement>
+</p:properties>
+</file>
+
 <file path=customXml/itemProps1.xml><?xml version="1.0" encoding="utf-8"?>
+<ds:datastoreItem xmlns:ds="http://schemas.openxmlformats.org/officeDocument/2006/customXml" ds:itemID="{E888FA76-4361-47A3-9E1F-E2C529BBBE0A}">
+  <ds:schemaRefs>
+    <ds:schemaRef ds:uri="http://schemas.openxmlformats.org/officeDocument/2006/bibliography"/>
+  </ds:schemaRefs>
+</ds:datastoreItem>
+</file>
+
+<file path=customXml/itemProps2.xml><?xml version="1.0" encoding="utf-8"?>
 <ds:datastoreItem xmlns:ds="http://schemas.openxmlformats.org/officeDocument/2006/customXml" ds:itemID="{3A69442C-0C83-4D24-B10E-CCDDC83FA223}">
   <ds:schemaRefs>
     <ds:schemaRef ds:uri="http://schemas.microsoft.com/sharepoint/v3/contenttype/forms"/>
@@ -18590,25 +19114,7 @@
 </ds:datastoreItem>
 </file>
 
-<file path=customXml/itemProps2.xml><?xml version="1.0" encoding="utf-8"?>
-<ds:datastoreItem xmlns:ds="http://schemas.openxmlformats.org/officeDocument/2006/customXml" ds:itemID="{E888FA76-4361-47A3-9E1F-E2C529BBBE0A}">
-  <ds:schemaRefs>
-    <ds:schemaRef ds:uri="http://schemas.openxmlformats.org/officeDocument/2006/bibliography"/>
-  </ds:schemaRefs>
-</ds:datastoreItem>
-</file>
-
 <file path=customXml/itemProps3.xml><?xml version="1.0" encoding="utf-8"?>
-<ds:datastoreItem xmlns:ds="http://schemas.openxmlformats.org/officeDocument/2006/customXml" ds:itemID="{B9C3AACD-0A58-46D7-BD98-205AEFA14D1F}">
-  <ds:schemaRefs>
-    <ds:schemaRef ds:uri="http://schemas.microsoft.com/office/2006/metadata/properties"/>
-    <ds:schemaRef ds:uri="http://schemas.microsoft.com/office/infopath/2007/PartnerControls"/>
-    <ds:schemaRef ds:uri="f9f3b390-cc4e-48c6-b220-f74dc9f0acc5"/>
-  </ds:schemaRefs>
-</ds:datastoreItem>
-</file>
-
-<file path=customXml/itemProps4.xml><?xml version="1.0" encoding="utf-8"?>
 <ds:datastoreItem xmlns:ds="http://schemas.openxmlformats.org/officeDocument/2006/customXml" ds:itemID="{B9922779-B580-4CBA-AACE-0048779B239A}">
   <ds:schemaRefs>
     <ds:schemaRef ds:uri="http://schemas.microsoft.com/office/2006/metadata/contentType"/>
@@ -18624,4 +19130,14 @@
     <ds:schemaRef ds:uri="http://schemas.microsoft.com/internal/obd"/>
   </ds:schemaRefs>
 </ds:datastoreItem>
+</file>
+
+<file path=customXml/itemProps4.xml><?xml version="1.0" encoding="utf-8"?>
+<ds:datastoreItem xmlns:ds="http://schemas.openxmlformats.org/officeDocument/2006/customXml" ds:itemID="{B9C3AACD-0A58-46D7-BD98-205AEFA14D1F}">
+  <ds:schemaRefs>
+    <ds:schemaRef ds:uri="http://schemas.microsoft.com/office/2006/metadata/properties"/>
+    <ds:schemaRef ds:uri="http://schemas.microsoft.com/office/infopath/2007/PartnerControls"/>
+    <ds:schemaRef ds:uri="f9f3b390-cc4e-48c6-b220-f74dc9f0acc5"/>
+  </ds:schemaRefs>
+</ds:datastoreItem>
 </file>
</xml_diff>

<commit_message>
fazendo topicos 10 e 11
</commit_message>
<xml_diff>
--- a/outros/Documento de Visão do Projeto/DVP E-commerce Sarajevo.docx
+++ b/outros/Documento de Visão do Projeto/DVP E-commerce Sarajevo.docx
@@ -6441,7 +6441,7 @@
           <w:noProof/>
         </w:rPr>
         <w:drawing>
-          <wp:inline distT="0" distB="0" distL="0" distR="0" wp14:anchorId="143DB585" wp14:editId="147B6B61">
+          <wp:inline distT="0" distB="0" distL="0" distR="0" wp14:anchorId="143DB585" wp14:editId="6E4B17DC">
             <wp:extent cx="5194300" cy="5946106"/>
             <wp:effectExtent l="19050" t="19050" r="25400" b="17145"/>
             <wp:docPr id="3" name="Imagem 15"/>
@@ -6607,7 +6607,7 @@
           <w:noProof/>
         </w:rPr>
         <w:drawing>
-          <wp:inline distT="0" distB="0" distL="0" distR="0" wp14:anchorId="70EC252A" wp14:editId="5431C5BB">
+          <wp:inline distT="0" distB="0" distL="0" distR="0" wp14:anchorId="70EC252A" wp14:editId="5CEC3F73">
             <wp:extent cx="5219700" cy="5546365"/>
             <wp:effectExtent l="19050" t="19050" r="19050" b="16510"/>
             <wp:docPr id="16" name="Imagem 16"/>
@@ -7285,57 +7285,7 @@
           <w:sz w:val="20"/>
           <w:szCs w:val="20"/>
         </w:rPr>
-        <w:t xml:space="preserve">Figura </w:t>
-      </w:r>
-      <w:r>
-        <w:rPr>
-          <w:rFonts w:ascii="Arial-BoldMT" w:hAnsi="Arial-BoldMT" w:cs="Arial-BoldMT"/>
-          <w:b/>
-          <w:bCs/>
-          <w:sz w:val="20"/>
-          <w:szCs w:val="20"/>
-        </w:rPr>
-        <w:t>5</w:t>
-      </w:r>
-      <w:r>
-        <w:rPr>
-          <w:rFonts w:ascii="Arial-BoldMT" w:hAnsi="Arial-BoldMT" w:cs="Arial-BoldMT"/>
-          <w:b/>
-          <w:bCs/>
-          <w:sz w:val="20"/>
-          <w:szCs w:val="20"/>
-        </w:rPr>
-        <w:t>.</w:t>
-      </w:r>
-      <w:r>
-        <w:rPr>
-          <w:rFonts w:ascii="Arial-BoldMT" w:hAnsi="Arial-BoldMT" w:cs="Arial-BoldMT"/>
-          <w:b/>
-          <w:bCs/>
-          <w:sz w:val="20"/>
-          <w:szCs w:val="20"/>
-        </w:rPr>
-        <w:t>2</w:t>
-      </w:r>
-      <w:r>
-        <w:rPr>
-          <w:rFonts w:ascii="Arial-BoldMT" w:hAnsi="Arial-BoldMT" w:cs="Arial-BoldMT"/>
-          <w:b/>
-          <w:bCs/>
-          <w:sz w:val="20"/>
-          <w:szCs w:val="20"/>
-        </w:rPr>
-        <w:t xml:space="preserve"> – Diagrama de Sequência </w:t>
-      </w:r>
-      <w:r>
-        <w:rPr>
-          <w:rFonts w:ascii="Arial-BoldMT" w:hAnsi="Arial-BoldMT" w:cs="Arial-BoldMT"/>
-          <w:b/>
-          <w:bCs/>
-          <w:sz w:val="20"/>
-          <w:szCs w:val="20"/>
-        </w:rPr>
-        <w:t>Realizar Pedido</w:t>
+        <w:t>Figura 5.2 – Diagrama de Sequência Realizar Pedido</w:t>
       </w:r>
     </w:p>
     <w:p>
@@ -7469,57 +7419,7 @@
           <w:sz w:val="20"/>
           <w:szCs w:val="20"/>
         </w:rPr>
-        <w:t xml:space="preserve">Figura </w:t>
-      </w:r>
-      <w:r>
-        <w:rPr>
-          <w:rFonts w:ascii="Arial-BoldMT" w:hAnsi="Arial-BoldMT" w:cs="Arial-BoldMT"/>
-          <w:b/>
-          <w:bCs/>
-          <w:sz w:val="20"/>
-          <w:szCs w:val="20"/>
-        </w:rPr>
-        <w:t>5</w:t>
-      </w:r>
-      <w:r>
-        <w:rPr>
-          <w:rFonts w:ascii="Arial-BoldMT" w:hAnsi="Arial-BoldMT" w:cs="Arial-BoldMT"/>
-          <w:b/>
-          <w:bCs/>
-          <w:sz w:val="20"/>
-          <w:szCs w:val="20"/>
-        </w:rPr>
-        <w:t>.</w:t>
-      </w:r>
-      <w:r>
-        <w:rPr>
-          <w:rFonts w:ascii="Arial-BoldMT" w:hAnsi="Arial-BoldMT" w:cs="Arial-BoldMT"/>
-          <w:b/>
-          <w:bCs/>
-          <w:sz w:val="20"/>
-          <w:szCs w:val="20"/>
-        </w:rPr>
-        <w:t>3</w:t>
-      </w:r>
-      <w:r>
-        <w:rPr>
-          <w:rFonts w:ascii="Arial-BoldMT" w:hAnsi="Arial-BoldMT" w:cs="Arial-BoldMT"/>
-          <w:b/>
-          <w:bCs/>
-          <w:sz w:val="20"/>
-          <w:szCs w:val="20"/>
-        </w:rPr>
-        <w:t xml:space="preserve"> – Diagrama de Sequência</w:t>
-      </w:r>
-      <w:r>
-        <w:rPr>
-          <w:rFonts w:ascii="Arial-BoldMT" w:hAnsi="Arial-BoldMT" w:cs="Arial-BoldMT"/>
-          <w:b/>
-          <w:bCs/>
-          <w:sz w:val="20"/>
-          <w:szCs w:val="20"/>
-        </w:rPr>
-        <w:t xml:space="preserve"> Histórico Pedidos</w:t>
+        <w:t>Figura 5.3 – Diagrama de Sequência Histórico Pedidos</w:t>
       </w:r>
     </w:p>
     <w:p>
@@ -7556,28 +7456,18 @@
     <w:p/>
     <w:p>
       <w:pPr>
-        <w:ind w:firstLine="360"/>
-        <w:jc w:val="both"/>
-      </w:pPr>
-      <w:r>
-        <w:t xml:space="preserve">Esta seção descreve as configurações da rede física (hardware) na qual o XXX será implantado e executado. </w:t>
-      </w:r>
-    </w:p>
-    <w:p>
-      <w:pPr>
-        <w:ind w:firstLine="360"/>
-        <w:jc w:val="both"/>
-      </w:pPr>
-      <w:r>
-        <w:t xml:space="preserve">Trata-se de uma visão do Modelo de Implantação que, para a configuração em questão, indica os nós físicos (computadores, CPUs), que executarão o subsistema XXXX, e as respectivas interconexões (barramento, LAN, </w:t>
-      </w:r>
-      <w:proofErr w:type="spellStart"/>
-      <w:r>
-        <w:t>etc</w:t>
-      </w:r>
-      <w:proofErr w:type="spellEnd"/>
-      <w:r>
-        <w:t>).  A figura 6 ilustra o modelo de implantação para o XXXX.</w:t>
+        <w:ind w:left="360" w:firstLine="348"/>
+      </w:pPr>
+      <w:r>
+        <w:t>Esta seção apresenta a arquitetura física onde o sistema da livraria será implantado, destacando os nós físicos, dispositivos de acesso, servidores e suas interconexões. A visão de implantação descreve os componentes de software sendo executados sobre os elementos de hardware, oferecendo uma compreensão clara de como o sistema será operacionalizado no ambiente real.</w:t>
+      </w:r>
+    </w:p>
+    <w:p>
+      <w:pPr>
+        <w:ind w:left="360" w:firstLine="348"/>
+      </w:pPr>
+      <w:r>
+        <w:t>A Figura 6 ilustra o modelo de implantação do sistema.</w:t>
       </w:r>
     </w:p>
     <w:p/>
@@ -7590,10 +7480,10 @@
           <w:noProof/>
         </w:rPr>
         <w:drawing>
-          <wp:inline distT="0" distB="0" distL="0" distR="0" wp14:anchorId="03DD882F" wp14:editId="64BE2187">
-            <wp:extent cx="4290695" cy="4187190"/>
-            <wp:effectExtent l="19050" t="0" r="0" b="0"/>
-            <wp:docPr id="30" name="Imagem 30" descr="diagrama de implantaçãob"/>
+          <wp:inline distT="0" distB="0" distL="0" distR="0" wp14:anchorId="2A25E120" wp14:editId="78DAB915">
+            <wp:extent cx="5964564" cy="3638550"/>
+            <wp:effectExtent l="19050" t="19050" r="17145" b="19050"/>
+            <wp:docPr id="485524155" name="Imagem 1"/>
             <wp:cNvGraphicFramePr>
               <a:graphicFrameLocks xmlns:a="http://schemas.openxmlformats.org/drawingml/2006/main" noChangeAspect="1"/>
             </wp:cNvGraphicFramePr>
@@ -7601,13 +7491,19 @@
               <a:graphicData uri="http://schemas.openxmlformats.org/drawingml/2006/picture">
                 <pic:pic xmlns:pic="http://schemas.openxmlformats.org/drawingml/2006/picture">
                   <pic:nvPicPr>
-                    <pic:cNvPr id="0" name="Picture 30" descr="diagrama de implantaçãob"/>
+                    <pic:cNvPr id="0" name="Picture 1"/>
                     <pic:cNvPicPr>
                       <a:picLocks noChangeAspect="1" noChangeArrowheads="1"/>
                     </pic:cNvPicPr>
                   </pic:nvPicPr>
                   <pic:blipFill>
-                    <a:blip r:embed="rId34" cstate="print"/>
+                    <a:blip r:embed="rId34" cstate="print">
+                      <a:extLst>
+                        <a:ext uri="{28A0092B-C50C-407E-A947-70E740481C1C}">
+                          <a14:useLocalDpi xmlns:a14="http://schemas.microsoft.com/office/drawing/2010/main" val="0"/>
+                        </a:ext>
+                      </a:extLst>
+                    </a:blip>
                     <a:srcRect/>
                     <a:stretch>
                       <a:fillRect/>
@@ -7616,12 +7512,17 @@
                   <pic:spPr bwMode="auto">
                     <a:xfrm>
                       <a:off x="0" y="0"/>
-                      <a:ext cx="4290695" cy="4187190"/>
+                      <a:ext cx="5972100" cy="3643147"/>
                     </a:xfrm>
                     <a:prstGeom prst="rect">
                       <a:avLst/>
                     </a:prstGeom>
                     <a:noFill/>
+                    <a:ln>
+                      <a:solidFill>
+                        <a:schemeClr val="tx1"/>
+                      </a:solidFill>
+                    </a:ln>
                   </pic:spPr>
                 </pic:pic>
               </a:graphicData>
@@ -7632,23 +7533,81 @@
     </w:p>
     <w:p>
       <w:pPr>
+        <w:ind w:firstLine="360"/>
         <w:jc w:val="center"/>
         <w:rPr>
-          <w:sz w:val="16"/>
-          <w:szCs w:val="16"/>
-        </w:rPr>
-      </w:pPr>
-      <w:r>
-        <w:rPr>
-          <w:sz w:val="16"/>
-          <w:szCs w:val="16"/>
-        </w:rPr>
-        <w:t>Figura 6: Visão de Implantação do XXXX</w:t>
+          <w:rFonts w:ascii="Arial-BoldMT" w:hAnsi="Arial-BoldMT" w:cs="Arial-BoldMT"/>
+          <w:b/>
+          <w:bCs/>
+          <w:sz w:val="20"/>
+          <w:szCs w:val="20"/>
+        </w:rPr>
+      </w:pPr>
+      <w:r>
+        <w:rPr>
+          <w:rFonts w:ascii="Arial-BoldMT" w:hAnsi="Arial-BoldMT" w:cs="Arial-BoldMT"/>
+          <w:b/>
+          <w:bCs/>
+          <w:sz w:val="20"/>
+          <w:szCs w:val="20"/>
+        </w:rPr>
+        <w:t xml:space="preserve">Figura </w:t>
+      </w:r>
+      <w:r>
+        <w:rPr>
+          <w:rFonts w:ascii="Arial-BoldMT" w:hAnsi="Arial-BoldMT" w:cs="Arial-BoldMT"/>
+          <w:b/>
+          <w:bCs/>
+          <w:sz w:val="20"/>
+          <w:szCs w:val="20"/>
+        </w:rPr>
+        <w:t>6</w:t>
+      </w:r>
+      <w:r>
+        <w:rPr>
+          <w:rFonts w:ascii="Arial-BoldMT" w:hAnsi="Arial-BoldMT" w:cs="Arial-BoldMT"/>
+          <w:b/>
+          <w:bCs/>
+          <w:sz w:val="20"/>
+          <w:szCs w:val="20"/>
+        </w:rPr>
+        <w:t xml:space="preserve"> – </w:t>
+      </w:r>
+      <w:r>
+        <w:rPr>
+          <w:rFonts w:ascii="Arial-BoldMT" w:hAnsi="Arial-BoldMT" w:cs="Arial-BoldMT"/>
+          <w:b/>
+          <w:bCs/>
+          <w:sz w:val="20"/>
+          <w:szCs w:val="20"/>
+        </w:rPr>
+        <w:t>Visão de Impl</w:t>
+      </w:r>
+      <w:r>
+        <w:rPr>
+          <w:rFonts w:ascii="Arial-BoldMT" w:hAnsi="Arial-BoldMT" w:cs="Arial-BoldMT"/>
+          <w:b/>
+          <w:bCs/>
+          <w:sz w:val="20"/>
+          <w:szCs w:val="20"/>
+        </w:rPr>
+        <w:t>an</w:t>
+      </w:r>
+      <w:r>
+        <w:rPr>
+          <w:rFonts w:ascii="Arial-BoldMT" w:hAnsi="Arial-BoldMT" w:cs="Arial-BoldMT"/>
+          <w:b/>
+          <w:bCs/>
+          <w:sz w:val="20"/>
+          <w:szCs w:val="20"/>
+        </w:rPr>
+        <w:t>tação do Sistema de Livraria</w:t>
       </w:r>
     </w:p>
     <w:p/>
     <w:p>
       <w:pPr>
+        <w:ind w:left="360" w:firstLine="348"/>
         <w:jc w:val="both"/>
       </w:pPr>
       <w:r>
@@ -7657,6 +7616,7 @@
     </w:p>
     <w:p>
       <w:pPr>
+        <w:ind w:left="360"/>
         <w:jc w:val="both"/>
       </w:pPr>
     </w:p>
@@ -7664,76 +7624,177 @@
       <w:pPr>
         <w:numPr>
           <w:ilvl w:val="0"/>
-          <w:numId w:val="10"/>
+          <w:numId w:val="49"/>
         </w:numPr>
+        <w:tabs>
+          <w:tab w:val="clear" w:pos="720"/>
+          <w:tab w:val="num" w:pos="1080"/>
+        </w:tabs>
         <w:spacing w:before="120"/>
-        <w:ind w:left="714" w:hanging="357"/>
+        <w:ind w:left="1080"/>
         <w:jc w:val="both"/>
       </w:pPr>
       <w:r>
         <w:rPr>
           <w:b/>
-        </w:rPr>
-        <w:t xml:space="preserve">Web </w:t>
+          <w:bCs/>
+        </w:rPr>
+        <w:t>Navegadores Web (Usuários/</w:t>
       </w:r>
       <w:proofErr w:type="spellStart"/>
       <w:r>
         <w:rPr>
           <w:b/>
-        </w:rPr>
-        <w:t>Client</w:t>
+          <w:bCs/>
+        </w:rPr>
+        <w:t>Admins</w:t>
       </w:r>
       <w:proofErr w:type="spellEnd"/>
       <w:r>
         <w:rPr>
           <w:b/>
+          <w:bCs/>
+        </w:rPr>
+        <w:t>)</w:t>
+      </w:r>
+      <w:r>
+        <w:t>:</w:t>
+      </w:r>
+      <w:r>
+        <w:rPr>
+          <w:b/>
+          <w:bCs/>
         </w:rPr>
         <w:t xml:space="preserve"> </w:t>
       </w:r>
+      <w:r>
+        <w:t xml:space="preserve">Representam os dispositivos utilizados pelos clientes e administradores para interagir com o sistema por meio da interface web. A comunicação com o </w:t>
+      </w:r>
       <w:proofErr w:type="spellStart"/>
       <w:r>
-        <w:rPr>
-          <w:b/>
-        </w:rPr>
-        <w:t>Application</w:t>
+        <w:t>backend</w:t>
       </w:r>
       <w:proofErr w:type="spellEnd"/>
       <w:r>
-        <w:rPr>
-          <w:b/>
-        </w:rPr>
-        <w:t xml:space="preserve"> (WCA):</w:t>
-      </w:r>
-      <w:r>
-        <w:t xml:space="preserve"> Aplicativos com interface de usuário via navegador, construídos com base no Framework </w:t>
+        <w:t xml:space="preserve"> ocorre via chamadas assíncronas (</w:t>
       </w:r>
       <w:proofErr w:type="spellStart"/>
       <w:r>
-        <w:t>Struts</w:t>
+        <w:t>fetch</w:t>
       </w:r>
       <w:proofErr w:type="spellEnd"/>
       <w:r>
-        <w:t xml:space="preserve">. </w:t>
+        <w:t>/AJAX) sobre o protocolo HTTP(S).</w:t>
       </w:r>
     </w:p>
     <w:p>
       <w:pPr>
         <w:numPr>
           <w:ilvl w:val="0"/>
-          <w:numId w:val="10"/>
+          <w:numId w:val="49"/>
         </w:numPr>
+        <w:tabs>
+          <w:tab w:val="clear" w:pos="720"/>
+          <w:tab w:val="num" w:pos="1080"/>
+        </w:tabs>
         <w:spacing w:before="120"/>
-        <w:ind w:left="714" w:hanging="357"/>
+        <w:ind w:left="1080"/>
         <w:jc w:val="both"/>
       </w:pPr>
       <w:r>
         <w:rPr>
           <w:b/>
-        </w:rPr>
-        <w:t>Servidor DB</w:t>
-      </w:r>
-      <w:r>
-        <w:t>: Nó que contém o BD Central do Sistema XXX.</w:t>
+          <w:bCs/>
+        </w:rPr>
+        <w:t>Dispositivos Móveis</w:t>
+      </w:r>
+      <w:r>
+        <w:t>:</w:t>
+      </w:r>
+      <w:r>
+        <w:t xml:space="preserve"> </w:t>
+      </w:r>
+      <w:r>
+        <w:t>Representam outro meio de acessar a aplicação, através de um navegador do próprio dispositivo móvel</w:t>
+      </w:r>
+    </w:p>
+    <w:p>
+      <w:pPr>
+        <w:numPr>
+          <w:ilvl w:val="0"/>
+          <w:numId w:val="49"/>
+        </w:numPr>
+        <w:tabs>
+          <w:tab w:val="clear" w:pos="720"/>
+          <w:tab w:val="num" w:pos="1080"/>
+        </w:tabs>
+        <w:spacing w:before="120"/>
+        <w:ind w:left="1080"/>
+        <w:jc w:val="both"/>
+      </w:pPr>
+      <w:r>
+        <w:rPr>
+          <w:b/>
+          <w:bCs/>
+        </w:rPr>
+        <w:t>Servidor</w:t>
+      </w:r>
+      <w:r>
+        <w:t>:</w:t>
+      </w:r>
+      <w:r>
+        <w:t xml:space="preserve"> Responsável por hospedar a aplicação principal da livraria, processando as requisições dos clientes (terminais e dispositivos móveis). Este servidor executa os componentes de </w:t>
+      </w:r>
+      <w:proofErr w:type="spellStart"/>
+      <w:r>
+        <w:t>backend</w:t>
+      </w:r>
+      <w:proofErr w:type="spellEnd"/>
+      <w:r>
+        <w:t xml:space="preserve"> desenvolvidos em Java (Spring Boot), além de expor as APIs REST que interagem com o banco de dados.</w:t>
+      </w:r>
+    </w:p>
+    <w:p>
+      <w:pPr>
+        <w:numPr>
+          <w:ilvl w:val="0"/>
+          <w:numId w:val="49"/>
+        </w:numPr>
+        <w:tabs>
+          <w:tab w:val="clear" w:pos="720"/>
+          <w:tab w:val="num" w:pos="1080"/>
+        </w:tabs>
+        <w:spacing w:before="120"/>
+        <w:ind w:left="1080"/>
+        <w:jc w:val="both"/>
+      </w:pPr>
+      <w:r>
+        <w:rPr>
+          <w:b/>
+          <w:bCs/>
+        </w:rPr>
+        <w:t xml:space="preserve">Servidor </w:t>
+      </w:r>
+      <w:r>
+        <w:rPr>
+          <w:b/>
+          <w:bCs/>
+        </w:rPr>
+        <w:t>DB</w:t>
+      </w:r>
+      <w:r>
+        <w:t xml:space="preserve">: </w:t>
+      </w:r>
+      <w:r>
+        <w:t>Responsável por armazenar todos os dados persistentes da aplicação, como informações de livros, pedidos, clientes, vendas e estoque. O sistema utiliza o banco de dados MySQL, acessado via JPA/</w:t>
+      </w:r>
+      <w:proofErr w:type="spellStart"/>
+      <w:r>
+        <w:t>Hibernate</w:t>
+      </w:r>
+      <w:proofErr w:type="spellEnd"/>
+      <w:r>
+        <w:t xml:space="preserve"> pela camada de repositório da aplicação.</w:t>
       </w:r>
     </w:p>
     <w:p>
@@ -7741,26 +7802,6 @@
         <w:spacing w:before="120"/>
         <w:jc w:val="both"/>
       </w:pPr>
-    </w:p>
-    <w:p>
-      <w:pPr>
-        <w:spacing w:before="120"/>
-        <w:jc w:val="both"/>
-      </w:pPr>
-      <w:r>
-        <w:rPr>
-          <w:highlight w:val="yellow"/>
-        </w:rPr>
-        <w:t xml:space="preserve">Descrever demais </w:t>
-      </w:r>
-      <w:proofErr w:type="spellStart"/>
-      <w:r>
-        <w:rPr>
-          <w:highlight w:val="yellow"/>
-        </w:rPr>
-        <w:t>elmentos</w:t>
-      </w:r>
-      <w:proofErr w:type="spellEnd"/>
     </w:p>
     <w:p>
       <w:pPr>
@@ -7768,9 +7809,6 @@
         <w:ind w:left="357"/>
         <w:jc w:val="both"/>
       </w:pPr>
-      <w:r>
-        <w:t xml:space="preserve"> </w:t>
-      </w:r>
     </w:p>
     <w:p>
       <w:pPr>
@@ -7778,6 +7816,7 @@
       </w:pPr>
       <w:bookmarkStart w:id="67" w:name="_Toc177443818"/>
       <w:r>
+        <w:lastRenderedPageBreak/>
         <w:t>Visão de Implementação</w:t>
       </w:r>
       <w:bookmarkEnd w:id="67"/>
@@ -7785,21 +7824,181 @@
     <w:p/>
     <w:p>
       <w:pPr>
-        <w:ind w:firstLine="360"/>
-        <w:jc w:val="both"/>
-      </w:pPr>
-      <w:r>
-        <w:t>Esta visão descreve a estrutura geral de implementação, a decomposição do software em camadas de implementação.</w:t>
-      </w:r>
-    </w:p>
-    <w:p>
-      <w:pPr>
-        <w:ind w:firstLine="360"/>
-        <w:jc w:val="both"/>
-      </w:pPr>
-      <w:r>
-        <w:lastRenderedPageBreak/>
-        <w:t>A estrutura geral de implementação para o SISCAD é baseada na estrutura da Visão Lógica, assim, não há necessidade de detalhar os diagramas de camadas e pacotes de implementação, uma vez que são fortemente baseados naqueles desenvolvidos para Visão Lógica.</w:t>
+        <w:spacing w:after="120"/>
+        <w:ind w:left="360" w:firstLine="348"/>
+      </w:pPr>
+      <w:r>
+        <w:t>A estrutura de implementação do sistema da livraria segue uma arquitetura em camadas bem definida, fortemente alinhada à Visão Lógica já apresentada neste documento. Dessa forma, evita-se a redundância de diagramas nesta seção.</w:t>
+      </w:r>
+    </w:p>
+    <w:p>
+      <w:pPr>
+        <w:spacing w:after="120"/>
+        <w:ind w:left="360" w:firstLine="348"/>
+      </w:pPr>
+      <w:r>
+        <w:t>O sistema é implementado utilizando o framework Spring Boot, que favorece a separação de responsabilidades e a organização modular do código. A decomposição do software contempla as seguintes camadas principais:</w:t>
+      </w:r>
+    </w:p>
+    <w:p>
+      <w:pPr>
+        <w:numPr>
+          <w:ilvl w:val="0"/>
+          <w:numId w:val="50"/>
+        </w:numPr>
+        <w:tabs>
+          <w:tab w:val="clear" w:pos="720"/>
+          <w:tab w:val="num" w:pos="1080"/>
+        </w:tabs>
+        <w:spacing w:after="120"/>
+        <w:ind w:left="1080"/>
+      </w:pPr>
+      <w:r>
+        <w:rPr>
+          <w:b/>
+          <w:bCs/>
+        </w:rPr>
+        <w:t>Camada de Apresentação (</w:t>
+      </w:r>
+      <w:proofErr w:type="spellStart"/>
+      <w:r>
+        <w:rPr>
+          <w:b/>
+          <w:bCs/>
+        </w:rPr>
+        <w:t>Controller</w:t>
+      </w:r>
+      <w:proofErr w:type="spellEnd"/>
+      <w:r>
+        <w:rPr>
+          <w:b/>
+          <w:bCs/>
+        </w:rPr>
+        <w:t>):</w:t>
+      </w:r>
+      <w:r>
+        <w:t xml:space="preserve"> Responsável por receber requisições HTTP (principalmente via </w:t>
+      </w:r>
+      <w:proofErr w:type="spellStart"/>
+      <w:r>
+        <w:t>fetch</w:t>
+      </w:r>
+      <w:proofErr w:type="spellEnd"/>
+      <w:r>
+        <w:t xml:space="preserve">/AJAX) e direcioná-las às camadas de serviço. Os controladores expõem </w:t>
+      </w:r>
+      <w:proofErr w:type="spellStart"/>
+      <w:r>
+        <w:t>endpoints</w:t>
+      </w:r>
+      <w:proofErr w:type="spellEnd"/>
+      <w:r>
+        <w:t xml:space="preserve"> REST que representam os casos de uso da aplicação.</w:t>
+      </w:r>
+    </w:p>
+    <w:p>
+      <w:pPr>
+        <w:numPr>
+          <w:ilvl w:val="0"/>
+          <w:numId w:val="50"/>
+        </w:numPr>
+        <w:tabs>
+          <w:tab w:val="clear" w:pos="720"/>
+          <w:tab w:val="num" w:pos="1080"/>
+        </w:tabs>
+        <w:spacing w:after="120"/>
+        <w:ind w:left="1080"/>
+      </w:pPr>
+      <w:r>
+        <w:rPr>
+          <w:b/>
+          <w:bCs/>
+        </w:rPr>
+        <w:t>Camada de Serviço (Service):</w:t>
+      </w:r>
+      <w:r>
+        <w:t xml:space="preserve"> Contém as regras de negócio e a lógica de processamento dos dados. Atua como intermediária entre os controladores e a camada de persistência.</w:t>
+      </w:r>
+    </w:p>
+    <w:p>
+      <w:pPr>
+        <w:numPr>
+          <w:ilvl w:val="0"/>
+          <w:numId w:val="50"/>
+        </w:numPr>
+        <w:tabs>
+          <w:tab w:val="clear" w:pos="720"/>
+          <w:tab w:val="num" w:pos="1080"/>
+        </w:tabs>
+        <w:spacing w:after="120"/>
+        <w:ind w:left="1080"/>
+      </w:pPr>
+      <w:r>
+        <w:rPr>
+          <w:b/>
+          <w:bCs/>
+        </w:rPr>
+        <w:t>Camada de Acesso a Dados (</w:t>
+      </w:r>
+      <w:proofErr w:type="spellStart"/>
+      <w:r>
+        <w:rPr>
+          <w:b/>
+          <w:bCs/>
+        </w:rPr>
+        <w:t>Repository</w:t>
+      </w:r>
+      <w:proofErr w:type="spellEnd"/>
+      <w:r>
+        <w:rPr>
+          <w:b/>
+          <w:bCs/>
+        </w:rPr>
+        <w:t>):</w:t>
+      </w:r>
+      <w:r>
+        <w:t xml:space="preserve"> Utiliza o Spring Data JPA para abstrair o acesso ao banco de dados relacional MySQL. Essa camada define interfaces que interagem com entidades persistentes por meio do </w:t>
+      </w:r>
+      <w:proofErr w:type="spellStart"/>
+      <w:r>
+        <w:t>Hibernate</w:t>
+      </w:r>
+      <w:proofErr w:type="spellEnd"/>
+      <w:r>
+        <w:t>.</w:t>
+      </w:r>
+    </w:p>
+    <w:p>
+      <w:pPr>
+        <w:numPr>
+          <w:ilvl w:val="0"/>
+          <w:numId w:val="50"/>
+        </w:numPr>
+        <w:tabs>
+          <w:tab w:val="clear" w:pos="720"/>
+          <w:tab w:val="num" w:pos="1080"/>
+        </w:tabs>
+        <w:spacing w:after="120"/>
+        <w:ind w:left="1080"/>
+      </w:pPr>
+      <w:r>
+        <w:rPr>
+          <w:b/>
+          <w:bCs/>
+        </w:rPr>
+        <w:t>Camada de Modelo (Model/Entity):</w:t>
+      </w:r>
+      <w:r>
+        <w:t xml:space="preserve"> Representa as entidades de domínio do sistema, como Cliente, Livro, Pedido, Venda e Estoque. Essas classes são mapeadas com anotações JPA para persistência automática.</w:t>
+      </w:r>
+    </w:p>
+    <w:p>
+      <w:pPr>
+        <w:spacing w:after="120"/>
+        <w:ind w:left="360" w:firstLine="348"/>
+      </w:pPr>
+      <w:r>
+        <w:t>A implementação segue boas práticas de modularidade, favorecendo manutenção, testes unitários e escalabilidade. O código-fonte é organizado em pacotes separados conforme cada camada, o que reforça a coesão interna e a separação de responsabilidades.</w:t>
       </w:r>
     </w:p>
     <w:p/>
@@ -7887,6 +8086,7 @@
           <w:sz w:val="28"/>
           <w:szCs w:val="28"/>
         </w:rPr>
+        <w:lastRenderedPageBreak/>
         <w:drawing>
           <wp:inline distT="0" distB="0" distL="0" distR="0" wp14:anchorId="6D19298F" wp14:editId="795C33E7">
             <wp:extent cx="5943600" cy="5353050"/>
@@ -13850,6 +14050,155 @@
     </w:lvl>
   </w:abstractNum>
   <w:abstractNum w:abstractNumId="24" w15:restartNumberingAfterBreak="0">
+    <w:nsid w:val="3ABA2453"/>
+    <w:multiLevelType w:val="multilevel"/>
+    <w:tmpl w:val="87C2B354"/>
+    <w:lvl w:ilvl="0">
+      <w:start w:val="1"/>
+      <w:numFmt w:val="bullet"/>
+      <w:lvlText w:val=""/>
+      <w:lvlJc w:val="left"/>
+      <w:pPr>
+        <w:tabs>
+          <w:tab w:val="num" w:pos="720"/>
+        </w:tabs>
+        <w:ind w:left="720" w:hanging="360"/>
+      </w:pPr>
+      <w:rPr>
+        <w:rFonts w:ascii="Symbol" w:hAnsi="Symbol" w:hint="default"/>
+        <w:sz w:val="20"/>
+      </w:rPr>
+    </w:lvl>
+    <w:lvl w:ilvl="1" w:tentative="1">
+      <w:start w:val="1"/>
+      <w:numFmt w:val="bullet"/>
+      <w:lvlText w:val="o"/>
+      <w:lvlJc w:val="left"/>
+      <w:pPr>
+        <w:tabs>
+          <w:tab w:val="num" w:pos="1440"/>
+        </w:tabs>
+        <w:ind w:left="1440" w:hanging="360"/>
+      </w:pPr>
+      <w:rPr>
+        <w:rFonts w:ascii="Courier New" w:hAnsi="Courier New" w:hint="default"/>
+        <w:sz w:val="20"/>
+      </w:rPr>
+    </w:lvl>
+    <w:lvl w:ilvl="2" w:tentative="1">
+      <w:start w:val="1"/>
+      <w:numFmt w:val="bullet"/>
+      <w:lvlText w:val=""/>
+      <w:lvlJc w:val="left"/>
+      <w:pPr>
+        <w:tabs>
+          <w:tab w:val="num" w:pos="2160"/>
+        </w:tabs>
+        <w:ind w:left="2160" w:hanging="360"/>
+      </w:pPr>
+      <w:rPr>
+        <w:rFonts w:ascii="Wingdings" w:hAnsi="Wingdings" w:hint="default"/>
+        <w:sz w:val="20"/>
+      </w:rPr>
+    </w:lvl>
+    <w:lvl w:ilvl="3" w:tentative="1">
+      <w:start w:val="1"/>
+      <w:numFmt w:val="bullet"/>
+      <w:lvlText w:val=""/>
+      <w:lvlJc w:val="left"/>
+      <w:pPr>
+        <w:tabs>
+          <w:tab w:val="num" w:pos="2880"/>
+        </w:tabs>
+        <w:ind w:left="2880" w:hanging="360"/>
+      </w:pPr>
+      <w:rPr>
+        <w:rFonts w:ascii="Wingdings" w:hAnsi="Wingdings" w:hint="default"/>
+        <w:sz w:val="20"/>
+      </w:rPr>
+    </w:lvl>
+    <w:lvl w:ilvl="4" w:tentative="1">
+      <w:start w:val="1"/>
+      <w:numFmt w:val="bullet"/>
+      <w:lvlText w:val=""/>
+      <w:lvlJc w:val="left"/>
+      <w:pPr>
+        <w:tabs>
+          <w:tab w:val="num" w:pos="3600"/>
+        </w:tabs>
+        <w:ind w:left="3600" w:hanging="360"/>
+      </w:pPr>
+      <w:rPr>
+        <w:rFonts w:ascii="Wingdings" w:hAnsi="Wingdings" w:hint="default"/>
+        <w:sz w:val="20"/>
+      </w:rPr>
+    </w:lvl>
+    <w:lvl w:ilvl="5" w:tentative="1">
+      <w:start w:val="1"/>
+      <w:numFmt w:val="bullet"/>
+      <w:lvlText w:val=""/>
+      <w:lvlJc w:val="left"/>
+      <w:pPr>
+        <w:tabs>
+          <w:tab w:val="num" w:pos="4320"/>
+        </w:tabs>
+        <w:ind w:left="4320" w:hanging="360"/>
+      </w:pPr>
+      <w:rPr>
+        <w:rFonts w:ascii="Wingdings" w:hAnsi="Wingdings" w:hint="default"/>
+        <w:sz w:val="20"/>
+      </w:rPr>
+    </w:lvl>
+    <w:lvl w:ilvl="6" w:tentative="1">
+      <w:start w:val="1"/>
+      <w:numFmt w:val="bullet"/>
+      <w:lvlText w:val=""/>
+      <w:lvlJc w:val="left"/>
+      <w:pPr>
+        <w:tabs>
+          <w:tab w:val="num" w:pos="5040"/>
+        </w:tabs>
+        <w:ind w:left="5040" w:hanging="360"/>
+      </w:pPr>
+      <w:rPr>
+        <w:rFonts w:ascii="Wingdings" w:hAnsi="Wingdings" w:hint="default"/>
+        <w:sz w:val="20"/>
+      </w:rPr>
+    </w:lvl>
+    <w:lvl w:ilvl="7" w:tentative="1">
+      <w:start w:val="1"/>
+      <w:numFmt w:val="bullet"/>
+      <w:lvlText w:val=""/>
+      <w:lvlJc w:val="left"/>
+      <w:pPr>
+        <w:tabs>
+          <w:tab w:val="num" w:pos="5760"/>
+        </w:tabs>
+        <w:ind w:left="5760" w:hanging="360"/>
+      </w:pPr>
+      <w:rPr>
+        <w:rFonts w:ascii="Wingdings" w:hAnsi="Wingdings" w:hint="default"/>
+        <w:sz w:val="20"/>
+      </w:rPr>
+    </w:lvl>
+    <w:lvl w:ilvl="8" w:tentative="1">
+      <w:start w:val="1"/>
+      <w:numFmt w:val="bullet"/>
+      <w:lvlText w:val=""/>
+      <w:lvlJc w:val="left"/>
+      <w:pPr>
+        <w:tabs>
+          <w:tab w:val="num" w:pos="6480"/>
+        </w:tabs>
+        <w:ind w:left="6480" w:hanging="360"/>
+      </w:pPr>
+      <w:rPr>
+        <w:rFonts w:ascii="Wingdings" w:hAnsi="Wingdings" w:hint="default"/>
+        <w:sz w:val="20"/>
+      </w:rPr>
+    </w:lvl>
+  </w:abstractNum>
+  <w:abstractNum w:abstractNumId="25" w15:restartNumberingAfterBreak="0">
     <w:nsid w:val="3D273B02"/>
     <w:multiLevelType w:val="hybridMultilevel"/>
     <w:tmpl w:val="D408BFA4"/>
@@ -13989,7 +14338,7 @@
       </w:rPr>
     </w:lvl>
   </w:abstractNum>
-  <w:abstractNum w:abstractNumId="25" w15:restartNumberingAfterBreak="0">
+  <w:abstractNum w:abstractNumId="26" w15:restartNumberingAfterBreak="0">
     <w:nsid w:val="3D2B4F1A"/>
     <w:multiLevelType w:val="hybridMultilevel"/>
     <w:tmpl w:val="AC84F270"/>
@@ -14102,7 +14451,7 @@
       </w:rPr>
     </w:lvl>
   </w:abstractNum>
-  <w:abstractNum w:abstractNumId="26" w15:restartNumberingAfterBreak="0">
+  <w:abstractNum w:abstractNumId="27" w15:restartNumberingAfterBreak="0">
     <w:nsid w:val="44D27902"/>
     <w:multiLevelType w:val="multilevel"/>
     <w:tmpl w:val="1DEC5AEC"/>
@@ -14243,7 +14592,7 @@
       </w:rPr>
     </w:lvl>
   </w:abstractNum>
-  <w:abstractNum w:abstractNumId="27" w15:restartNumberingAfterBreak="0">
+  <w:abstractNum w:abstractNumId="28" w15:restartNumberingAfterBreak="0">
     <w:nsid w:val="44F76936"/>
     <w:multiLevelType w:val="multilevel"/>
     <w:tmpl w:val="36441ADA"/>
@@ -14392,7 +14741,7 @@
       </w:rPr>
     </w:lvl>
   </w:abstractNum>
-  <w:abstractNum w:abstractNumId="28" w15:restartNumberingAfterBreak="0">
+  <w:abstractNum w:abstractNumId="29" w15:restartNumberingAfterBreak="0">
     <w:nsid w:val="46171D7A"/>
     <w:multiLevelType w:val="hybridMultilevel"/>
     <w:tmpl w:val="079E85AE"/>
@@ -14532,7 +14881,7 @@
       </w:rPr>
     </w:lvl>
   </w:abstractNum>
-  <w:abstractNum w:abstractNumId="29" w15:restartNumberingAfterBreak="0">
+  <w:abstractNum w:abstractNumId="30" w15:restartNumberingAfterBreak="0">
     <w:nsid w:val="489E0853"/>
     <w:multiLevelType w:val="hybridMultilevel"/>
     <w:tmpl w:val="125CA3A8"/>
@@ -14645,7 +14994,7 @@
       </w:rPr>
     </w:lvl>
   </w:abstractNum>
-  <w:abstractNum w:abstractNumId="30" w15:restartNumberingAfterBreak="0">
+  <w:abstractNum w:abstractNumId="31" w15:restartNumberingAfterBreak="0">
     <w:nsid w:val="549639DA"/>
     <w:multiLevelType w:val="multilevel"/>
     <w:tmpl w:val="19481EB2"/>
@@ -14794,7 +15143,7 @@
       </w:rPr>
     </w:lvl>
   </w:abstractNum>
-  <w:abstractNum w:abstractNumId="31" w15:restartNumberingAfterBreak="0">
+  <w:abstractNum w:abstractNumId="32" w15:restartNumberingAfterBreak="0">
     <w:nsid w:val="54A04D86"/>
     <w:multiLevelType w:val="hybridMultilevel"/>
     <w:tmpl w:val="B6D0BAB4"/>
@@ -14934,7 +15283,7 @@
       </w:rPr>
     </w:lvl>
   </w:abstractNum>
-  <w:abstractNum w:abstractNumId="32" w15:restartNumberingAfterBreak="0">
+  <w:abstractNum w:abstractNumId="33" w15:restartNumberingAfterBreak="0">
     <w:nsid w:val="56043255"/>
     <w:multiLevelType w:val="hybridMultilevel"/>
     <w:tmpl w:val="522E41D4"/>
@@ -15074,7 +15423,7 @@
       </w:rPr>
     </w:lvl>
   </w:abstractNum>
-  <w:abstractNum w:abstractNumId="33" w15:restartNumberingAfterBreak="0">
+  <w:abstractNum w:abstractNumId="34" w15:restartNumberingAfterBreak="0">
     <w:nsid w:val="60B4308E"/>
     <w:multiLevelType w:val="multilevel"/>
     <w:tmpl w:val="1F98557A"/>
@@ -15220,7 +15569,7 @@
       </w:rPr>
     </w:lvl>
   </w:abstractNum>
-  <w:abstractNum w:abstractNumId="34" w15:restartNumberingAfterBreak="0">
+  <w:abstractNum w:abstractNumId="35" w15:restartNumberingAfterBreak="0">
     <w:nsid w:val="65467441"/>
     <w:multiLevelType w:val="multilevel"/>
     <w:tmpl w:val="336046EE"/>
@@ -15361,7 +15710,7 @@
       </w:rPr>
     </w:lvl>
   </w:abstractNum>
-  <w:abstractNum w:abstractNumId="35" w15:restartNumberingAfterBreak="0">
+  <w:abstractNum w:abstractNumId="36" w15:restartNumberingAfterBreak="0">
     <w:nsid w:val="67CC51F1"/>
     <w:multiLevelType w:val="hybridMultilevel"/>
     <w:tmpl w:val="9C12E10A"/>
@@ -15474,7 +15823,7 @@
       </w:rPr>
     </w:lvl>
   </w:abstractNum>
-  <w:abstractNum w:abstractNumId="36" w15:restartNumberingAfterBreak="0">
+  <w:abstractNum w:abstractNumId="37" w15:restartNumberingAfterBreak="0">
     <w:nsid w:val="695F2D8D"/>
     <w:multiLevelType w:val="hybridMultilevel"/>
     <w:tmpl w:val="DDC09FEE"/>
@@ -15617,7 +15966,7 @@
       </w:rPr>
     </w:lvl>
   </w:abstractNum>
-  <w:abstractNum w:abstractNumId="37" w15:restartNumberingAfterBreak="0">
+  <w:abstractNum w:abstractNumId="38" w15:restartNumberingAfterBreak="0">
     <w:nsid w:val="6EBE2B5B"/>
     <w:multiLevelType w:val="multilevel"/>
     <w:tmpl w:val="EE1408B0"/>
@@ -15766,7 +16115,7 @@
       </w:rPr>
     </w:lvl>
   </w:abstractNum>
-  <w:abstractNum w:abstractNumId="38" w15:restartNumberingAfterBreak="0">
+  <w:abstractNum w:abstractNumId="39" w15:restartNumberingAfterBreak="0">
     <w:nsid w:val="6EF33873"/>
     <w:multiLevelType w:val="multilevel"/>
     <w:tmpl w:val="ADEE25A0"/>
@@ -15915,7 +16264,7 @@
       </w:rPr>
     </w:lvl>
   </w:abstractNum>
-  <w:abstractNum w:abstractNumId="39" w15:restartNumberingAfterBreak="0">
+  <w:abstractNum w:abstractNumId="40" w15:restartNumberingAfterBreak="0">
     <w:nsid w:val="726568B9"/>
     <w:multiLevelType w:val="multilevel"/>
     <w:tmpl w:val="737A750A"/>
@@ -16061,7 +16410,7 @@
       </w:rPr>
     </w:lvl>
   </w:abstractNum>
-  <w:abstractNum w:abstractNumId="40" w15:restartNumberingAfterBreak="0">
+  <w:abstractNum w:abstractNumId="41" w15:restartNumberingAfterBreak="0">
     <w:nsid w:val="747C7D2F"/>
     <w:multiLevelType w:val="multilevel"/>
     <w:tmpl w:val="8C2C09BE"/>
@@ -16210,7 +16559,156 @@
       </w:rPr>
     </w:lvl>
   </w:abstractNum>
-  <w:abstractNum w:abstractNumId="41" w15:restartNumberingAfterBreak="0">
+  <w:abstractNum w:abstractNumId="42" w15:restartNumberingAfterBreak="0">
+    <w:nsid w:val="74AD562D"/>
+    <w:multiLevelType w:val="multilevel"/>
+    <w:tmpl w:val="71FC4276"/>
+    <w:lvl w:ilvl="0">
+      <w:start w:val="1"/>
+      <w:numFmt w:val="bullet"/>
+      <w:lvlText w:val=""/>
+      <w:lvlJc w:val="left"/>
+      <w:pPr>
+        <w:tabs>
+          <w:tab w:val="num" w:pos="720"/>
+        </w:tabs>
+        <w:ind w:left="720" w:hanging="360"/>
+      </w:pPr>
+      <w:rPr>
+        <w:rFonts w:ascii="Symbol" w:hAnsi="Symbol" w:hint="default"/>
+        <w:sz w:val="20"/>
+      </w:rPr>
+    </w:lvl>
+    <w:lvl w:ilvl="1" w:tentative="1">
+      <w:start w:val="1"/>
+      <w:numFmt w:val="bullet"/>
+      <w:lvlText w:val="o"/>
+      <w:lvlJc w:val="left"/>
+      <w:pPr>
+        <w:tabs>
+          <w:tab w:val="num" w:pos="1440"/>
+        </w:tabs>
+        <w:ind w:left="1440" w:hanging="360"/>
+      </w:pPr>
+      <w:rPr>
+        <w:rFonts w:ascii="Courier New" w:hAnsi="Courier New" w:hint="default"/>
+        <w:sz w:val="20"/>
+      </w:rPr>
+    </w:lvl>
+    <w:lvl w:ilvl="2" w:tentative="1">
+      <w:start w:val="1"/>
+      <w:numFmt w:val="bullet"/>
+      <w:lvlText w:val=""/>
+      <w:lvlJc w:val="left"/>
+      <w:pPr>
+        <w:tabs>
+          <w:tab w:val="num" w:pos="2160"/>
+        </w:tabs>
+        <w:ind w:left="2160" w:hanging="360"/>
+      </w:pPr>
+      <w:rPr>
+        <w:rFonts w:ascii="Wingdings" w:hAnsi="Wingdings" w:hint="default"/>
+        <w:sz w:val="20"/>
+      </w:rPr>
+    </w:lvl>
+    <w:lvl w:ilvl="3" w:tentative="1">
+      <w:start w:val="1"/>
+      <w:numFmt w:val="bullet"/>
+      <w:lvlText w:val=""/>
+      <w:lvlJc w:val="left"/>
+      <w:pPr>
+        <w:tabs>
+          <w:tab w:val="num" w:pos="2880"/>
+        </w:tabs>
+        <w:ind w:left="2880" w:hanging="360"/>
+      </w:pPr>
+      <w:rPr>
+        <w:rFonts w:ascii="Wingdings" w:hAnsi="Wingdings" w:hint="default"/>
+        <w:sz w:val="20"/>
+      </w:rPr>
+    </w:lvl>
+    <w:lvl w:ilvl="4" w:tentative="1">
+      <w:start w:val="1"/>
+      <w:numFmt w:val="bullet"/>
+      <w:lvlText w:val=""/>
+      <w:lvlJc w:val="left"/>
+      <w:pPr>
+        <w:tabs>
+          <w:tab w:val="num" w:pos="3600"/>
+        </w:tabs>
+        <w:ind w:left="3600" w:hanging="360"/>
+      </w:pPr>
+      <w:rPr>
+        <w:rFonts w:ascii="Wingdings" w:hAnsi="Wingdings" w:hint="default"/>
+        <w:sz w:val="20"/>
+      </w:rPr>
+    </w:lvl>
+    <w:lvl w:ilvl="5" w:tentative="1">
+      <w:start w:val="1"/>
+      <w:numFmt w:val="bullet"/>
+      <w:lvlText w:val=""/>
+      <w:lvlJc w:val="left"/>
+      <w:pPr>
+        <w:tabs>
+          <w:tab w:val="num" w:pos="4320"/>
+        </w:tabs>
+        <w:ind w:left="4320" w:hanging="360"/>
+      </w:pPr>
+      <w:rPr>
+        <w:rFonts w:ascii="Wingdings" w:hAnsi="Wingdings" w:hint="default"/>
+        <w:sz w:val="20"/>
+      </w:rPr>
+    </w:lvl>
+    <w:lvl w:ilvl="6" w:tentative="1">
+      <w:start w:val="1"/>
+      <w:numFmt w:val="bullet"/>
+      <w:lvlText w:val=""/>
+      <w:lvlJc w:val="left"/>
+      <w:pPr>
+        <w:tabs>
+          <w:tab w:val="num" w:pos="5040"/>
+        </w:tabs>
+        <w:ind w:left="5040" w:hanging="360"/>
+      </w:pPr>
+      <w:rPr>
+        <w:rFonts w:ascii="Wingdings" w:hAnsi="Wingdings" w:hint="default"/>
+        <w:sz w:val="20"/>
+      </w:rPr>
+    </w:lvl>
+    <w:lvl w:ilvl="7" w:tentative="1">
+      <w:start w:val="1"/>
+      <w:numFmt w:val="bullet"/>
+      <w:lvlText w:val=""/>
+      <w:lvlJc w:val="left"/>
+      <w:pPr>
+        <w:tabs>
+          <w:tab w:val="num" w:pos="5760"/>
+        </w:tabs>
+        <w:ind w:left="5760" w:hanging="360"/>
+      </w:pPr>
+      <w:rPr>
+        <w:rFonts w:ascii="Wingdings" w:hAnsi="Wingdings" w:hint="default"/>
+        <w:sz w:val="20"/>
+      </w:rPr>
+    </w:lvl>
+    <w:lvl w:ilvl="8" w:tentative="1">
+      <w:start w:val="1"/>
+      <w:numFmt w:val="bullet"/>
+      <w:lvlText w:val=""/>
+      <w:lvlJc w:val="left"/>
+      <w:pPr>
+        <w:tabs>
+          <w:tab w:val="num" w:pos="6480"/>
+        </w:tabs>
+        <w:ind w:left="6480" w:hanging="360"/>
+      </w:pPr>
+      <w:rPr>
+        <w:rFonts w:ascii="Wingdings" w:hAnsi="Wingdings" w:hint="default"/>
+        <w:sz w:val="20"/>
+      </w:rPr>
+    </w:lvl>
+  </w:abstractNum>
+  <w:abstractNum w:abstractNumId="43" w15:restartNumberingAfterBreak="0">
     <w:nsid w:val="761428D2"/>
     <w:multiLevelType w:val="multilevel"/>
     <w:tmpl w:val="52586DFA"/>
@@ -16359,7 +16857,7 @@
       </w:rPr>
     </w:lvl>
   </w:abstractNum>
-  <w:abstractNum w:abstractNumId="42" w15:restartNumberingAfterBreak="0">
+  <w:abstractNum w:abstractNumId="44" w15:restartNumberingAfterBreak="0">
     <w:nsid w:val="7668585B"/>
     <w:multiLevelType w:val="multilevel"/>
     <w:tmpl w:val="B5C24508"/>
@@ -16508,7 +17006,7 @@
       </w:rPr>
     </w:lvl>
   </w:abstractNum>
-  <w:abstractNum w:abstractNumId="43" w15:restartNumberingAfterBreak="0">
+  <w:abstractNum w:abstractNumId="45" w15:restartNumberingAfterBreak="0">
     <w:nsid w:val="79C71F48"/>
     <w:multiLevelType w:val="hybridMultilevel"/>
     <w:tmpl w:val="8B502618"/>
@@ -16621,7 +17119,7 @@
       </w:rPr>
     </w:lvl>
   </w:abstractNum>
-  <w:abstractNum w:abstractNumId="44" w15:restartNumberingAfterBreak="0">
+  <w:abstractNum w:abstractNumId="46" w15:restartNumberingAfterBreak="0">
     <w:nsid w:val="7B180A5C"/>
     <w:multiLevelType w:val="multilevel"/>
     <w:tmpl w:val="1D6AC218"/>
@@ -16766,7 +17264,7 @@
       </w:rPr>
     </w:lvl>
   </w:abstractNum>
-  <w:abstractNum w:abstractNumId="45" w15:restartNumberingAfterBreak="0">
+  <w:abstractNum w:abstractNumId="47" w15:restartNumberingAfterBreak="0">
     <w:nsid w:val="7BA1210D"/>
     <w:multiLevelType w:val="multilevel"/>
     <w:tmpl w:val="3A0E8004"/>
@@ -16915,7 +17413,7 @@
       </w:rPr>
     </w:lvl>
   </w:abstractNum>
-  <w:abstractNum w:abstractNumId="46" w15:restartNumberingAfterBreak="0">
+  <w:abstractNum w:abstractNumId="48" w15:restartNumberingAfterBreak="0">
     <w:nsid w:val="7FA24099"/>
     <w:multiLevelType w:val="multilevel"/>
     <w:tmpl w:val="F0B88D0E"/>
@@ -17071,19 +17569,19 @@
     <w:abstractNumId w:val="13"/>
   </w:num>
   <w:num w:numId="3" w16cid:durableId="750548241">
-    <w:abstractNumId w:val="36"/>
+    <w:abstractNumId w:val="37"/>
   </w:num>
   <w:num w:numId="4" w16cid:durableId="353793">
-    <w:abstractNumId w:val="33"/>
+    <w:abstractNumId w:val="34"/>
   </w:num>
   <w:num w:numId="5" w16cid:durableId="534462508">
-    <w:abstractNumId w:val="34"/>
+    <w:abstractNumId w:val="35"/>
   </w:num>
   <w:num w:numId="6" w16cid:durableId="1507869016">
-    <w:abstractNumId w:val="39"/>
+    <w:abstractNumId w:val="40"/>
   </w:num>
   <w:num w:numId="7" w16cid:durableId="1513492468">
-    <w:abstractNumId w:val="32"/>
+    <w:abstractNumId w:val="33"/>
   </w:num>
   <w:num w:numId="8" w16cid:durableId="334067497">
     <w:abstractNumId w:val="19"/>
@@ -17092,13 +17590,13 @@
     <w:abstractNumId w:val="17"/>
   </w:num>
   <w:num w:numId="10" w16cid:durableId="2022581597">
-    <w:abstractNumId w:val="31"/>
+    <w:abstractNumId w:val="32"/>
   </w:num>
   <w:num w:numId="11" w16cid:durableId="982391681">
-    <w:abstractNumId w:val="24"/>
+    <w:abstractNumId w:val="25"/>
   </w:num>
   <w:num w:numId="12" w16cid:durableId="2138335808">
-    <w:abstractNumId w:val="26"/>
+    <w:abstractNumId w:val="27"/>
   </w:num>
   <w:num w:numId="13" w16cid:durableId="1866673686">
     <w:abstractNumId w:val="10"/>
@@ -17107,10 +17605,10 @@
     <w:abstractNumId w:val="1"/>
   </w:num>
   <w:num w:numId="15" w16cid:durableId="2051420768">
-    <w:abstractNumId w:val="28"/>
+    <w:abstractNumId w:val="29"/>
   </w:num>
   <w:num w:numId="16" w16cid:durableId="683358311">
-    <w:abstractNumId w:val="35"/>
+    <w:abstractNumId w:val="36"/>
   </w:num>
   <w:num w:numId="17" w16cid:durableId="755906899">
     <w:abstractNumId w:val="2"/>
@@ -17125,22 +17623,22 @@
     <w:abstractNumId w:val="11"/>
   </w:num>
   <w:num w:numId="21" w16cid:durableId="1792507442">
-    <w:abstractNumId w:val="30"/>
+    <w:abstractNumId w:val="31"/>
   </w:num>
   <w:num w:numId="22" w16cid:durableId="1333266010">
-    <w:abstractNumId w:val="42"/>
+    <w:abstractNumId w:val="44"/>
   </w:num>
   <w:num w:numId="23" w16cid:durableId="664209363">
     <w:abstractNumId w:val="12"/>
   </w:num>
   <w:num w:numId="24" w16cid:durableId="746466426">
-    <w:abstractNumId w:val="43"/>
+    <w:abstractNumId w:val="45"/>
   </w:num>
   <w:num w:numId="25" w16cid:durableId="244387507">
-    <w:abstractNumId w:val="44"/>
+    <w:abstractNumId w:val="46"/>
   </w:num>
   <w:num w:numId="26" w16cid:durableId="1125925508">
-    <w:abstractNumId w:val="37"/>
+    <w:abstractNumId w:val="38"/>
   </w:num>
   <w:num w:numId="27" w16cid:durableId="1902473757">
     <w:abstractNumId w:val="14"/>
@@ -17149,10 +17647,10 @@
     <w:abstractNumId w:val="0"/>
   </w:num>
   <w:num w:numId="29" w16cid:durableId="154877724">
-    <w:abstractNumId w:val="29"/>
+    <w:abstractNumId w:val="30"/>
   </w:num>
   <w:num w:numId="30" w16cid:durableId="1311210621">
-    <w:abstractNumId w:val="27"/>
+    <w:abstractNumId w:val="28"/>
   </w:num>
   <w:num w:numId="31" w16cid:durableId="1328707234">
     <w:abstractNumId w:val="5"/>
@@ -17161,7 +17659,7 @@
     <w:abstractNumId w:val="20"/>
   </w:num>
   <w:num w:numId="33" w16cid:durableId="355470437">
-    <w:abstractNumId w:val="40"/>
+    <w:abstractNumId w:val="41"/>
   </w:num>
   <w:num w:numId="34" w16cid:durableId="1283415395">
     <w:abstractNumId w:val="22"/>
@@ -17176,7 +17674,7 @@
     <w:abstractNumId w:val="8"/>
   </w:num>
   <w:num w:numId="38" w16cid:durableId="889533531">
-    <w:abstractNumId w:val="41"/>
+    <w:abstractNumId w:val="43"/>
   </w:num>
   <w:num w:numId="39" w16cid:durableId="24990518">
     <w:abstractNumId w:val="4"/>
@@ -17191,13 +17689,13 @@
     <w:abstractNumId w:val="23"/>
   </w:num>
   <w:num w:numId="43" w16cid:durableId="618418272">
-    <w:abstractNumId w:val="25"/>
+    <w:abstractNumId w:val="26"/>
   </w:num>
   <w:num w:numId="44" w16cid:durableId="1831167177">
-    <w:abstractNumId w:val="46"/>
+    <w:abstractNumId w:val="48"/>
   </w:num>
   <w:num w:numId="45" w16cid:durableId="252975656">
-    <w:abstractNumId w:val="33"/>
+    <w:abstractNumId w:val="34"/>
     <w:lvlOverride w:ilvl="0">
       <w:startOverride w:val="1"/>
     </w:lvlOverride>
@@ -17230,10 +17728,16 @@
     <w:abstractNumId w:val="21"/>
   </w:num>
   <w:num w:numId="47" w16cid:durableId="1531722106">
-    <w:abstractNumId w:val="45"/>
+    <w:abstractNumId w:val="47"/>
   </w:num>
   <w:num w:numId="48" w16cid:durableId="1564832455">
-    <w:abstractNumId w:val="38"/>
+    <w:abstractNumId w:val="39"/>
+  </w:num>
+  <w:num w:numId="49" w16cid:durableId="167526411">
+    <w:abstractNumId w:val="24"/>
+  </w:num>
+  <w:num w:numId="50" w16cid:durableId="178279867">
+    <w:abstractNumId w:val="42"/>
   </w:num>
   <w:numIdMacAtCleanup w:val="19"/>
 </w:numbering>
@@ -17797,7 +18301,6 @@
   <w:style w:type="character" w:default="1" w:styleId="Fontepargpadro">
     <w:name w:val="Default Paragraph Font"/>
     <w:uiPriority w:val="1"/>
-    <w:semiHidden/>
     <w:unhideWhenUsed/>
   </w:style>
   <w:style w:type="table" w:default="1" w:styleId="Tabelanormal">
@@ -18952,10 +19455,6 @@
 </file>
 
 <file path=customXml/item1.xml><?xml version="1.0" encoding="utf-8"?>
-<b:Sources xmlns:b="http://schemas.openxmlformats.org/officeDocument/2006/bibliography" xmlns="http://schemas.openxmlformats.org/officeDocument/2006/bibliography" SelectedStyle="\APA.XSL" StyleName="APA"/>
-</file>
-
-<file path=customXml/item2.xml><?xml version="1.0" encoding="utf-8"?>
 <?mso-contentType ?>
 <FormTemplates xmlns="http://schemas.microsoft.com/sharepoint/v3/contenttype/forms">
   <Display>DocumentLibraryForm</Display>
@@ -18964,7 +19463,19 @@
 </FormTemplates>
 </file>
 
+<file path=customXml/item2.xml><?xml version="1.0" encoding="utf-8"?>
+<b:Sources xmlns:b="http://schemas.openxmlformats.org/officeDocument/2006/bibliography" xmlns="http://schemas.openxmlformats.org/officeDocument/2006/bibliography" SelectedStyle="\APA.XSL" StyleName="APA"/>
+</file>
+
 <file path=customXml/item3.xml><?xml version="1.0" encoding="utf-8"?>
+<p:properties xmlns:p="http://schemas.microsoft.com/office/2006/metadata/properties" xmlns:xsi="http://www.w3.org/2001/XMLSchema-instance" xmlns:pc="http://schemas.microsoft.com/office/infopath/2007/PartnerControls">
+  <documentManagement>
+    <ReferenceId xmlns="f9f3b390-cc4e-48c6-b220-f74dc9f0acc5" xsi:nil="true"/>
+  </documentManagement>
+</p:properties>
+</file>
+
+<file path=customXml/item4.xml><?xml version="1.0" encoding="utf-8"?>
 <ct:contentTypeSchema xmlns:ct="http://schemas.microsoft.com/office/2006/metadata/contentType" xmlns:ma="http://schemas.microsoft.com/office/2006/metadata/properties/metaAttributes" ct:_="" ma:_="" ma:contentTypeName="Documento" ma:contentTypeID="0x01010092D14325BC69B1499C60982993F18EDD" ma:contentTypeVersion="1" ma:contentTypeDescription="Crie um novo documento." ma:contentTypeScope="" ma:versionID="536a970dbbbc2be596134e2315b82733">
   <xsd:schema xmlns:xsd="http://www.w3.org/2001/XMLSchema" xmlns:xs="http://www.w3.org/2001/XMLSchema" xmlns:p="http://schemas.microsoft.com/office/2006/metadata/properties" xmlns:ns2="f9f3b390-cc4e-48c6-b220-f74dc9f0acc5" targetNamespace="http://schemas.microsoft.com/office/2006/metadata/properties" ma:root="true" ma:fieldsID="5f7b1888e7226a3f7244fdf5b286dcdc" ns2:_="">
     <xsd:import namespace="f9f3b390-cc4e-48c6-b220-f74dc9f0acc5"/>
@@ -19090,15 +19601,15 @@
 </ct:contentTypeSchema>
 </file>
 
-<file path=customXml/item4.xml><?xml version="1.0" encoding="utf-8"?>
-<p:properties xmlns:p="http://schemas.microsoft.com/office/2006/metadata/properties" xmlns:xsi="http://www.w3.org/2001/XMLSchema-instance" xmlns:pc="http://schemas.microsoft.com/office/infopath/2007/PartnerControls">
-  <documentManagement>
-    <ReferenceId xmlns="f9f3b390-cc4e-48c6-b220-f74dc9f0acc5" xsi:nil="true"/>
-  </documentManagement>
-</p:properties>
+<file path=customXml/itemProps1.xml><?xml version="1.0" encoding="utf-8"?>
+<ds:datastoreItem xmlns:ds="http://schemas.openxmlformats.org/officeDocument/2006/customXml" ds:itemID="{3A69442C-0C83-4D24-B10E-CCDDC83FA223}">
+  <ds:schemaRefs>
+    <ds:schemaRef ds:uri="http://schemas.microsoft.com/sharepoint/v3/contenttype/forms"/>
+  </ds:schemaRefs>
+</ds:datastoreItem>
 </file>
 
-<file path=customXml/itemProps1.xml><?xml version="1.0" encoding="utf-8"?>
+<file path=customXml/itemProps2.xml><?xml version="1.0" encoding="utf-8"?>
 <ds:datastoreItem xmlns:ds="http://schemas.openxmlformats.org/officeDocument/2006/customXml" ds:itemID="{E888FA76-4361-47A3-9E1F-E2C529BBBE0A}">
   <ds:schemaRefs>
     <ds:schemaRef ds:uri="http://schemas.openxmlformats.org/officeDocument/2006/bibliography"/>
@@ -19106,15 +19617,17 @@
 </ds:datastoreItem>
 </file>
 
-<file path=customXml/itemProps2.xml><?xml version="1.0" encoding="utf-8"?>
-<ds:datastoreItem xmlns:ds="http://schemas.openxmlformats.org/officeDocument/2006/customXml" ds:itemID="{3A69442C-0C83-4D24-B10E-CCDDC83FA223}">
+<file path=customXml/itemProps3.xml><?xml version="1.0" encoding="utf-8"?>
+<ds:datastoreItem xmlns:ds="http://schemas.openxmlformats.org/officeDocument/2006/customXml" ds:itemID="{B9C3AACD-0A58-46D7-BD98-205AEFA14D1F}">
   <ds:schemaRefs>
-    <ds:schemaRef ds:uri="http://schemas.microsoft.com/sharepoint/v3/contenttype/forms"/>
+    <ds:schemaRef ds:uri="http://schemas.microsoft.com/office/2006/metadata/properties"/>
+    <ds:schemaRef ds:uri="http://schemas.microsoft.com/office/infopath/2007/PartnerControls"/>
+    <ds:schemaRef ds:uri="f9f3b390-cc4e-48c6-b220-f74dc9f0acc5"/>
   </ds:schemaRefs>
 </ds:datastoreItem>
 </file>
 
-<file path=customXml/itemProps3.xml><?xml version="1.0" encoding="utf-8"?>
+<file path=customXml/itemProps4.xml><?xml version="1.0" encoding="utf-8"?>
 <ds:datastoreItem xmlns:ds="http://schemas.openxmlformats.org/officeDocument/2006/customXml" ds:itemID="{B9922779-B580-4CBA-AACE-0048779B239A}">
   <ds:schemaRefs>
     <ds:schemaRef ds:uri="http://schemas.microsoft.com/office/2006/metadata/contentType"/>
@@ -19130,14 +19643,4 @@
     <ds:schemaRef ds:uri="http://schemas.microsoft.com/internal/obd"/>
   </ds:schemaRefs>
 </ds:datastoreItem>
-</file>
-
-<file path=customXml/itemProps4.xml><?xml version="1.0" encoding="utf-8"?>
-<ds:datastoreItem xmlns:ds="http://schemas.openxmlformats.org/officeDocument/2006/customXml" ds:itemID="{B9C3AACD-0A58-46D7-BD98-205AEFA14D1F}">
-  <ds:schemaRefs>
-    <ds:schemaRef ds:uri="http://schemas.microsoft.com/office/2006/metadata/properties"/>
-    <ds:schemaRef ds:uri="http://schemas.microsoft.com/office/infopath/2007/PartnerControls"/>
-    <ds:schemaRef ds:uri="f9f3b390-cc4e-48c6-b220-f74dc9f0acc5"/>
-  </ds:schemaRefs>
-</ds:datastoreItem>
 </file>
</xml_diff>

<commit_message>
adicionando o MER no DVP
</commit_message>
<xml_diff>
--- a/outros/Documento de Visão do Projeto/DVP E-commerce Sarajevo.docx
+++ b/outros/Documento de Visão do Projeto/DVP E-commerce Sarajevo.docx
@@ -8060,13 +8060,27 @@
     <w:p/>
     <w:p>
       <w:pPr>
-        <w:pStyle w:val="PSDS-Marcadores"/>
+        <w:rPr>
+          <w:rFonts w:cs="Times New Roman"/>
+          <w:b/>
+          <w:sz w:val="24"/>
+          <w:szCs w:val="20"/>
+        </w:rPr>
       </w:pPr>
       <w:bookmarkStart w:id="68" w:name="_Toc482605987"/>
       <w:bookmarkStart w:id="69" w:name="_Toc19581833"/>
       <w:bookmarkStart w:id="70" w:name="_Toc19584280"/>
       <w:bookmarkStart w:id="71" w:name="_Toc177443819"/>
       <w:r>
+        <w:br w:type="page"/>
+      </w:r>
+    </w:p>
+    <w:p>
+      <w:pPr>
+        <w:pStyle w:val="PSDS-Marcadores"/>
+      </w:pPr>
+      <w:r>
+        <w:lastRenderedPageBreak/>
         <w:t>Visão de Dados</w:t>
       </w:r>
       <w:bookmarkEnd w:id="68"/>
@@ -8077,7 +8091,8 @@
     <w:p/>
     <w:p>
       <w:pPr>
-        <w:ind w:left="360" w:firstLine="360"/>
+        <w:spacing w:after="120"/>
+        <w:ind w:left="357" w:firstLine="357"/>
         <w:jc w:val="both"/>
       </w:pPr>
       <w:r>
@@ -8094,20 +8109,40 @@
     </w:p>
     <w:p>
       <w:pPr>
-        <w:ind w:left="360" w:firstLine="360"/>
+        <w:spacing w:after="120"/>
+        <w:ind w:left="357" w:firstLine="357"/>
         <w:jc w:val="both"/>
       </w:pPr>
       <w:r>
-        <w:t>O modelo lógico da base de dados foi desenvolvido no MySQL Workbench, por meio da criação de um Modelo Entidade-Relacionamento (MER). Este modelo contempla as principais entidades do sistema, como Cliente, Livro, Pedido, Venda, Estoque, entre outras, e define suas respectivas relações, como cardinalidade e integridade referencial.</w:t>
-      </w:r>
-    </w:p>
-    <w:p>
-      <w:pPr>
-        <w:ind w:left="360" w:firstLine="360"/>
+        <w:t xml:space="preserve">O </w:t>
+      </w:r>
+      <w:r>
+        <w:t xml:space="preserve">Modelo Entidade-Relacionamento (MER) </w:t>
+      </w:r>
+      <w:r>
+        <w:t>da base de dados foi desenvolvido no MySQL Workbench</w:t>
+      </w:r>
+      <w:r>
+        <w:t xml:space="preserve">. </w:t>
+      </w:r>
+      <w:r>
+        <w:t>Este modelo contempla as principais entidades do sistema, como Cliente, Livro, Pedido, Venda, Estoque, entre outras, e define suas respectivas relações, como cardinalidade e integridade referencial.</w:t>
+      </w:r>
+    </w:p>
+    <w:p>
+      <w:pPr>
+        <w:spacing w:after="120"/>
+        <w:ind w:left="357" w:firstLine="357"/>
         <w:jc w:val="both"/>
       </w:pPr>
       <w:r>
-        <w:t>A figura a seguir ilustra o modelo lógico da base de dados:</w:t>
+        <w:t xml:space="preserve">A figura a seguir ilustra o </w:t>
+      </w:r>
+      <w:r>
+        <w:t xml:space="preserve">Modelo Entidade-Relacionamento </w:t>
+      </w:r>
+      <w:r>
+        <w:t>da base de dados:</w:t>
       </w:r>
     </w:p>
     <w:p>
@@ -8115,6 +8150,53 @@
         <w:ind w:firstLine="360"/>
         <w:jc w:val="both"/>
       </w:pPr>
+    </w:p>
+    <w:p>
+      <w:r>
+        <w:rPr>
+          <w:noProof/>
+        </w:rPr>
+        <w:drawing>
+          <wp:inline distT="0" distB="0" distL="0" distR="0" wp14:anchorId="193E22FA" wp14:editId="70950422">
+            <wp:extent cx="6803702" cy="4495800"/>
+            <wp:effectExtent l="19050" t="19050" r="16510" b="19050"/>
+            <wp:docPr id="1039332992" name="Imagem 1"/>
+            <wp:cNvGraphicFramePr>
+              <a:graphicFrameLocks xmlns:a="http://schemas.openxmlformats.org/drawingml/2006/main" noChangeAspect="1"/>
+            </wp:cNvGraphicFramePr>
+            <a:graphic xmlns:a="http://schemas.openxmlformats.org/drawingml/2006/main">
+              <a:graphicData uri="http://schemas.openxmlformats.org/drawingml/2006/picture">
+                <pic:pic xmlns:pic="http://schemas.openxmlformats.org/drawingml/2006/picture">
+                  <pic:nvPicPr>
+                    <pic:cNvPr id="1039332992" name=""/>
+                    <pic:cNvPicPr/>
+                  </pic:nvPicPr>
+                  <pic:blipFill>
+                    <a:blip r:embed="rId35"/>
+                    <a:stretch>
+                      <a:fillRect/>
+                    </a:stretch>
+                  </pic:blipFill>
+                  <pic:spPr>
+                    <a:xfrm>
+                      <a:off x="0" y="0"/>
+                      <a:ext cx="6818111" cy="4505321"/>
+                    </a:xfrm>
+                    <a:prstGeom prst="rect">
+                      <a:avLst/>
+                    </a:prstGeom>
+                    <a:ln>
+                      <a:solidFill>
+                        <a:schemeClr val="tx1"/>
+                      </a:solidFill>
+                    </a:ln>
+                  </pic:spPr>
+                </pic:pic>
+              </a:graphicData>
+            </a:graphic>
+          </wp:inline>
+        </w:drawing>
+      </w:r>
     </w:p>
     <w:p>
       <w:pPr>
@@ -8361,7 +8443,7 @@
                           </pic:cNvPicPr>
                         </pic:nvPicPr>
                         <pic:blipFill>
-                          <a:blip r:embed="rId35" cstate="print"/>
+                          <a:blip r:embed="rId36" cstate="print"/>
                           <a:srcRect/>
                           <a:stretch>
                             <a:fillRect/>
@@ -8421,7 +8503,7 @@
                           </pic:cNvPicPr>
                         </pic:nvPicPr>
                         <pic:blipFill>
-                          <a:blip r:embed="rId36" cstate="print"/>
+                          <a:blip r:embed="rId37" cstate="print"/>
                           <a:srcRect/>
                           <a:stretch>
                             <a:fillRect/>
@@ -8483,7 +8565,7 @@
                           </pic:cNvPicPr>
                         </pic:nvPicPr>
                         <pic:blipFill>
-                          <a:blip r:embed="rId37" cstate="print"/>
+                          <a:blip r:embed="rId38" cstate="print"/>
                           <a:srcRect/>
                           <a:stretch>
                             <a:fillRect/>
@@ -8546,7 +8628,7 @@
                           </pic:cNvPicPr>
                         </pic:nvPicPr>
                         <pic:blipFill>
-                          <a:blip r:embed="rId36" cstate="print"/>
+                          <a:blip r:embed="rId37" cstate="print"/>
                           <a:srcRect/>
                           <a:stretch>
                             <a:fillRect/>
@@ -9278,7 +9360,7 @@
         </w:rPr>
         <w:t xml:space="preserve">Unified Modeling Language: </w:t>
       </w:r>
-      <w:hyperlink r:id="rId38" w:history="1">
+      <w:hyperlink r:id="rId39" w:history="1">
         <w:r>
           <w:rPr>
             <w:rStyle w:val="Hyperlink"/>

</xml_diff>

<commit_message>
colocando tabela de comparação entre classe e relacionamento
</commit_message>
<xml_diff>
--- a/outros/Documento de Visão do Projeto/DVP E-commerce Sarajevo.docx
+++ b/outros/Documento de Visão do Projeto/DVP E-commerce Sarajevo.docx
@@ -8265,64 +8265,91 @@
     </w:p>
     <w:p>
       <w:pPr>
+        <w:spacing w:after="120"/>
+        <w:ind w:left="357" w:firstLine="357"/>
+        <w:jc w:val="both"/>
+      </w:pPr>
+      <w:r>
+        <w:t>Nesta seção, apresentamos uma visão simplificada do mapeamento objeto-relacional realizado no sistema da livraria. O mapeamento foi feito de forma direta, ou seja, as classes de modelo da aplicação Java foram construídas com atributos que correspondem exatamente às colunas das tabelas no banco de dados MySQL.</w:t>
+      </w:r>
+    </w:p>
+    <w:p>
+      <w:pPr>
+        <w:spacing w:after="120"/>
+        <w:ind w:left="357" w:firstLine="357"/>
+        <w:jc w:val="both"/>
+      </w:pPr>
+      <w:r>
+        <w:t>Esse alinhamento direto entre o modelo de classes (implementado com Java e anotado com JPA/</w:t>
+      </w:r>
+      <w:proofErr w:type="spellStart"/>
+      <w:r>
+        <w:t>Hibernate</w:t>
+      </w:r>
+      <w:proofErr w:type="spellEnd"/>
+      <w:r>
+        <w:t>) e o modelo relacional (MER do MySQL) facilita a manutenção do sistema, bem como o entendimento da estrutura de dados tanto por desenvolvedores quanto por administradores de banco.</w:t>
+      </w:r>
+    </w:p>
+    <w:p>
+      <w:pPr>
+        <w:spacing w:after="120"/>
+        <w:ind w:left="357" w:firstLine="357"/>
+        <w:jc w:val="both"/>
+      </w:pPr>
+      <w:r>
+        <w:lastRenderedPageBreak/>
+        <w:t xml:space="preserve">A Tabela </w:t>
+      </w:r>
+      <w:r>
+        <w:t>1</w:t>
+      </w:r>
+      <w:r>
+        <w:t xml:space="preserve"> apresenta alguns exemplos de mapeamentos entre as classes de modelo da aplicação e suas respectivas entidades no banco de dados, destacando que esse padrão é seguido de forma consistente em todo o sistema.</w:t>
+      </w:r>
+    </w:p>
+    <w:p>
+      <w:pPr>
         <w:ind w:firstLine="360"/>
-        <w:jc w:val="both"/>
-      </w:pPr>
-      <w:r>
-        <w:t xml:space="preserve">A </w:t>
-      </w:r>
-      <w:r>
-        <w:fldChar w:fldCharType="begin"/>
-      </w:r>
-      <w:r>
-        <w:instrText xml:space="preserve"> REF _Ref144112115 \h  \* MERGEFORMAT </w:instrText>
-      </w:r>
-      <w:r>
-        <w:fldChar w:fldCharType="separate"/>
-      </w:r>
-      <w:r>
-        <w:t xml:space="preserve">Tabela </w:t>
-      </w:r>
-      <w:r>
-        <w:fldChar w:fldCharType="end"/>
-      </w:r>
-      <w:r>
-        <w:t>2 define o mapeamento das principais classes de modelo para entidades do modelo lógico do BD Oracle.</w:t>
-      </w:r>
-    </w:p>
-    <w:p>
-      <w:pPr>
-        <w:ind w:firstLine="360"/>
-        <w:jc w:val="both"/>
-      </w:pPr>
-      <w:r>
-        <w:t>Note que existem alguns campos nas entidades lógicas do BD que não estão mapeadas diretamente com as classes de modelo da Visão Lógica contidas neste documento:</w:t>
-      </w:r>
-    </w:p>
-    <w:p>
-      <w:pPr>
-        <w:ind w:firstLine="360"/>
-        <w:jc w:val="both"/>
-      </w:pPr>
-      <w:r>
-        <w:t>Os campos que começam com “IN” são campos definidos através de domínios do BD. As classes de modelo que possuem os atributos que representam tais campos não constam neste documento, mas podem ser consultadas no documento [REF – Modelo de Design].</w:t>
-      </w:r>
-    </w:p>
-    <w:p>
-      <w:pPr>
-        <w:ind w:firstLine="360"/>
-        <w:jc w:val="both"/>
-      </w:pPr>
-      <w:r>
-        <w:lastRenderedPageBreak/>
-        <w:t>Os campos #NRSQ e DT REGISTRO presentes em todas as entidades lógicas do BD, correspondem a atributos presentes em superclasses das classes de modelo, que não constam neste documento, mas podem ser consultadas no documento [REF – Modelo de Design].</w:t>
-      </w:r>
-    </w:p>
-    <w:p>
-      <w:pPr>
-        <w:ind w:firstLine="360"/>
-        <w:jc w:val="both"/>
-      </w:pPr>
+        <w:jc w:val="center"/>
+        <w:rPr>
+          <w:rFonts w:ascii="Arial-BoldMT" w:hAnsi="Arial-BoldMT" w:cs="Arial-BoldMT"/>
+          <w:b/>
+          <w:bCs/>
+          <w:sz w:val="20"/>
+          <w:szCs w:val="20"/>
+        </w:rPr>
+      </w:pPr>
+      <w:r>
+        <w:rPr>
+          <w:rFonts w:ascii="Arial-BoldMT" w:hAnsi="Arial-BoldMT" w:cs="Arial-BoldMT"/>
+          <w:b/>
+          <w:bCs/>
+          <w:sz w:val="20"/>
+          <w:szCs w:val="20"/>
+        </w:rPr>
+        <w:t>Tabela 1:</w:t>
+      </w:r>
+      <w:r>
+        <w:rPr>
+          <w:rFonts w:ascii="Arial-BoldMT" w:hAnsi="Arial-BoldMT" w:cs="Arial-BoldMT"/>
+          <w:b/>
+          <w:bCs/>
+          <w:sz w:val="20"/>
+          <w:szCs w:val="20"/>
+        </w:rPr>
+        <w:t xml:space="preserve"> </w:t>
+      </w:r>
+      <w:r>
+        <w:rPr>
+          <w:rFonts w:ascii="Arial-BoldMT" w:hAnsi="Arial-BoldMT" w:cs="Arial-BoldMT"/>
+          <w:b/>
+          <w:bCs/>
+          <w:sz w:val="20"/>
+          <w:szCs w:val="20"/>
+        </w:rPr>
+        <w:t>Mapeamento Objeto-Relacional</w:t>
+      </w:r>
     </w:p>
     <w:p>
       <w:pPr>
@@ -8332,22 +8359,6 @@
           <w:szCs w:val="16"/>
         </w:rPr>
       </w:pPr>
-      <w:bookmarkStart w:id="72" w:name="_Ref144112115"/>
-      <w:r>
-        <w:rPr>
-          <w:sz w:val="16"/>
-          <w:szCs w:val="16"/>
-        </w:rPr>
-        <w:t xml:space="preserve">Tabela </w:t>
-      </w:r>
-      <w:bookmarkEnd w:id="72"/>
-      <w:r>
-        <w:rPr>
-          <w:sz w:val="16"/>
-          <w:szCs w:val="16"/>
-        </w:rPr>
-        <w:t>2: Mapeamento Objeto-Relacional</w:t>
-      </w:r>
     </w:p>
     <w:tbl>
       <w:tblPr>
@@ -8425,51 +8436,31 @@
               <w:pStyle w:val="Sumrio1"/>
             </w:pPr>
             <w:r>
-              <w:drawing>
-                <wp:inline distT="0" distB="0" distL="0" distR="0" wp14:anchorId="53CA8EAE" wp14:editId="1CD07B8F">
-                  <wp:extent cx="1533525" cy="1162050"/>
-                  <wp:effectExtent l="19050" t="0" r="9525" b="0"/>
-                  <wp:docPr id="21" name="Imagem 21"/>
-                  <wp:cNvGraphicFramePr>
-                    <a:graphicFrameLocks xmlns:a="http://schemas.openxmlformats.org/drawingml/2006/main" noChangeAspect="1"/>
-                  </wp:cNvGraphicFramePr>
-                  <a:graphic xmlns:a="http://schemas.openxmlformats.org/drawingml/2006/main">
-                    <a:graphicData uri="http://schemas.openxmlformats.org/drawingml/2006/picture">
-                      <pic:pic xmlns:pic="http://schemas.openxmlformats.org/drawingml/2006/picture">
-                        <pic:nvPicPr>
-                          <pic:cNvPr id="0" name="Picture 21"/>
-                          <pic:cNvPicPr>
-                            <a:picLocks noChangeAspect="1" noChangeArrowheads="1"/>
-                          </pic:cNvPicPr>
-                        </pic:nvPicPr>
-                        <pic:blipFill>
-                          <a:blip r:embed="rId36" cstate="print"/>
-                          <a:srcRect/>
-                          <a:stretch>
-                            <a:fillRect/>
-                          </a:stretch>
-                        </pic:blipFill>
-                        <pic:spPr bwMode="auto">
-                          <a:xfrm>
-                            <a:off x="0" y="0"/>
-                            <a:ext cx="1533525" cy="1162050"/>
-                          </a:xfrm>
-                          <a:prstGeom prst="rect">
-                            <a:avLst/>
-                          </a:prstGeom>
-                          <a:noFill/>
-                          <a:ln w="9525">
-                            <a:noFill/>
-                            <a:miter lim="800000"/>
-                            <a:headEnd/>
-                            <a:tailEnd/>
-                          </a:ln>
-                        </pic:spPr>
-                      </pic:pic>
-                    </a:graphicData>
-                  </a:graphic>
-                </wp:inline>
-              </w:drawing>
+              <w:object w:dxaOrig="5025" w:dyaOrig="7260" w14:anchorId="16554FFF">
+                <v:shapetype id="_x0000_t75" coordsize="21600,21600" o:spt="75" o:preferrelative="t" path="m@4@5l@4@11@9@11@9@5xe" filled="f" stroked="f">
+                  <v:stroke joinstyle="miter"/>
+                  <v:formulas>
+                    <v:f eqn="if lineDrawn pixelLineWidth 0"/>
+                    <v:f eqn="sum @0 1 0"/>
+                    <v:f eqn="sum 0 0 @1"/>
+                    <v:f eqn="prod @2 1 2"/>
+                    <v:f eqn="prod @3 21600 pixelWidth"/>
+                    <v:f eqn="prod @3 21600 pixelHeight"/>
+                    <v:f eqn="sum @0 0 1"/>
+                    <v:f eqn="prod @6 1 2"/>
+                    <v:f eqn="prod @7 21600 pixelWidth"/>
+                    <v:f eqn="sum @8 21600 0"/>
+                    <v:f eqn="prod @7 21600 pixelHeight"/>
+                    <v:f eqn="sum @10 21600 0"/>
+                  </v:formulas>
+                  <v:path o:extrusionok="f" gradientshapeok="t" o:connecttype="rect"/>
+                  <o:lock v:ext="edit" aspectratio="t"/>
+                </v:shapetype>
+                <v:shape id="_x0000_i1025" type="#_x0000_t75" style="width:138pt;height:199.5pt" o:ole="">
+                  <v:imagedata r:id="rId36" o:title=""/>
+                </v:shape>
+                <o:OLEObject Type="Embed" ProgID="PBrush" ShapeID="_x0000_i1025" DrawAspect="Content" ObjectID="_1806083300" r:id="rId37"/>
+              </w:object>
             </w:r>
           </w:p>
         </w:tc>
@@ -8481,55 +8472,18 @@
             <w:pPr>
               <w:jc w:val="center"/>
             </w:pPr>
+          </w:p>
+          <w:p>
+            <w:pPr>
+              <w:jc w:val="center"/>
+            </w:pPr>
             <w:r>
-              <w:rPr>
-                <w:noProof/>
-              </w:rPr>
-              <w:drawing>
-                <wp:inline distT="0" distB="0" distL="0" distR="0" wp14:anchorId="0520E855" wp14:editId="5A7DAE03">
-                  <wp:extent cx="2124075" cy="2028825"/>
-                  <wp:effectExtent l="19050" t="0" r="9525" b="0"/>
-                  <wp:docPr id="22" name="Imagem 22"/>
-                  <wp:cNvGraphicFramePr>
-                    <a:graphicFrameLocks xmlns:a="http://schemas.openxmlformats.org/drawingml/2006/main" noChangeAspect="1"/>
-                  </wp:cNvGraphicFramePr>
-                  <a:graphic xmlns:a="http://schemas.openxmlformats.org/drawingml/2006/main">
-                    <a:graphicData uri="http://schemas.openxmlformats.org/drawingml/2006/picture">
-                      <pic:pic xmlns:pic="http://schemas.openxmlformats.org/drawingml/2006/picture">
-                        <pic:nvPicPr>
-                          <pic:cNvPr id="0" name="Picture 22"/>
-                          <pic:cNvPicPr>
-                            <a:picLocks noChangeAspect="1" noChangeArrowheads="1"/>
-                          </pic:cNvPicPr>
-                        </pic:nvPicPr>
-                        <pic:blipFill>
-                          <a:blip r:embed="rId37" cstate="print"/>
-                          <a:srcRect/>
-                          <a:stretch>
-                            <a:fillRect/>
-                          </a:stretch>
-                        </pic:blipFill>
-                        <pic:spPr bwMode="auto">
-                          <a:xfrm>
-                            <a:off x="0" y="0"/>
-                            <a:ext cx="2124075" cy="2028825"/>
-                          </a:xfrm>
-                          <a:prstGeom prst="rect">
-                            <a:avLst/>
-                          </a:prstGeom>
-                          <a:noFill/>
-                          <a:ln w="9525">
-                            <a:noFill/>
-                            <a:miter lim="800000"/>
-                            <a:headEnd/>
-                            <a:tailEnd/>
-                          </a:ln>
-                        </pic:spPr>
-                      </pic:pic>
-                    </a:graphicData>
-                  </a:graphic>
-                </wp:inline>
-              </w:drawing>
+              <w:object w:dxaOrig="2445" w:dyaOrig="3480" w14:anchorId="151D0917">
+                <v:shape id="_x0000_i1048" type="#_x0000_t75" style="width:122.25pt;height:174pt" o:ole="">
+                  <v:imagedata r:id="rId38" o:title=""/>
+                </v:shape>
+                <o:OLEObject Type="Embed" ProgID="PBrush" ShapeID="_x0000_i1048" DrawAspect="Content" ObjectID="_1806083301" r:id="rId39"/>
+              </w:object>
             </w:r>
           </w:p>
         </w:tc>
@@ -8546,52 +8500,18 @@
             <w:pPr>
               <w:pStyle w:val="Sumrio1"/>
             </w:pPr>
+          </w:p>
+          <w:p>
+            <w:pPr>
+              <w:pStyle w:val="Sumrio1"/>
+            </w:pPr>
             <w:r>
-              <w:drawing>
-                <wp:inline distT="0" distB="0" distL="0" distR="0" wp14:anchorId="22899E94" wp14:editId="1495666A">
-                  <wp:extent cx="1190625" cy="1162050"/>
-                  <wp:effectExtent l="19050" t="0" r="9525" b="0"/>
-                  <wp:docPr id="23" name="Imagem 23"/>
-                  <wp:cNvGraphicFramePr>
-                    <a:graphicFrameLocks xmlns:a="http://schemas.openxmlformats.org/drawingml/2006/main" noChangeAspect="1"/>
-                  </wp:cNvGraphicFramePr>
-                  <a:graphic xmlns:a="http://schemas.openxmlformats.org/drawingml/2006/main">
-                    <a:graphicData uri="http://schemas.openxmlformats.org/drawingml/2006/picture">
-                      <pic:pic xmlns:pic="http://schemas.openxmlformats.org/drawingml/2006/picture">
-                        <pic:nvPicPr>
-                          <pic:cNvPr id="0" name="Picture 23"/>
-                          <pic:cNvPicPr>
-                            <a:picLocks noChangeAspect="1" noChangeArrowheads="1"/>
-                          </pic:cNvPicPr>
-                        </pic:nvPicPr>
-                        <pic:blipFill>
-                          <a:blip r:embed="rId38" cstate="print"/>
-                          <a:srcRect/>
-                          <a:stretch>
-                            <a:fillRect/>
-                          </a:stretch>
-                        </pic:blipFill>
-                        <pic:spPr bwMode="auto">
-                          <a:xfrm>
-                            <a:off x="0" y="0"/>
-                            <a:ext cx="1190625" cy="1162050"/>
-                          </a:xfrm>
-                          <a:prstGeom prst="rect">
-                            <a:avLst/>
-                          </a:prstGeom>
-                          <a:noFill/>
-                          <a:ln w="9525">
-                            <a:noFill/>
-                            <a:miter lim="800000"/>
-                            <a:headEnd/>
-                            <a:tailEnd/>
-                          </a:ln>
-                        </pic:spPr>
-                      </pic:pic>
-                    </a:graphicData>
-                  </a:graphic>
-                </wp:inline>
-              </w:drawing>
+              <w:object w:dxaOrig="5835" w:dyaOrig="9780" w14:anchorId="0064836B">
+                <v:shape id="_x0000_i1055" type="#_x0000_t75" style="width:141.75pt;height:238.5pt" o:ole="">
+                  <v:imagedata r:id="rId40" o:title=""/>
+                </v:shape>
+                <o:OLEObject Type="Embed" ProgID="PBrush" ShapeID="_x0000_i1055" DrawAspect="Content" ObjectID="_1806083302" r:id="rId41"/>
+              </w:object>
             </w:r>
           </w:p>
         </w:tc>
@@ -8601,60 +8521,91 @@
           </w:tcPr>
           <w:p>
             <w:pPr>
+              <w:rPr>
+                <w:b/>
+              </w:rPr>
+            </w:pPr>
+          </w:p>
+          <w:p>
+            <w:pPr>
+              <w:jc w:val="center"/>
+            </w:pPr>
+            <w:r>
+              <w:object w:dxaOrig="2865" w:dyaOrig="5190" w14:anchorId="31F4D53D">
+                <v:shape id="_x0000_i1050" type="#_x0000_t75" style="width:143.25pt;height:259.5pt" o:ole="">
+                  <v:imagedata r:id="rId42" o:title=""/>
+                </v:shape>
+                <o:OLEObject Type="Embed" ProgID="PBrush" ShapeID="_x0000_i1050" DrawAspect="Content" ObjectID="_1806083303" r:id="rId43"/>
+              </w:object>
+            </w:r>
+          </w:p>
+          <w:p>
+            <w:pPr>
+              <w:jc w:val="center"/>
+              <w:rPr>
+                <w:b/>
+              </w:rPr>
+            </w:pPr>
+          </w:p>
+        </w:tc>
+      </w:tr>
+      <w:tr>
+        <w:trPr>
+          <w:jc w:val="center"/>
+        </w:trPr>
+        <w:tc>
+          <w:tcPr>
+            <w:tcW w:w="5195" w:type="dxa"/>
+            <w:tcBorders>
+              <w:top w:val="single" w:sz="4" w:space="0" w:color="auto"/>
+              <w:left w:val="single" w:sz="4" w:space="0" w:color="auto"/>
+              <w:bottom w:val="single" w:sz="4" w:space="0" w:color="auto"/>
+              <w:right w:val="single" w:sz="4" w:space="0" w:color="auto"/>
+            </w:tcBorders>
+          </w:tcPr>
+          <w:p>
+            <w:pPr>
+              <w:pStyle w:val="Sumrio1"/>
+            </w:pPr>
+          </w:p>
+          <w:p>
+            <w:pPr>
+              <w:pStyle w:val="Sumrio1"/>
+            </w:pPr>
+            <w:r>
+              <w:object w:dxaOrig="5010" w:dyaOrig="8355" w14:anchorId="4AE0AA08">
+                <v:shape id="_x0000_i1030" type="#_x0000_t75" style="width:127.5pt;height:213pt" o:ole="">
+                  <v:imagedata r:id="rId44" o:title=""/>
+                </v:shape>
+                <o:OLEObject Type="Embed" ProgID="PBrush" ShapeID="_x0000_i1030" DrawAspect="Content" ObjectID="_1806083304" r:id="rId45"/>
+              </w:object>
+            </w:r>
+          </w:p>
+        </w:tc>
+        <w:tc>
+          <w:tcPr>
+            <w:tcW w:w="4670" w:type="dxa"/>
+            <w:tcBorders>
+              <w:top w:val="single" w:sz="4" w:space="0" w:color="auto"/>
+              <w:left w:val="single" w:sz="4" w:space="0" w:color="auto"/>
+              <w:bottom w:val="single" w:sz="4" w:space="0" w:color="auto"/>
+              <w:right w:val="single" w:sz="4" w:space="0" w:color="auto"/>
+            </w:tcBorders>
+          </w:tcPr>
+          <w:p>
+            <w:pPr>
               <w:jc w:val="center"/>
               <w:rPr>
                 <w:b/>
               </w:rPr>
             </w:pPr>
             <w:r>
-              <w:rPr>
-                <w:noProof/>
-              </w:rPr>
-              <w:drawing>
-                <wp:inline distT="0" distB="0" distL="0" distR="0" wp14:anchorId="4286B165" wp14:editId="44505512">
-                  <wp:extent cx="2124075" cy="2028825"/>
-                  <wp:effectExtent l="19050" t="0" r="9525" b="0"/>
-                  <wp:docPr id="24" name="Imagem 24"/>
-                  <wp:cNvGraphicFramePr>
-                    <a:graphicFrameLocks xmlns:a="http://schemas.openxmlformats.org/drawingml/2006/main" noChangeAspect="1"/>
-                  </wp:cNvGraphicFramePr>
-                  <a:graphic xmlns:a="http://schemas.openxmlformats.org/drawingml/2006/main">
-                    <a:graphicData uri="http://schemas.openxmlformats.org/drawingml/2006/picture">
-                      <pic:pic xmlns:pic="http://schemas.openxmlformats.org/drawingml/2006/picture">
-                        <pic:nvPicPr>
-                          <pic:cNvPr id="0" name="Picture 24"/>
-                          <pic:cNvPicPr>
-                            <a:picLocks noChangeAspect="1" noChangeArrowheads="1"/>
-                          </pic:cNvPicPr>
-                        </pic:nvPicPr>
-                        <pic:blipFill>
-                          <a:blip r:embed="rId37" cstate="print"/>
-                          <a:srcRect/>
-                          <a:stretch>
-                            <a:fillRect/>
-                          </a:stretch>
-                        </pic:blipFill>
-                        <pic:spPr bwMode="auto">
-                          <a:xfrm>
-                            <a:off x="0" y="0"/>
-                            <a:ext cx="2124075" cy="2028825"/>
-                          </a:xfrm>
-                          <a:prstGeom prst="rect">
-                            <a:avLst/>
-                          </a:prstGeom>
-                          <a:noFill/>
-                          <a:ln w="9525">
-                            <a:noFill/>
-                            <a:miter lim="800000"/>
-                            <a:headEnd/>
-                            <a:tailEnd/>
-                          </a:ln>
-                        </pic:spPr>
-                      </pic:pic>
-                    </a:graphicData>
-                  </a:graphic>
-                </wp:inline>
-              </w:drawing>
+              <w:object w:dxaOrig="2610" w:dyaOrig="5235" w14:anchorId="01E7BA3C">
+                <v:shape id="_x0000_i1052" type="#_x0000_t75" style="width:130.5pt;height:261.75pt" o:ole="">
+                  <v:imagedata r:id="rId46" o:title=""/>
+                </v:shape>
+                <o:OLEObject Type="Embed" ProgID="PBrush" ShapeID="_x0000_i1052" DrawAspect="Content" ObjectID="_1806083305" r:id="rId47"/>
+              </w:object>
             </w:r>
           </w:p>
         </w:tc>
@@ -8666,7 +8617,7 @@
       </w:pPr>
     </w:p>
     <w:p>
-      <w:bookmarkStart w:id="73" w:name="_Toc482605988"/>
+      <w:bookmarkStart w:id="72" w:name="_Toc482605988"/>
       <w:bookmarkEnd w:id="61"/>
       <w:bookmarkEnd w:id="62"/>
       <w:bookmarkEnd w:id="64"/>
@@ -8677,16 +8628,16 @@
       <w:pPr>
         <w:pStyle w:val="PSDS-Marcadores"/>
       </w:pPr>
-      <w:bookmarkStart w:id="74" w:name="_Toc19581834"/>
-      <w:bookmarkStart w:id="75" w:name="_Toc19584281"/>
-      <w:bookmarkStart w:id="76" w:name="_Toc177443820"/>
+      <w:bookmarkStart w:id="73" w:name="_Toc19581834"/>
+      <w:bookmarkStart w:id="74" w:name="_Toc19584281"/>
+      <w:bookmarkStart w:id="75" w:name="_Toc177443820"/>
       <w:r>
         <w:t>Tamanho e Performance</w:t>
       </w:r>
+      <w:bookmarkEnd w:id="72"/>
       <w:bookmarkEnd w:id="73"/>
       <w:bookmarkEnd w:id="74"/>
       <w:bookmarkEnd w:id="75"/>
-      <w:bookmarkEnd w:id="76"/>
     </w:p>
     <w:p/>
     <w:p>
@@ -8729,17 +8680,17 @@
       <w:pPr>
         <w:pStyle w:val="PSDS-Marcadores"/>
       </w:pPr>
-      <w:bookmarkStart w:id="77" w:name="_Toc482605989"/>
-      <w:bookmarkStart w:id="78" w:name="_Toc19581835"/>
-      <w:bookmarkStart w:id="79" w:name="_Toc19584282"/>
-      <w:bookmarkStart w:id="80" w:name="_Toc177443821"/>
+      <w:bookmarkStart w:id="76" w:name="_Toc482605989"/>
+      <w:bookmarkStart w:id="77" w:name="_Toc19581835"/>
+      <w:bookmarkStart w:id="78" w:name="_Toc19584282"/>
+      <w:bookmarkStart w:id="79" w:name="_Toc177443821"/>
       <w:r>
         <w:t>Qualidade</w:t>
       </w:r>
+      <w:bookmarkEnd w:id="76"/>
       <w:bookmarkEnd w:id="77"/>
       <w:bookmarkEnd w:id="78"/>
       <w:bookmarkEnd w:id="79"/>
-      <w:bookmarkEnd w:id="80"/>
     </w:p>
     <w:p/>
     <w:p>
@@ -8767,7 +8718,6 @@
     </w:p>
     <w:p>
       <w:r>
-        <w:lastRenderedPageBreak/>
         <w:t>Eventuais erros e/ou falhas na sua operação podem levar a prejuízos significativos tanto em termos financeiros quanto na imagem da UMC, portanto na fase de design deve-se levar em consideração como fatores prioritários a confiabilidade e robustez do sistema.</w:t>
       </w:r>
     </w:p>
@@ -8824,6 +8774,7 @@
         <w:rPr>
           <w:highlight w:val="yellow"/>
         </w:rPr>
+        <w:lastRenderedPageBreak/>
         <w:t>Cronograma Macro</w:t>
       </w:r>
       <w:r>
@@ -9331,17 +9282,17 @@
       <w:pPr>
         <w:pStyle w:val="PSDS-Marcadores"/>
       </w:pPr>
-      <w:bookmarkStart w:id="81" w:name="_Toc482605990"/>
-      <w:bookmarkStart w:id="82" w:name="_Toc19581836"/>
-      <w:bookmarkStart w:id="83" w:name="_Toc19584283"/>
-      <w:bookmarkStart w:id="84" w:name="_Toc177443822"/>
+      <w:bookmarkStart w:id="80" w:name="_Toc482605990"/>
+      <w:bookmarkStart w:id="81" w:name="_Toc19581836"/>
+      <w:bookmarkStart w:id="82" w:name="_Toc19584283"/>
+      <w:bookmarkStart w:id="83" w:name="_Toc177443822"/>
       <w:r>
         <w:t>Referências</w:t>
       </w:r>
+      <w:bookmarkEnd w:id="80"/>
       <w:bookmarkEnd w:id="81"/>
       <w:bookmarkEnd w:id="82"/>
       <w:bookmarkEnd w:id="83"/>
-      <w:bookmarkEnd w:id="84"/>
     </w:p>
     <w:p>
       <w:pPr>
@@ -9360,7 +9311,7 @@
         </w:rPr>
         <w:t xml:space="preserve">Unified Modeling Language: </w:t>
       </w:r>
-      <w:hyperlink r:id="rId39" w:history="1">
+      <w:hyperlink r:id="rId48" w:history="1">
         <w:r>
           <w:rPr>
             <w:rStyle w:val="Hyperlink"/>

</xml_diff>